<commit_message>
Update - Game Treatment Doc
</commit_message>
<xml_diff>
--- a/Our Game Treatment.docx
+++ b/Our Game Treatment.docx
@@ -14,7 +14,6 @@
     </w:p>
     <w:p>
       <w:pPr>
-        <w:spacing w:after="0"/>
         <w:rPr>
           <w:rFonts w:ascii="Arial" w:hAnsi="Arial" w:cs="Arial"/>
           <w:b/>
@@ -24,8 +23,6 @@
           <w:szCs w:val="32"/>
         </w:rPr>
       </w:pPr>
-      <w:bookmarkStart w:id="2" w:name="_GoBack"/>
-      <w:bookmarkEnd w:id="2"/>
       <w:r>
         <w:br w:type="page"/>
       </w:r>
@@ -56,9 +53,6 @@
       </w:r>
     </w:p>
     <w:p>
-      <w:pPr>
-        <w:pStyle w:val="Example"/>
-      </w:pPr>
       <w:r>
         <w:t xml:space="preserve">Rivaling teams are thrown into </w:t>
       </w:r>
@@ -89,9 +83,6 @@
       </w:r>
     </w:p>
     <w:p>
-      <w:pPr>
-        <w:pStyle w:val="Example"/>
-      </w:pPr>
       <w:r>
         <w:rPr>
           <w:b/>
@@ -131,10 +122,10 @@
     </w:p>
     <w:p>
       <w:pPr>
-        <w:pStyle w:val="Example"/>
+        <w:pStyle w:val="ListParagraph"/>
         <w:numPr>
           <w:ilvl w:val="0"/>
-          <w:numId w:val="6"/>
+          <w:numId w:val="13"/>
         </w:numPr>
       </w:pPr>
       <w:r>
@@ -149,10 +140,10 @@
     </w:p>
     <w:p>
       <w:pPr>
-        <w:pStyle w:val="Example"/>
+        <w:pStyle w:val="ListParagraph"/>
         <w:numPr>
           <w:ilvl w:val="0"/>
-          <w:numId w:val="6"/>
+          <w:numId w:val="13"/>
         </w:numPr>
       </w:pPr>
       <w:r>
@@ -175,10 +166,10 @@
     </w:p>
     <w:p>
       <w:pPr>
-        <w:pStyle w:val="Example"/>
+        <w:pStyle w:val="ListParagraph"/>
         <w:numPr>
           <w:ilvl w:val="0"/>
-          <w:numId w:val="6"/>
+          <w:numId w:val="13"/>
         </w:numPr>
       </w:pPr>
       <w:r>
@@ -201,10 +192,10 @@
     </w:p>
     <w:p>
       <w:pPr>
-        <w:pStyle w:val="Example"/>
+        <w:pStyle w:val="ListParagraph"/>
         <w:numPr>
           <w:ilvl w:val="0"/>
-          <w:numId w:val="6"/>
+          <w:numId w:val="13"/>
         </w:numPr>
       </w:pPr>
       <w:r>
@@ -223,16 +214,7 @@
     </w:p>
     <w:p>
       <w:pPr>
-        <w:pStyle w:val="Heading2"/>
-      </w:pPr>
-      <w:r>
-        <w:lastRenderedPageBreak/>
-        <w:t>License</w:t>
-      </w:r>
-    </w:p>
-    <w:p>
-      <w:pPr>
-        <w:pStyle w:val="Heading2"/>
+        <w:pStyle w:val="Heading1"/>
       </w:pPr>
       <w:r>
         <w:t>Gameplay Highlights</w:t>
@@ -240,10 +222,10 @@
     </w:p>
     <w:p>
       <w:pPr>
-        <w:pStyle w:val="Example"/>
+        <w:pStyle w:val="ListParagraph"/>
         <w:numPr>
           <w:ilvl w:val="0"/>
-          <w:numId w:val="7"/>
+          <w:numId w:val="11"/>
         </w:numPr>
       </w:pPr>
       <w:r>
@@ -252,10 +234,10 @@
     </w:p>
     <w:p>
       <w:pPr>
-        <w:pStyle w:val="Example"/>
+        <w:pStyle w:val="ListParagraph"/>
         <w:numPr>
           <w:ilvl w:val="0"/>
-          <w:numId w:val="7"/>
+          <w:numId w:val="11"/>
         </w:numPr>
       </w:pPr>
       <w:r>
@@ -264,10 +246,10 @@
     </w:p>
     <w:p>
       <w:pPr>
-        <w:pStyle w:val="Example"/>
+        <w:pStyle w:val="ListParagraph"/>
         <w:numPr>
           <w:ilvl w:val="0"/>
-          <w:numId w:val="7"/>
+          <w:numId w:val="11"/>
         </w:numPr>
         <w:rPr>
           <w:bCs/>
@@ -282,10 +264,10 @@
     </w:p>
     <w:p>
       <w:pPr>
-        <w:pStyle w:val="Example"/>
+        <w:pStyle w:val="ListParagraph"/>
         <w:numPr>
           <w:ilvl w:val="0"/>
-          <w:numId w:val="7"/>
+          <w:numId w:val="11"/>
         </w:numPr>
         <w:rPr>
           <w:bCs/>
@@ -300,10 +282,10 @@
     </w:p>
     <w:p>
       <w:pPr>
-        <w:pStyle w:val="Example"/>
+        <w:pStyle w:val="ListParagraph"/>
         <w:numPr>
           <w:ilvl w:val="0"/>
-          <w:numId w:val="7"/>
+          <w:numId w:val="11"/>
         </w:numPr>
         <w:rPr>
           <w:bCs/>
@@ -318,10 +300,10 @@
     </w:p>
     <w:p>
       <w:pPr>
-        <w:pStyle w:val="Example"/>
+        <w:pStyle w:val="ListParagraph"/>
         <w:numPr>
           <w:ilvl w:val="0"/>
-          <w:numId w:val="7"/>
+          <w:numId w:val="11"/>
         </w:numPr>
         <w:rPr>
           <w:bCs/>
@@ -336,10 +318,10 @@
     </w:p>
     <w:p>
       <w:pPr>
-        <w:pStyle w:val="Example"/>
+        <w:pStyle w:val="ListParagraph"/>
         <w:numPr>
           <w:ilvl w:val="0"/>
-          <w:numId w:val="7"/>
+          <w:numId w:val="11"/>
         </w:numPr>
         <w:rPr>
           <w:bCs/>
@@ -354,18 +336,19 @@
     </w:p>
     <w:p>
       <w:pPr>
-        <w:pStyle w:val="Heading2"/>
-      </w:pPr>
-      <w:r>
+        <w:pStyle w:val="Heading1"/>
+      </w:pPr>
+      <w:r>
+        <w:lastRenderedPageBreak/>
         <w:t>Online Highlights</w:t>
       </w:r>
     </w:p>
     <w:p>
       <w:pPr>
-        <w:pStyle w:val="Example"/>
+        <w:pStyle w:val="ListParagraph"/>
         <w:numPr>
           <w:ilvl w:val="0"/>
-          <w:numId w:val="8"/>
+          <w:numId w:val="12"/>
         </w:numPr>
       </w:pPr>
       <w:r>
@@ -386,47 +369,212 @@
     </w:p>
     <w:p>
       <w:pPr>
-        <w:pStyle w:val="Example"/>
+        <w:pStyle w:val="ListParagraph"/>
         <w:numPr>
           <w:ilvl w:val="0"/>
-          <w:numId w:val="8"/>
+          <w:numId w:val="12"/>
         </w:numPr>
       </w:pPr>
       <w:r>
         <w:rPr>
           <w:b/>
         </w:rPr>
-        <w:t>Online team matching capabilities based on the player’s skill level and the player’s experience with the character they wish to play</w:t>
-      </w:r>
-    </w:p>
-    <w:p>
-      <w:pPr>
-        <w:pStyle w:val="Example"/>
+        <w:t xml:space="preserve">Online team matching capabilities </w:t>
+      </w:r>
+      <w:r>
+        <w:t>based on the player’s skill level and the player’s experience with the character they wish to play</w:t>
+      </w:r>
+    </w:p>
+    <w:p>
+      <w:pPr>
+        <w:pStyle w:val="ListParagraph"/>
         <w:numPr>
           <w:ilvl w:val="0"/>
-          <w:numId w:val="8"/>
+          <w:numId w:val="12"/>
         </w:numPr>
         <w:rPr>
+          <w:b/>
           <w:bCs/>
         </w:rPr>
       </w:pPr>
       <w:r>
         <w:rPr>
+          <w:b/>
           <w:bCs/>
         </w:rPr>
         <w:t>Custom team creation</w:t>
       </w:r>
-    </w:p>
-    <w:p>
-      <w:pPr>
-        <w:pStyle w:val="Example"/>
+      <w:bookmarkStart w:id="2" w:name="_GoBack"/>
+      <w:bookmarkEnd w:id="2"/>
+    </w:p>
+    <w:p>
+      <w:pPr>
+        <w:pStyle w:val="Heading1"/>
+      </w:pPr>
+      <w:r>
+        <w:t>Technology Highlights</w:t>
+      </w:r>
+    </w:p>
+    <w:p>
+      <w:pPr>
+        <w:pStyle w:val="Heading2"/>
+      </w:pPr>
+      <w:r>
+        <w:t>Art and Audio Highlights</w:t>
+      </w:r>
+    </w:p>
+    <w:p>
+      <w:pPr>
+        <w:pStyle w:val="Heading2"/>
+      </w:pPr>
+      <w:r>
+        <w:t>Hardware</w:t>
+      </w:r>
+    </w:p>
+    <w:p>
+      <w:pPr>
+        <w:pStyle w:val="Heading1"/>
+      </w:pPr>
+      <w:r>
+        <w:t>Production Details</w:t>
+      </w:r>
+    </w:p>
+    <w:p>
+      <w:pPr>
+        <w:pStyle w:val="Heading2"/>
+      </w:pPr>
+      <w:proofErr w:type="gramStart"/>
+      <w:r>
+        <w:t>Current Status</w:t>
+      </w:r>
+      <w:proofErr w:type="gramEnd"/>
+    </w:p>
+    <w:p>
+      <w:r>
+        <w:t>So far, we have completed the preliminary design and outline of our game as well as the distribution of duties and a general outline.</w:t>
+      </w:r>
+    </w:p>
+    <w:p>
+      <w:pPr>
+        <w:pStyle w:val="Heading2"/>
+      </w:pPr>
+      <w:r>
+        <w:t>Development Team</w:t>
+      </w:r>
+    </w:p>
+    <w:p>
+      <w:r>
+        <w:rPr>
+          <w:b/>
+        </w:rPr>
+        <w:t>Audrey “Danielle” Talley</w:t>
+      </w:r>
+      <w:r>
+        <w:t xml:space="preserve">. Software Developer Intern for </w:t>
+      </w:r>
+      <w:hyperlink r:id="rId7" w:history="1">
+        <w:r>
+          <w:rPr>
+            <w:rStyle w:val="Hyperlink"/>
+          </w:rPr>
+          <w:t>VC3</w:t>
+        </w:r>
+      </w:hyperlink>
+      <w:r>
+        <w:t xml:space="preserve"> (2 years). Founder and former president of the </w:t>
+      </w:r>
+      <w:hyperlink r:id="rId8" w:history="1">
+        <w:r>
+          <w:rPr>
+            <w:rStyle w:val="Hyperlink"/>
+          </w:rPr>
+          <w:t>Carolina Gamers Club</w:t>
+        </w:r>
+      </w:hyperlink>
+      <w:r>
+        <w:t xml:space="preserve">, the University of South Carolina’s only student organization dedicated to creating a community </w:t>
+      </w:r>
+      <w:r>
+        <w:t>centralized around</w:t>
+      </w:r>
+      <w:r>
+        <w:t xml:space="preserve"> </w:t>
+      </w:r>
+      <w:r>
+        <w:t>gaming by hosting activities that highlight gaming, game development, and community outreach through gaming.</w:t>
+      </w:r>
+      <w:r>
+        <w:t xml:space="preserve"> </w:t>
+      </w:r>
+    </w:p>
+    <w:p>
+      <w:pPr>
+        <w:pStyle w:val="ListParagraph"/>
         <w:numPr>
           <w:ilvl w:val="0"/>
-          <w:numId w:val="8"/>
+          <w:numId w:val="14"/>
         </w:numPr>
-        <w:rPr>
-          <w:bCs/>
-        </w:rPr>
+      </w:pPr>
+      <w:hyperlink r:id="rId9" w:history="1">
+        <w:r>
+          <w:rPr>
+            <w:rStyle w:val="Hyperlink"/>
+          </w:rPr>
+          <w:t>R</w:t>
+        </w:r>
+        <w:r>
+          <w:rPr>
+            <w:rStyle w:val="Hyperlink"/>
+          </w:rPr>
+          <w:t>e</w:t>
+        </w:r>
+        <w:r>
+          <w:rPr>
+            <w:rStyle w:val="Hyperlink"/>
+          </w:rPr>
+          <w:t>sume</w:t>
+        </w:r>
+      </w:hyperlink>
+    </w:p>
+    <w:p>
+      <w:pPr>
+        <w:pStyle w:val="ListParagraph"/>
+        <w:numPr>
+          <w:ilvl w:val="0"/>
+          <w:numId w:val="14"/>
+        </w:numPr>
+      </w:pPr>
+      <w:hyperlink r:id="rId10" w:history="1">
+        <w:r>
+          <w:rPr>
+            <w:rStyle w:val="Hyperlink"/>
+          </w:rPr>
+          <w:t>E-Portfolio</w:t>
+        </w:r>
+      </w:hyperlink>
+    </w:p>
+    <w:p>
+      <w:pPr>
+        <w:pStyle w:val="ListParagraph"/>
+        <w:numPr>
+          <w:ilvl w:val="0"/>
+          <w:numId w:val="14"/>
+        </w:numPr>
+      </w:pPr>
+      <w:hyperlink r:id="rId11" w:history="1">
+        <w:proofErr w:type="spellStart"/>
+        <w:r>
+          <w:rPr>
+            <w:rStyle w:val="Hyperlink"/>
+          </w:rPr>
+          <w:t>Linkedin</w:t>
+        </w:r>
+        <w:proofErr w:type="spellEnd"/>
+      </w:hyperlink>
+    </w:p>
+    <w:p>
+      <w:pPr>
+        <w:pStyle w:val="ListParagraph"/>
       </w:pPr>
     </w:p>
     <w:p>
@@ -434,68 +582,872 @@
         <w:pStyle w:val="Heading2"/>
       </w:pPr>
       <w:r>
-        <w:lastRenderedPageBreak/>
-        <w:t>Technology Highlights</w:t>
-      </w:r>
-    </w:p>
-    <w:p>
-      <w:pPr>
-        <w:pStyle w:val="Heading2"/>
-      </w:pPr>
-      <w:r>
-        <w:t>Art and Audio Highlights</w:t>
-      </w:r>
-    </w:p>
-    <w:p>
-      <w:pPr>
-        <w:pStyle w:val="Heading2"/>
-      </w:pPr>
-      <w:r>
-        <w:t>Hardware</w:t>
-      </w:r>
-    </w:p>
-    <w:p>
-      <w:pPr>
-        <w:pStyle w:val="Heading1"/>
-      </w:pPr>
-      <w:r>
-        <w:t>Production Details</w:t>
-      </w:r>
-    </w:p>
-    <w:p>
-      <w:pPr>
-        <w:pStyle w:val="Heading2"/>
-      </w:pPr>
-      <w:proofErr w:type="gramStart"/>
-      <w:r>
-        <w:t>Current Status</w:t>
-      </w:r>
-      <w:proofErr w:type="gramEnd"/>
-    </w:p>
-    <w:p>
-      <w:pPr>
-        <w:pStyle w:val="Heading2"/>
-      </w:pPr>
-      <w:r>
-        <w:t>Development Team</w:t>
-      </w:r>
-    </w:p>
-    <w:p>
-      <w:pPr>
-        <w:pStyle w:val="Heading2"/>
-      </w:pPr>
-      <w:r>
-        <w:t>Budget</w:t>
-      </w:r>
-    </w:p>
-    <w:p>
-      <w:pPr>
-        <w:pStyle w:val="Heading2"/>
-      </w:pPr>
-      <w:r>
         <w:t>Schedule</w:t>
       </w:r>
     </w:p>
+    <w:tbl>
+      <w:tblPr>
+        <w:tblW w:w="9840" w:type="dxa"/>
+        <w:tblCellMar>
+          <w:left w:w="0" w:type="dxa"/>
+          <w:right w:w="0" w:type="dxa"/>
+        </w:tblCellMar>
+        <w:tblLook w:val="0420" w:firstRow="1" w:lastRow="0" w:firstColumn="0" w:lastColumn="0" w:noHBand="0" w:noVBand="1"/>
+      </w:tblPr>
+      <w:tblGrid>
+        <w:gridCol w:w="2460"/>
+        <w:gridCol w:w="2460"/>
+        <w:gridCol w:w="2460"/>
+        <w:gridCol w:w="2460"/>
+      </w:tblGrid>
+      <w:tr>
+        <w:trPr>
+          <w:trHeight w:val="584"/>
+        </w:trPr>
+        <w:tc>
+          <w:tcPr>
+            <w:tcW w:w="2460" w:type="dxa"/>
+            <w:tcBorders>
+              <w:top w:val="single" w:sz="4" w:space="0" w:color="auto"/>
+              <w:left w:val="single" w:sz="4" w:space="0" w:color="auto"/>
+              <w:bottom w:val="single" w:sz="4" w:space="0" w:color="auto"/>
+              <w:right w:val="nil"/>
+            </w:tcBorders>
+            <w:shd w:val="clear" w:color="auto" w:fill="4CA198"/>
+            <w:tcMar>
+              <w:top w:w="72" w:type="dxa"/>
+              <w:left w:w="86" w:type="dxa"/>
+              <w:bottom w:w="72" w:type="dxa"/>
+              <w:right w:w="86" w:type="dxa"/>
+            </w:tcMar>
+            <w:vAlign w:val="center"/>
+            <w:hideMark/>
+          </w:tcPr>
+          <w:p>
+            <w:pPr>
+              <w:pStyle w:val="Heading3"/>
+              <w:jc w:val="center"/>
+              <w:rPr>
+                <w:color w:val="FFFFFF" w:themeColor="background1"/>
+                <w:sz w:val="32"/>
+              </w:rPr>
+            </w:pPr>
+            <w:r>
+              <w:rPr>
+                <w:color w:val="FFFFFF" w:themeColor="background1"/>
+                <w:sz w:val="32"/>
+              </w:rPr>
+              <w:t>Phase</w:t>
+            </w:r>
+          </w:p>
+        </w:tc>
+        <w:tc>
+          <w:tcPr>
+            <w:tcW w:w="2460" w:type="dxa"/>
+            <w:tcBorders>
+              <w:top w:val="single" w:sz="4" w:space="0" w:color="auto"/>
+              <w:left w:val="nil"/>
+              <w:bottom w:val="single" w:sz="4" w:space="0" w:color="auto"/>
+              <w:right w:val="nil"/>
+            </w:tcBorders>
+            <w:shd w:val="clear" w:color="auto" w:fill="4CA198"/>
+            <w:tcMar>
+              <w:top w:w="72" w:type="dxa"/>
+              <w:left w:w="86" w:type="dxa"/>
+              <w:bottom w:w="72" w:type="dxa"/>
+              <w:right w:w="86" w:type="dxa"/>
+            </w:tcMar>
+            <w:vAlign w:val="center"/>
+            <w:hideMark/>
+          </w:tcPr>
+          <w:p>
+            <w:pPr>
+              <w:pStyle w:val="Heading3"/>
+              <w:jc w:val="center"/>
+              <w:rPr>
+                <w:color w:val="FFFFFF" w:themeColor="background1"/>
+                <w:sz w:val="32"/>
+              </w:rPr>
+            </w:pPr>
+            <w:r>
+              <w:rPr>
+                <w:color w:val="FFFFFF" w:themeColor="background1"/>
+                <w:sz w:val="32"/>
+              </w:rPr>
+              <w:t>Due</w:t>
+            </w:r>
+          </w:p>
+        </w:tc>
+        <w:tc>
+          <w:tcPr>
+            <w:tcW w:w="2460" w:type="dxa"/>
+            <w:tcBorders>
+              <w:top w:val="single" w:sz="4" w:space="0" w:color="auto"/>
+              <w:left w:val="nil"/>
+              <w:bottom w:val="single" w:sz="4" w:space="0" w:color="auto"/>
+              <w:right w:val="nil"/>
+            </w:tcBorders>
+            <w:shd w:val="clear" w:color="auto" w:fill="4CA198"/>
+            <w:tcMar>
+              <w:top w:w="72" w:type="dxa"/>
+              <w:left w:w="86" w:type="dxa"/>
+              <w:bottom w:w="72" w:type="dxa"/>
+              <w:right w:w="86" w:type="dxa"/>
+            </w:tcMar>
+            <w:vAlign w:val="center"/>
+            <w:hideMark/>
+          </w:tcPr>
+          <w:p>
+            <w:pPr>
+              <w:pStyle w:val="Heading3"/>
+              <w:jc w:val="center"/>
+              <w:rPr>
+                <w:color w:val="FFFFFF" w:themeColor="background1"/>
+                <w:sz w:val="32"/>
+              </w:rPr>
+            </w:pPr>
+            <w:r>
+              <w:rPr>
+                <w:color w:val="FFFFFF" w:themeColor="background1"/>
+                <w:sz w:val="32"/>
+              </w:rPr>
+              <w:t>Interval</w:t>
+            </w:r>
+          </w:p>
+        </w:tc>
+        <w:tc>
+          <w:tcPr>
+            <w:tcW w:w="2460" w:type="dxa"/>
+            <w:tcBorders>
+              <w:top w:val="single" w:sz="4" w:space="0" w:color="auto"/>
+              <w:left w:val="nil"/>
+              <w:bottom w:val="single" w:sz="4" w:space="0" w:color="auto"/>
+              <w:right w:val="single" w:sz="4" w:space="0" w:color="auto"/>
+            </w:tcBorders>
+            <w:shd w:val="clear" w:color="auto" w:fill="4CA198"/>
+            <w:tcMar>
+              <w:top w:w="72" w:type="dxa"/>
+              <w:left w:w="86" w:type="dxa"/>
+              <w:bottom w:w="72" w:type="dxa"/>
+              <w:right w:w="86" w:type="dxa"/>
+            </w:tcMar>
+            <w:vAlign w:val="center"/>
+            <w:hideMark/>
+          </w:tcPr>
+          <w:p>
+            <w:pPr>
+              <w:pStyle w:val="Heading3"/>
+              <w:jc w:val="center"/>
+              <w:rPr>
+                <w:color w:val="FFFFFF" w:themeColor="background1"/>
+                <w:sz w:val="32"/>
+              </w:rPr>
+            </w:pPr>
+            <w:r>
+              <w:rPr>
+                <w:color w:val="FFFFFF" w:themeColor="background1"/>
+                <w:sz w:val="32"/>
+              </w:rPr>
+              <w:t>Objective</w:t>
+            </w:r>
+          </w:p>
+        </w:tc>
+      </w:tr>
+      <w:tr>
+        <w:trPr>
+          <w:trHeight w:val="584"/>
+        </w:trPr>
+        <w:tc>
+          <w:tcPr>
+            <w:tcW w:w="2460" w:type="dxa"/>
+            <w:tcBorders>
+              <w:top w:val="single" w:sz="4" w:space="0" w:color="auto"/>
+              <w:left w:val="single" w:sz="4" w:space="0" w:color="auto"/>
+              <w:right w:val="nil"/>
+            </w:tcBorders>
+            <w:shd w:val="clear" w:color="auto" w:fill="E9F0EF"/>
+            <w:tcMar>
+              <w:top w:w="72" w:type="dxa"/>
+              <w:left w:w="86" w:type="dxa"/>
+              <w:bottom w:w="72" w:type="dxa"/>
+              <w:right w:w="86" w:type="dxa"/>
+            </w:tcMar>
+            <w:hideMark/>
+          </w:tcPr>
+          <w:p>
+            <w:pPr>
+              <w:jc w:val="center"/>
+            </w:pPr>
+            <w:r>
+              <w:t>Phase 1</w:t>
+            </w:r>
+          </w:p>
+        </w:tc>
+        <w:tc>
+          <w:tcPr>
+            <w:tcW w:w="2460" w:type="dxa"/>
+            <w:tcBorders>
+              <w:top w:val="single" w:sz="4" w:space="0" w:color="auto"/>
+              <w:left w:val="nil"/>
+              <w:right w:val="nil"/>
+            </w:tcBorders>
+            <w:shd w:val="clear" w:color="auto" w:fill="E9F0EF"/>
+            <w:tcMar>
+              <w:top w:w="72" w:type="dxa"/>
+              <w:left w:w="86" w:type="dxa"/>
+              <w:bottom w:w="72" w:type="dxa"/>
+              <w:right w:w="86" w:type="dxa"/>
+            </w:tcMar>
+            <w:hideMark/>
+          </w:tcPr>
+          <w:p>
+            <w:pPr>
+              <w:jc w:val="center"/>
+            </w:pPr>
+            <w:r>
+              <w:t>15</w:t>
+            </w:r>
+            <w:r>
+              <w:rPr>
+                <w:vertAlign w:val="superscript"/>
+              </w:rPr>
+              <w:t>th</w:t>
+            </w:r>
+            <w:r>
+              <w:t xml:space="preserve"> September 2017</w:t>
+            </w:r>
+          </w:p>
+        </w:tc>
+        <w:tc>
+          <w:tcPr>
+            <w:tcW w:w="2460" w:type="dxa"/>
+            <w:tcBorders>
+              <w:top w:val="single" w:sz="4" w:space="0" w:color="auto"/>
+              <w:left w:val="nil"/>
+              <w:right w:val="nil"/>
+            </w:tcBorders>
+            <w:shd w:val="clear" w:color="auto" w:fill="E9F0EF"/>
+            <w:tcMar>
+              <w:top w:w="72" w:type="dxa"/>
+              <w:left w:w="86" w:type="dxa"/>
+              <w:bottom w:w="72" w:type="dxa"/>
+              <w:right w:w="86" w:type="dxa"/>
+            </w:tcMar>
+            <w:hideMark/>
+          </w:tcPr>
+          <w:p>
+            <w:pPr>
+              <w:jc w:val="center"/>
+            </w:pPr>
+            <w:r>
+              <w:t>1 week</w:t>
+            </w:r>
+          </w:p>
+        </w:tc>
+        <w:tc>
+          <w:tcPr>
+            <w:tcW w:w="2460" w:type="dxa"/>
+            <w:tcBorders>
+              <w:top w:val="single" w:sz="4" w:space="0" w:color="auto"/>
+              <w:left w:val="nil"/>
+              <w:right w:val="single" w:sz="4" w:space="0" w:color="auto"/>
+            </w:tcBorders>
+            <w:shd w:val="clear" w:color="auto" w:fill="E9F0EF"/>
+            <w:tcMar>
+              <w:top w:w="72" w:type="dxa"/>
+              <w:left w:w="86" w:type="dxa"/>
+              <w:bottom w:w="72" w:type="dxa"/>
+              <w:right w:w="86" w:type="dxa"/>
+            </w:tcMar>
+            <w:hideMark/>
+          </w:tcPr>
+          <w:p>
+            <w:pPr>
+              <w:jc w:val="center"/>
+            </w:pPr>
+            <w:r>
+              <w:t>Preliminary Design</w:t>
+            </w:r>
+          </w:p>
+        </w:tc>
+      </w:tr>
+      <w:tr>
+        <w:trPr>
+          <w:trHeight w:val="584"/>
+        </w:trPr>
+        <w:tc>
+          <w:tcPr>
+            <w:tcW w:w="2460" w:type="dxa"/>
+            <w:tcBorders>
+              <w:left w:val="single" w:sz="4" w:space="0" w:color="auto"/>
+              <w:right w:val="nil"/>
+            </w:tcBorders>
+            <w:shd w:val="clear" w:color="auto" w:fill="FFFFFF"/>
+            <w:tcMar>
+              <w:top w:w="72" w:type="dxa"/>
+              <w:left w:w="86" w:type="dxa"/>
+              <w:bottom w:w="72" w:type="dxa"/>
+              <w:right w:w="86" w:type="dxa"/>
+            </w:tcMar>
+            <w:hideMark/>
+          </w:tcPr>
+          <w:p>
+            <w:pPr>
+              <w:jc w:val="center"/>
+            </w:pPr>
+            <w:r>
+              <w:t>Phase 2</w:t>
+            </w:r>
+          </w:p>
+        </w:tc>
+        <w:tc>
+          <w:tcPr>
+            <w:tcW w:w="2460" w:type="dxa"/>
+            <w:tcBorders>
+              <w:left w:val="nil"/>
+              <w:right w:val="nil"/>
+            </w:tcBorders>
+            <w:shd w:val="clear" w:color="auto" w:fill="FFFFFF"/>
+            <w:tcMar>
+              <w:top w:w="72" w:type="dxa"/>
+              <w:left w:w="86" w:type="dxa"/>
+              <w:bottom w:w="72" w:type="dxa"/>
+              <w:right w:w="86" w:type="dxa"/>
+            </w:tcMar>
+            <w:hideMark/>
+          </w:tcPr>
+          <w:p>
+            <w:pPr>
+              <w:jc w:val="center"/>
+            </w:pPr>
+            <w:r>
+              <w:t>22</w:t>
+            </w:r>
+            <w:r>
+              <w:rPr>
+                <w:vertAlign w:val="superscript"/>
+              </w:rPr>
+              <w:t>nd</w:t>
+            </w:r>
+            <w:r>
+              <w:t xml:space="preserve"> September 2017</w:t>
+            </w:r>
+          </w:p>
+        </w:tc>
+        <w:tc>
+          <w:tcPr>
+            <w:tcW w:w="2460" w:type="dxa"/>
+            <w:tcBorders>
+              <w:left w:val="nil"/>
+              <w:right w:val="nil"/>
+            </w:tcBorders>
+            <w:shd w:val="clear" w:color="auto" w:fill="FFFFFF"/>
+            <w:tcMar>
+              <w:top w:w="72" w:type="dxa"/>
+              <w:left w:w="86" w:type="dxa"/>
+              <w:bottom w:w="72" w:type="dxa"/>
+              <w:right w:w="86" w:type="dxa"/>
+            </w:tcMar>
+            <w:hideMark/>
+          </w:tcPr>
+          <w:p>
+            <w:pPr>
+              <w:jc w:val="center"/>
+            </w:pPr>
+            <w:r>
+              <w:t>1 week</w:t>
+            </w:r>
+          </w:p>
+        </w:tc>
+        <w:tc>
+          <w:tcPr>
+            <w:tcW w:w="2460" w:type="dxa"/>
+            <w:tcBorders>
+              <w:left w:val="nil"/>
+              <w:right w:val="single" w:sz="4" w:space="0" w:color="auto"/>
+            </w:tcBorders>
+            <w:shd w:val="clear" w:color="auto" w:fill="FFFFFF"/>
+            <w:tcMar>
+              <w:top w:w="72" w:type="dxa"/>
+              <w:left w:w="86" w:type="dxa"/>
+              <w:bottom w:w="72" w:type="dxa"/>
+              <w:right w:w="86" w:type="dxa"/>
+            </w:tcMar>
+            <w:hideMark/>
+          </w:tcPr>
+          <w:p>
+            <w:pPr>
+              <w:jc w:val="center"/>
+            </w:pPr>
+            <w:r>
+              <w:t>In-Depth Design</w:t>
+            </w:r>
+          </w:p>
+        </w:tc>
+      </w:tr>
+      <w:tr>
+        <w:trPr>
+          <w:trHeight w:val="584"/>
+        </w:trPr>
+        <w:tc>
+          <w:tcPr>
+            <w:tcW w:w="2460" w:type="dxa"/>
+            <w:tcBorders>
+              <w:left w:val="single" w:sz="4" w:space="0" w:color="auto"/>
+              <w:right w:val="nil"/>
+            </w:tcBorders>
+            <w:shd w:val="clear" w:color="auto" w:fill="E9F0EF"/>
+            <w:tcMar>
+              <w:top w:w="72" w:type="dxa"/>
+              <w:left w:w="86" w:type="dxa"/>
+              <w:bottom w:w="72" w:type="dxa"/>
+              <w:right w:w="86" w:type="dxa"/>
+            </w:tcMar>
+            <w:hideMark/>
+          </w:tcPr>
+          <w:p>
+            <w:pPr>
+              <w:jc w:val="center"/>
+            </w:pPr>
+            <w:r>
+              <w:t>Phase 3</w:t>
+            </w:r>
+          </w:p>
+        </w:tc>
+        <w:tc>
+          <w:tcPr>
+            <w:tcW w:w="2460" w:type="dxa"/>
+            <w:tcBorders>
+              <w:left w:val="nil"/>
+              <w:right w:val="nil"/>
+            </w:tcBorders>
+            <w:shd w:val="clear" w:color="auto" w:fill="E9F0EF"/>
+            <w:tcMar>
+              <w:top w:w="72" w:type="dxa"/>
+              <w:left w:w="86" w:type="dxa"/>
+              <w:bottom w:w="72" w:type="dxa"/>
+              <w:right w:w="86" w:type="dxa"/>
+            </w:tcMar>
+            <w:hideMark/>
+          </w:tcPr>
+          <w:p>
+            <w:pPr>
+              <w:jc w:val="center"/>
+            </w:pPr>
+            <w:r>
+              <w:t>20</w:t>
+            </w:r>
+            <w:r>
+              <w:rPr>
+                <w:vertAlign w:val="superscript"/>
+              </w:rPr>
+              <w:t>th</w:t>
+            </w:r>
+            <w:r>
+              <w:t xml:space="preserve"> October 2017</w:t>
+            </w:r>
+          </w:p>
+        </w:tc>
+        <w:tc>
+          <w:tcPr>
+            <w:tcW w:w="2460" w:type="dxa"/>
+            <w:tcBorders>
+              <w:left w:val="nil"/>
+              <w:right w:val="nil"/>
+            </w:tcBorders>
+            <w:shd w:val="clear" w:color="auto" w:fill="E9F0EF"/>
+            <w:tcMar>
+              <w:top w:w="72" w:type="dxa"/>
+              <w:left w:w="86" w:type="dxa"/>
+              <w:bottom w:w="72" w:type="dxa"/>
+              <w:right w:w="86" w:type="dxa"/>
+            </w:tcMar>
+            <w:hideMark/>
+          </w:tcPr>
+          <w:p>
+            <w:pPr>
+              <w:jc w:val="center"/>
+            </w:pPr>
+            <w:r>
+              <w:t>4 weeks</w:t>
+            </w:r>
+          </w:p>
+        </w:tc>
+        <w:tc>
+          <w:tcPr>
+            <w:tcW w:w="2460" w:type="dxa"/>
+            <w:tcBorders>
+              <w:left w:val="nil"/>
+              <w:right w:val="single" w:sz="4" w:space="0" w:color="auto"/>
+            </w:tcBorders>
+            <w:shd w:val="clear" w:color="auto" w:fill="E9F0EF"/>
+            <w:tcMar>
+              <w:top w:w="72" w:type="dxa"/>
+              <w:left w:w="86" w:type="dxa"/>
+              <w:bottom w:w="72" w:type="dxa"/>
+              <w:right w:w="86" w:type="dxa"/>
+            </w:tcMar>
+            <w:hideMark/>
+          </w:tcPr>
+          <w:p>
+            <w:pPr>
+              <w:jc w:val="center"/>
+            </w:pPr>
+            <w:r>
+              <w:t>Core Functionality</w:t>
+            </w:r>
+          </w:p>
+        </w:tc>
+      </w:tr>
+      <w:tr>
+        <w:trPr>
+          <w:trHeight w:val="584"/>
+        </w:trPr>
+        <w:tc>
+          <w:tcPr>
+            <w:tcW w:w="2460" w:type="dxa"/>
+            <w:tcBorders>
+              <w:left w:val="single" w:sz="4" w:space="0" w:color="auto"/>
+              <w:right w:val="nil"/>
+            </w:tcBorders>
+            <w:shd w:val="clear" w:color="auto" w:fill="FFFFFF"/>
+            <w:tcMar>
+              <w:top w:w="72" w:type="dxa"/>
+              <w:left w:w="86" w:type="dxa"/>
+              <w:bottom w:w="72" w:type="dxa"/>
+              <w:right w:w="86" w:type="dxa"/>
+            </w:tcMar>
+            <w:hideMark/>
+          </w:tcPr>
+          <w:p>
+            <w:pPr>
+              <w:jc w:val="center"/>
+            </w:pPr>
+            <w:r>
+              <w:t>Phase 4</w:t>
+            </w:r>
+          </w:p>
+        </w:tc>
+        <w:tc>
+          <w:tcPr>
+            <w:tcW w:w="2460" w:type="dxa"/>
+            <w:tcBorders>
+              <w:left w:val="nil"/>
+              <w:right w:val="nil"/>
+            </w:tcBorders>
+            <w:shd w:val="clear" w:color="auto" w:fill="FFFFFF"/>
+            <w:tcMar>
+              <w:top w:w="72" w:type="dxa"/>
+              <w:left w:w="86" w:type="dxa"/>
+              <w:bottom w:w="72" w:type="dxa"/>
+              <w:right w:w="86" w:type="dxa"/>
+            </w:tcMar>
+            <w:hideMark/>
+          </w:tcPr>
+          <w:p>
+            <w:pPr>
+              <w:jc w:val="center"/>
+            </w:pPr>
+            <w:r>
+              <w:t>10</w:t>
+            </w:r>
+            <w:r>
+              <w:rPr>
+                <w:vertAlign w:val="superscript"/>
+              </w:rPr>
+              <w:t>th</w:t>
+            </w:r>
+            <w:r>
+              <w:t xml:space="preserve"> November 2017</w:t>
+            </w:r>
+          </w:p>
+        </w:tc>
+        <w:tc>
+          <w:tcPr>
+            <w:tcW w:w="2460" w:type="dxa"/>
+            <w:tcBorders>
+              <w:left w:val="nil"/>
+              <w:right w:val="nil"/>
+            </w:tcBorders>
+            <w:shd w:val="clear" w:color="auto" w:fill="FFFFFF"/>
+            <w:tcMar>
+              <w:top w:w="72" w:type="dxa"/>
+              <w:left w:w="86" w:type="dxa"/>
+              <w:bottom w:w="72" w:type="dxa"/>
+              <w:right w:w="86" w:type="dxa"/>
+            </w:tcMar>
+            <w:hideMark/>
+          </w:tcPr>
+          <w:p>
+            <w:pPr>
+              <w:jc w:val="center"/>
+            </w:pPr>
+            <w:r>
+              <w:t>2 weeks</w:t>
+            </w:r>
+          </w:p>
+        </w:tc>
+        <w:tc>
+          <w:tcPr>
+            <w:tcW w:w="2460" w:type="dxa"/>
+            <w:tcBorders>
+              <w:left w:val="nil"/>
+              <w:right w:val="single" w:sz="4" w:space="0" w:color="auto"/>
+            </w:tcBorders>
+            <w:shd w:val="clear" w:color="auto" w:fill="FFFFFF"/>
+            <w:tcMar>
+              <w:top w:w="72" w:type="dxa"/>
+              <w:left w:w="86" w:type="dxa"/>
+              <w:bottom w:w="72" w:type="dxa"/>
+              <w:right w:w="86" w:type="dxa"/>
+            </w:tcMar>
+            <w:hideMark/>
+          </w:tcPr>
+          <w:p>
+            <w:pPr>
+              <w:jc w:val="center"/>
+            </w:pPr>
+            <w:r>
+              <w:t>Required Modeling</w:t>
+            </w:r>
+          </w:p>
+        </w:tc>
+      </w:tr>
+      <w:tr>
+        <w:trPr>
+          <w:trHeight w:val="584"/>
+        </w:trPr>
+        <w:tc>
+          <w:tcPr>
+            <w:tcW w:w="2460" w:type="dxa"/>
+            <w:tcBorders>
+              <w:left w:val="single" w:sz="4" w:space="0" w:color="auto"/>
+              <w:right w:val="nil"/>
+            </w:tcBorders>
+            <w:shd w:val="clear" w:color="auto" w:fill="E9F0EF"/>
+            <w:tcMar>
+              <w:top w:w="72" w:type="dxa"/>
+              <w:left w:w="86" w:type="dxa"/>
+              <w:bottom w:w="72" w:type="dxa"/>
+              <w:right w:w="86" w:type="dxa"/>
+            </w:tcMar>
+            <w:hideMark/>
+          </w:tcPr>
+          <w:p>
+            <w:pPr>
+              <w:jc w:val="center"/>
+            </w:pPr>
+            <w:r>
+              <w:lastRenderedPageBreak/>
+              <w:t>Phase 5</w:t>
+            </w:r>
+          </w:p>
+        </w:tc>
+        <w:tc>
+          <w:tcPr>
+            <w:tcW w:w="2460" w:type="dxa"/>
+            <w:tcBorders>
+              <w:left w:val="nil"/>
+              <w:right w:val="nil"/>
+            </w:tcBorders>
+            <w:shd w:val="clear" w:color="auto" w:fill="E9F0EF"/>
+            <w:tcMar>
+              <w:top w:w="72" w:type="dxa"/>
+              <w:left w:w="86" w:type="dxa"/>
+              <w:bottom w:w="72" w:type="dxa"/>
+              <w:right w:w="86" w:type="dxa"/>
+            </w:tcMar>
+            <w:hideMark/>
+          </w:tcPr>
+          <w:p>
+            <w:pPr>
+              <w:jc w:val="center"/>
+            </w:pPr>
+            <w:r>
+              <w:t>24</w:t>
+            </w:r>
+            <w:r>
+              <w:rPr>
+                <w:vertAlign w:val="superscript"/>
+              </w:rPr>
+              <w:t>th</w:t>
+            </w:r>
+            <w:r>
+              <w:t xml:space="preserve"> November 2017</w:t>
+            </w:r>
+          </w:p>
+        </w:tc>
+        <w:tc>
+          <w:tcPr>
+            <w:tcW w:w="2460" w:type="dxa"/>
+            <w:tcBorders>
+              <w:left w:val="nil"/>
+              <w:right w:val="nil"/>
+            </w:tcBorders>
+            <w:shd w:val="clear" w:color="auto" w:fill="E9F0EF"/>
+            <w:tcMar>
+              <w:top w:w="72" w:type="dxa"/>
+              <w:left w:w="86" w:type="dxa"/>
+              <w:bottom w:w="72" w:type="dxa"/>
+              <w:right w:w="86" w:type="dxa"/>
+            </w:tcMar>
+            <w:hideMark/>
+          </w:tcPr>
+          <w:p>
+            <w:pPr>
+              <w:jc w:val="center"/>
+            </w:pPr>
+            <w:r>
+              <w:t>2 weeks</w:t>
+            </w:r>
+          </w:p>
+        </w:tc>
+        <w:tc>
+          <w:tcPr>
+            <w:tcW w:w="2460" w:type="dxa"/>
+            <w:tcBorders>
+              <w:left w:val="nil"/>
+              <w:right w:val="single" w:sz="4" w:space="0" w:color="auto"/>
+            </w:tcBorders>
+            <w:shd w:val="clear" w:color="auto" w:fill="E9F0EF"/>
+            <w:tcMar>
+              <w:top w:w="72" w:type="dxa"/>
+              <w:left w:w="86" w:type="dxa"/>
+              <w:bottom w:w="72" w:type="dxa"/>
+              <w:right w:w="86" w:type="dxa"/>
+            </w:tcMar>
+            <w:hideMark/>
+          </w:tcPr>
+          <w:p>
+            <w:pPr>
+              <w:jc w:val="center"/>
+            </w:pPr>
+            <w:r>
+              <w:t>User Interfaces</w:t>
+            </w:r>
+          </w:p>
+        </w:tc>
+      </w:tr>
+      <w:tr>
+        <w:trPr>
+          <w:trHeight w:val="584"/>
+        </w:trPr>
+        <w:tc>
+          <w:tcPr>
+            <w:tcW w:w="2460" w:type="dxa"/>
+            <w:tcBorders>
+              <w:left w:val="single" w:sz="4" w:space="0" w:color="auto"/>
+              <w:bottom w:val="single" w:sz="4" w:space="0" w:color="auto"/>
+              <w:right w:val="nil"/>
+            </w:tcBorders>
+            <w:shd w:val="clear" w:color="auto" w:fill="FFFFFF"/>
+            <w:tcMar>
+              <w:top w:w="72" w:type="dxa"/>
+              <w:left w:w="86" w:type="dxa"/>
+              <w:bottom w:w="72" w:type="dxa"/>
+              <w:right w:w="86" w:type="dxa"/>
+            </w:tcMar>
+            <w:hideMark/>
+          </w:tcPr>
+          <w:p>
+            <w:pPr>
+              <w:jc w:val="center"/>
+            </w:pPr>
+            <w:r>
+              <w:t>Phase 6</w:t>
+            </w:r>
+          </w:p>
+        </w:tc>
+        <w:tc>
+          <w:tcPr>
+            <w:tcW w:w="2460" w:type="dxa"/>
+            <w:tcBorders>
+              <w:left w:val="nil"/>
+              <w:bottom w:val="single" w:sz="4" w:space="0" w:color="auto"/>
+              <w:right w:val="nil"/>
+            </w:tcBorders>
+            <w:shd w:val="clear" w:color="auto" w:fill="FFFFFF"/>
+            <w:tcMar>
+              <w:top w:w="72" w:type="dxa"/>
+              <w:left w:w="86" w:type="dxa"/>
+              <w:bottom w:w="72" w:type="dxa"/>
+              <w:right w:w="86" w:type="dxa"/>
+            </w:tcMar>
+            <w:hideMark/>
+          </w:tcPr>
+          <w:p>
+            <w:pPr>
+              <w:jc w:val="center"/>
+            </w:pPr>
+            <w:r>
+              <w:t>8</w:t>
+            </w:r>
+            <w:r>
+              <w:rPr>
+                <w:vertAlign w:val="superscript"/>
+              </w:rPr>
+              <w:t>th</w:t>
+            </w:r>
+            <w:r>
+              <w:t xml:space="preserve"> December 2017</w:t>
+            </w:r>
+          </w:p>
+        </w:tc>
+        <w:tc>
+          <w:tcPr>
+            <w:tcW w:w="2460" w:type="dxa"/>
+            <w:tcBorders>
+              <w:left w:val="nil"/>
+              <w:bottom w:val="single" w:sz="4" w:space="0" w:color="auto"/>
+              <w:right w:val="nil"/>
+            </w:tcBorders>
+            <w:shd w:val="clear" w:color="auto" w:fill="FFFFFF"/>
+            <w:tcMar>
+              <w:top w:w="72" w:type="dxa"/>
+              <w:left w:w="86" w:type="dxa"/>
+              <w:bottom w:w="72" w:type="dxa"/>
+              <w:right w:w="86" w:type="dxa"/>
+            </w:tcMar>
+            <w:hideMark/>
+          </w:tcPr>
+          <w:p>
+            <w:pPr>
+              <w:jc w:val="center"/>
+            </w:pPr>
+            <w:r>
+              <w:t>2 weeks</w:t>
+            </w:r>
+          </w:p>
+        </w:tc>
+        <w:tc>
+          <w:tcPr>
+            <w:tcW w:w="2460" w:type="dxa"/>
+            <w:tcBorders>
+              <w:left w:val="nil"/>
+              <w:bottom w:val="single" w:sz="4" w:space="0" w:color="auto"/>
+              <w:right w:val="single" w:sz="4" w:space="0" w:color="auto"/>
+            </w:tcBorders>
+            <w:shd w:val="clear" w:color="auto" w:fill="FFFFFF"/>
+            <w:tcMar>
+              <w:top w:w="72" w:type="dxa"/>
+              <w:left w:w="86" w:type="dxa"/>
+              <w:bottom w:w="72" w:type="dxa"/>
+              <w:right w:w="86" w:type="dxa"/>
+            </w:tcMar>
+            <w:hideMark/>
+          </w:tcPr>
+          <w:p>
+            <w:pPr>
+              <w:jc w:val="center"/>
+            </w:pPr>
+            <w:r>
+              <w:t>Refine</w:t>
+            </w:r>
+          </w:p>
+        </w:tc>
+      </w:tr>
+    </w:tbl>
+    <w:p/>
     <w:p>
       <w:pPr>
         <w:pStyle w:val="Heading1"/>
@@ -548,7 +1500,7 @@
     <w:bookmarkEnd w:id="1"/>
     <w:p/>
     <w:sectPr>
-      <w:footerReference w:type="default" r:id="rId7"/>
+      <w:footerReference w:type="default" r:id="rId12"/>
       <w:pgSz w:w="12240" w:h="15840"/>
       <w:pgMar w:top="1440" w:right="1800" w:bottom="1440" w:left="1800" w:header="720" w:footer="720" w:gutter="0"/>
       <w:cols w:space="720"/>
@@ -607,7 +1559,7 @@
         <w:rStyle w:val="PageNumber"/>
         <w:noProof/>
       </w:rPr>
-      <w:t>4</w:t>
+      <w:t>3</w:t>
     </w:r>
     <w:r>
       <w:rPr>
@@ -1061,6 +2013,119 @@
     </w:lvl>
   </w:abstractNum>
   <w:abstractNum w:abstractNumId="3" w15:restartNumberingAfterBreak="0">
+    <w:nsid w:val="45D94DD8"/>
+    <w:multiLevelType w:val="hybridMultilevel"/>
+    <w:tmpl w:val="1D20B698"/>
+    <w:lvl w:ilvl="0" w:tplc="04090001">
+      <w:start w:val="1"/>
+      <w:numFmt w:val="bullet"/>
+      <w:lvlText w:val=""/>
+      <w:lvlJc w:val="left"/>
+      <w:pPr>
+        <w:ind w:left="720" w:hanging="360"/>
+      </w:pPr>
+      <w:rPr>
+        <w:rFonts w:ascii="Symbol" w:hAnsi="Symbol" w:hint="default"/>
+      </w:rPr>
+    </w:lvl>
+    <w:lvl w:ilvl="1" w:tplc="04090003" w:tentative="1">
+      <w:start w:val="1"/>
+      <w:numFmt w:val="bullet"/>
+      <w:lvlText w:val="o"/>
+      <w:lvlJc w:val="left"/>
+      <w:pPr>
+        <w:ind w:left="1440" w:hanging="360"/>
+      </w:pPr>
+      <w:rPr>
+        <w:rFonts w:ascii="Courier New" w:hAnsi="Courier New" w:cs="Courier New" w:hint="default"/>
+      </w:rPr>
+    </w:lvl>
+    <w:lvl w:ilvl="2" w:tplc="04090005" w:tentative="1">
+      <w:start w:val="1"/>
+      <w:numFmt w:val="bullet"/>
+      <w:lvlText w:val=""/>
+      <w:lvlJc w:val="left"/>
+      <w:pPr>
+        <w:ind w:left="2160" w:hanging="360"/>
+      </w:pPr>
+      <w:rPr>
+        <w:rFonts w:ascii="Wingdings" w:hAnsi="Wingdings" w:hint="default"/>
+      </w:rPr>
+    </w:lvl>
+    <w:lvl w:ilvl="3" w:tplc="04090001" w:tentative="1">
+      <w:start w:val="1"/>
+      <w:numFmt w:val="bullet"/>
+      <w:lvlText w:val=""/>
+      <w:lvlJc w:val="left"/>
+      <w:pPr>
+        <w:ind w:left="2880" w:hanging="360"/>
+      </w:pPr>
+      <w:rPr>
+        <w:rFonts w:ascii="Symbol" w:hAnsi="Symbol" w:hint="default"/>
+      </w:rPr>
+    </w:lvl>
+    <w:lvl w:ilvl="4" w:tplc="04090003" w:tentative="1">
+      <w:start w:val="1"/>
+      <w:numFmt w:val="bullet"/>
+      <w:lvlText w:val="o"/>
+      <w:lvlJc w:val="left"/>
+      <w:pPr>
+        <w:ind w:left="3600" w:hanging="360"/>
+      </w:pPr>
+      <w:rPr>
+        <w:rFonts w:ascii="Courier New" w:hAnsi="Courier New" w:cs="Courier New" w:hint="default"/>
+      </w:rPr>
+    </w:lvl>
+    <w:lvl w:ilvl="5" w:tplc="04090005" w:tentative="1">
+      <w:start w:val="1"/>
+      <w:numFmt w:val="bullet"/>
+      <w:lvlText w:val=""/>
+      <w:lvlJc w:val="left"/>
+      <w:pPr>
+        <w:ind w:left="4320" w:hanging="360"/>
+      </w:pPr>
+      <w:rPr>
+        <w:rFonts w:ascii="Wingdings" w:hAnsi="Wingdings" w:hint="default"/>
+      </w:rPr>
+    </w:lvl>
+    <w:lvl w:ilvl="6" w:tplc="04090001" w:tentative="1">
+      <w:start w:val="1"/>
+      <w:numFmt w:val="bullet"/>
+      <w:lvlText w:val=""/>
+      <w:lvlJc w:val="left"/>
+      <w:pPr>
+        <w:ind w:left="5040" w:hanging="360"/>
+      </w:pPr>
+      <w:rPr>
+        <w:rFonts w:ascii="Symbol" w:hAnsi="Symbol" w:hint="default"/>
+      </w:rPr>
+    </w:lvl>
+    <w:lvl w:ilvl="7" w:tplc="04090003" w:tentative="1">
+      <w:start w:val="1"/>
+      <w:numFmt w:val="bullet"/>
+      <w:lvlText w:val="o"/>
+      <w:lvlJc w:val="left"/>
+      <w:pPr>
+        <w:ind w:left="5760" w:hanging="360"/>
+      </w:pPr>
+      <w:rPr>
+        <w:rFonts w:ascii="Courier New" w:hAnsi="Courier New" w:cs="Courier New" w:hint="default"/>
+      </w:rPr>
+    </w:lvl>
+    <w:lvl w:ilvl="8" w:tplc="04090005" w:tentative="1">
+      <w:start w:val="1"/>
+      <w:numFmt w:val="bullet"/>
+      <w:lvlText w:val=""/>
+      <w:lvlJc w:val="left"/>
+      <w:pPr>
+        <w:ind w:left="6480" w:hanging="360"/>
+      </w:pPr>
+      <w:rPr>
+        <w:rFonts w:ascii="Wingdings" w:hAnsi="Wingdings" w:hint="default"/>
+      </w:rPr>
+    </w:lvl>
+  </w:abstractNum>
+  <w:abstractNum w:abstractNumId="4" w15:restartNumberingAfterBreak="0">
     <w:nsid w:val="4B9A0961"/>
     <w:multiLevelType w:val="hybridMultilevel"/>
     <w:tmpl w:val="AA04FE62"/>
@@ -1200,7 +2265,233 @@
       </w:rPr>
     </w:lvl>
   </w:abstractNum>
-  <w:abstractNum w:abstractNumId="4" w15:restartNumberingAfterBreak="0">
+  <w:abstractNum w:abstractNumId="5" w15:restartNumberingAfterBreak="0">
+    <w:nsid w:val="4C0E69E6"/>
+    <w:multiLevelType w:val="hybridMultilevel"/>
+    <w:tmpl w:val="CB7CF18C"/>
+    <w:lvl w:ilvl="0" w:tplc="04090001">
+      <w:start w:val="1"/>
+      <w:numFmt w:val="bullet"/>
+      <w:lvlText w:val=""/>
+      <w:lvlJc w:val="left"/>
+      <w:pPr>
+        <w:ind w:left="720" w:hanging="360"/>
+      </w:pPr>
+      <w:rPr>
+        <w:rFonts w:ascii="Symbol" w:hAnsi="Symbol" w:hint="default"/>
+      </w:rPr>
+    </w:lvl>
+    <w:lvl w:ilvl="1" w:tplc="04090003" w:tentative="1">
+      <w:start w:val="1"/>
+      <w:numFmt w:val="bullet"/>
+      <w:lvlText w:val="o"/>
+      <w:lvlJc w:val="left"/>
+      <w:pPr>
+        <w:ind w:left="1440" w:hanging="360"/>
+      </w:pPr>
+      <w:rPr>
+        <w:rFonts w:ascii="Courier New" w:hAnsi="Courier New" w:cs="Courier New" w:hint="default"/>
+      </w:rPr>
+    </w:lvl>
+    <w:lvl w:ilvl="2" w:tplc="04090005" w:tentative="1">
+      <w:start w:val="1"/>
+      <w:numFmt w:val="bullet"/>
+      <w:lvlText w:val=""/>
+      <w:lvlJc w:val="left"/>
+      <w:pPr>
+        <w:ind w:left="2160" w:hanging="360"/>
+      </w:pPr>
+      <w:rPr>
+        <w:rFonts w:ascii="Wingdings" w:hAnsi="Wingdings" w:hint="default"/>
+      </w:rPr>
+    </w:lvl>
+    <w:lvl w:ilvl="3" w:tplc="04090001" w:tentative="1">
+      <w:start w:val="1"/>
+      <w:numFmt w:val="bullet"/>
+      <w:lvlText w:val=""/>
+      <w:lvlJc w:val="left"/>
+      <w:pPr>
+        <w:ind w:left="2880" w:hanging="360"/>
+      </w:pPr>
+      <w:rPr>
+        <w:rFonts w:ascii="Symbol" w:hAnsi="Symbol" w:hint="default"/>
+      </w:rPr>
+    </w:lvl>
+    <w:lvl w:ilvl="4" w:tplc="04090003" w:tentative="1">
+      <w:start w:val="1"/>
+      <w:numFmt w:val="bullet"/>
+      <w:lvlText w:val="o"/>
+      <w:lvlJc w:val="left"/>
+      <w:pPr>
+        <w:ind w:left="3600" w:hanging="360"/>
+      </w:pPr>
+      <w:rPr>
+        <w:rFonts w:ascii="Courier New" w:hAnsi="Courier New" w:cs="Courier New" w:hint="default"/>
+      </w:rPr>
+    </w:lvl>
+    <w:lvl w:ilvl="5" w:tplc="04090005" w:tentative="1">
+      <w:start w:val="1"/>
+      <w:numFmt w:val="bullet"/>
+      <w:lvlText w:val=""/>
+      <w:lvlJc w:val="left"/>
+      <w:pPr>
+        <w:ind w:left="4320" w:hanging="360"/>
+      </w:pPr>
+      <w:rPr>
+        <w:rFonts w:ascii="Wingdings" w:hAnsi="Wingdings" w:hint="default"/>
+      </w:rPr>
+    </w:lvl>
+    <w:lvl w:ilvl="6" w:tplc="04090001" w:tentative="1">
+      <w:start w:val="1"/>
+      <w:numFmt w:val="bullet"/>
+      <w:lvlText w:val=""/>
+      <w:lvlJc w:val="left"/>
+      <w:pPr>
+        <w:ind w:left="5040" w:hanging="360"/>
+      </w:pPr>
+      <w:rPr>
+        <w:rFonts w:ascii="Symbol" w:hAnsi="Symbol" w:hint="default"/>
+      </w:rPr>
+    </w:lvl>
+    <w:lvl w:ilvl="7" w:tplc="04090003" w:tentative="1">
+      <w:start w:val="1"/>
+      <w:numFmt w:val="bullet"/>
+      <w:lvlText w:val="o"/>
+      <w:lvlJc w:val="left"/>
+      <w:pPr>
+        <w:ind w:left="5760" w:hanging="360"/>
+      </w:pPr>
+      <w:rPr>
+        <w:rFonts w:ascii="Courier New" w:hAnsi="Courier New" w:cs="Courier New" w:hint="default"/>
+      </w:rPr>
+    </w:lvl>
+    <w:lvl w:ilvl="8" w:tplc="04090005" w:tentative="1">
+      <w:start w:val="1"/>
+      <w:numFmt w:val="bullet"/>
+      <w:lvlText w:val=""/>
+      <w:lvlJc w:val="left"/>
+      <w:pPr>
+        <w:ind w:left="6480" w:hanging="360"/>
+      </w:pPr>
+      <w:rPr>
+        <w:rFonts w:ascii="Wingdings" w:hAnsi="Wingdings" w:hint="default"/>
+      </w:rPr>
+    </w:lvl>
+  </w:abstractNum>
+  <w:abstractNum w:abstractNumId="6" w15:restartNumberingAfterBreak="0">
+    <w:nsid w:val="584D4800"/>
+    <w:multiLevelType w:val="hybridMultilevel"/>
+    <w:tmpl w:val="D480EAEA"/>
+    <w:lvl w:ilvl="0" w:tplc="04090001">
+      <w:start w:val="1"/>
+      <w:numFmt w:val="bullet"/>
+      <w:lvlText w:val=""/>
+      <w:lvlJc w:val="left"/>
+      <w:pPr>
+        <w:ind w:left="720" w:hanging="360"/>
+      </w:pPr>
+      <w:rPr>
+        <w:rFonts w:ascii="Symbol" w:hAnsi="Symbol" w:hint="default"/>
+      </w:rPr>
+    </w:lvl>
+    <w:lvl w:ilvl="1" w:tplc="04090003" w:tentative="1">
+      <w:start w:val="1"/>
+      <w:numFmt w:val="bullet"/>
+      <w:lvlText w:val="o"/>
+      <w:lvlJc w:val="left"/>
+      <w:pPr>
+        <w:ind w:left="1440" w:hanging="360"/>
+      </w:pPr>
+      <w:rPr>
+        <w:rFonts w:ascii="Courier New" w:hAnsi="Courier New" w:cs="Courier New" w:hint="default"/>
+      </w:rPr>
+    </w:lvl>
+    <w:lvl w:ilvl="2" w:tplc="04090005" w:tentative="1">
+      <w:start w:val="1"/>
+      <w:numFmt w:val="bullet"/>
+      <w:lvlText w:val=""/>
+      <w:lvlJc w:val="left"/>
+      <w:pPr>
+        <w:ind w:left="2160" w:hanging="360"/>
+      </w:pPr>
+      <w:rPr>
+        <w:rFonts w:ascii="Wingdings" w:hAnsi="Wingdings" w:hint="default"/>
+      </w:rPr>
+    </w:lvl>
+    <w:lvl w:ilvl="3" w:tplc="04090001" w:tentative="1">
+      <w:start w:val="1"/>
+      <w:numFmt w:val="bullet"/>
+      <w:lvlText w:val=""/>
+      <w:lvlJc w:val="left"/>
+      <w:pPr>
+        <w:ind w:left="2880" w:hanging="360"/>
+      </w:pPr>
+      <w:rPr>
+        <w:rFonts w:ascii="Symbol" w:hAnsi="Symbol" w:hint="default"/>
+      </w:rPr>
+    </w:lvl>
+    <w:lvl w:ilvl="4" w:tplc="04090003" w:tentative="1">
+      <w:start w:val="1"/>
+      <w:numFmt w:val="bullet"/>
+      <w:lvlText w:val="o"/>
+      <w:lvlJc w:val="left"/>
+      <w:pPr>
+        <w:ind w:left="3600" w:hanging="360"/>
+      </w:pPr>
+      <w:rPr>
+        <w:rFonts w:ascii="Courier New" w:hAnsi="Courier New" w:cs="Courier New" w:hint="default"/>
+      </w:rPr>
+    </w:lvl>
+    <w:lvl w:ilvl="5" w:tplc="04090005" w:tentative="1">
+      <w:start w:val="1"/>
+      <w:numFmt w:val="bullet"/>
+      <w:lvlText w:val=""/>
+      <w:lvlJc w:val="left"/>
+      <w:pPr>
+        <w:ind w:left="4320" w:hanging="360"/>
+      </w:pPr>
+      <w:rPr>
+        <w:rFonts w:ascii="Wingdings" w:hAnsi="Wingdings" w:hint="default"/>
+      </w:rPr>
+    </w:lvl>
+    <w:lvl w:ilvl="6" w:tplc="04090001" w:tentative="1">
+      <w:start w:val="1"/>
+      <w:numFmt w:val="bullet"/>
+      <w:lvlText w:val=""/>
+      <w:lvlJc w:val="left"/>
+      <w:pPr>
+        <w:ind w:left="5040" w:hanging="360"/>
+      </w:pPr>
+      <w:rPr>
+        <w:rFonts w:ascii="Symbol" w:hAnsi="Symbol" w:hint="default"/>
+      </w:rPr>
+    </w:lvl>
+    <w:lvl w:ilvl="7" w:tplc="04090003" w:tentative="1">
+      <w:start w:val="1"/>
+      <w:numFmt w:val="bullet"/>
+      <w:lvlText w:val="o"/>
+      <w:lvlJc w:val="left"/>
+      <w:pPr>
+        <w:ind w:left="5760" w:hanging="360"/>
+      </w:pPr>
+      <w:rPr>
+        <w:rFonts w:ascii="Courier New" w:hAnsi="Courier New" w:cs="Courier New" w:hint="default"/>
+      </w:rPr>
+    </w:lvl>
+    <w:lvl w:ilvl="8" w:tplc="04090005" w:tentative="1">
+      <w:start w:val="1"/>
+      <w:numFmt w:val="bullet"/>
+      <w:lvlText w:val=""/>
+      <w:lvlJc w:val="left"/>
+      <w:pPr>
+        <w:ind w:left="6480" w:hanging="360"/>
+      </w:pPr>
+      <w:rPr>
+        <w:rFonts w:ascii="Wingdings" w:hAnsi="Wingdings" w:hint="default"/>
+      </w:rPr>
+    </w:lvl>
+  </w:abstractNum>
+  <w:abstractNum w:abstractNumId="7" w15:restartNumberingAfterBreak="0">
     <w:nsid w:val="5E221336"/>
     <w:multiLevelType w:val="hybridMultilevel"/>
     <w:tmpl w:val="635E887E"/>
@@ -1340,7 +2631,7 @@
       </w:rPr>
     </w:lvl>
   </w:abstractNum>
-  <w:abstractNum w:abstractNumId="5" w15:restartNumberingAfterBreak="0">
+  <w:abstractNum w:abstractNumId="8" w15:restartNumberingAfterBreak="0">
     <w:nsid w:val="60A30621"/>
     <w:multiLevelType w:val="singleLevel"/>
     <w:tmpl w:val="345630A6"/>
@@ -1360,7 +2651,7 @@
       </w:rPr>
     </w:lvl>
   </w:abstractNum>
-  <w:abstractNum w:abstractNumId="6" w15:restartNumberingAfterBreak="0">
+  <w:abstractNum w:abstractNumId="9" w15:restartNumberingAfterBreak="0">
     <w:nsid w:val="65FB13EF"/>
     <w:multiLevelType w:val="hybridMultilevel"/>
     <w:tmpl w:val="5D4EF05A"/>
@@ -1500,7 +2791,7 @@
       </w:rPr>
     </w:lvl>
   </w:abstractNum>
-  <w:abstractNum w:abstractNumId="7" w15:restartNumberingAfterBreak="0">
+  <w:abstractNum w:abstractNumId="10" w15:restartNumberingAfterBreak="0">
     <w:nsid w:val="68887954"/>
     <w:multiLevelType w:val="singleLevel"/>
     <w:tmpl w:val="345630A6"/>
@@ -1520,7 +2811,7 @@
       </w:rPr>
     </w:lvl>
   </w:abstractNum>
-  <w:abstractNum w:abstractNumId="8" w15:restartNumberingAfterBreak="0">
+  <w:abstractNum w:abstractNumId="11" w15:restartNumberingAfterBreak="0">
     <w:nsid w:val="6E174247"/>
     <w:multiLevelType w:val="hybridMultilevel"/>
     <w:tmpl w:val="BD4A7408"/>
@@ -1660,7 +2951,7 @@
       </w:rPr>
     </w:lvl>
   </w:abstractNum>
-  <w:abstractNum w:abstractNumId="9" w15:restartNumberingAfterBreak="0">
+  <w:abstractNum w:abstractNumId="12" w15:restartNumberingAfterBreak="0">
     <w:nsid w:val="710766AA"/>
     <w:multiLevelType w:val="hybridMultilevel"/>
     <w:tmpl w:val="B7F83028"/>
@@ -1793,6 +3084,119 @@
         <w:tabs>
           <w:tab w:val="num" w:pos="6480"/>
         </w:tabs>
+        <w:ind w:left="6480" w:hanging="360"/>
+      </w:pPr>
+      <w:rPr>
+        <w:rFonts w:ascii="Wingdings" w:hAnsi="Wingdings" w:hint="default"/>
+      </w:rPr>
+    </w:lvl>
+  </w:abstractNum>
+  <w:abstractNum w:abstractNumId="13" w15:restartNumberingAfterBreak="0">
+    <w:nsid w:val="71687FD3"/>
+    <w:multiLevelType w:val="hybridMultilevel"/>
+    <w:tmpl w:val="2E5E29EC"/>
+    <w:lvl w:ilvl="0" w:tplc="04090001">
+      <w:start w:val="1"/>
+      <w:numFmt w:val="bullet"/>
+      <w:lvlText w:val=""/>
+      <w:lvlJc w:val="left"/>
+      <w:pPr>
+        <w:ind w:left="720" w:hanging="360"/>
+      </w:pPr>
+      <w:rPr>
+        <w:rFonts w:ascii="Symbol" w:hAnsi="Symbol" w:hint="default"/>
+      </w:rPr>
+    </w:lvl>
+    <w:lvl w:ilvl="1" w:tplc="04090003" w:tentative="1">
+      <w:start w:val="1"/>
+      <w:numFmt w:val="bullet"/>
+      <w:lvlText w:val="o"/>
+      <w:lvlJc w:val="left"/>
+      <w:pPr>
+        <w:ind w:left="1440" w:hanging="360"/>
+      </w:pPr>
+      <w:rPr>
+        <w:rFonts w:ascii="Courier New" w:hAnsi="Courier New" w:cs="Courier New" w:hint="default"/>
+      </w:rPr>
+    </w:lvl>
+    <w:lvl w:ilvl="2" w:tplc="04090005" w:tentative="1">
+      <w:start w:val="1"/>
+      <w:numFmt w:val="bullet"/>
+      <w:lvlText w:val=""/>
+      <w:lvlJc w:val="left"/>
+      <w:pPr>
+        <w:ind w:left="2160" w:hanging="360"/>
+      </w:pPr>
+      <w:rPr>
+        <w:rFonts w:ascii="Wingdings" w:hAnsi="Wingdings" w:hint="default"/>
+      </w:rPr>
+    </w:lvl>
+    <w:lvl w:ilvl="3" w:tplc="04090001" w:tentative="1">
+      <w:start w:val="1"/>
+      <w:numFmt w:val="bullet"/>
+      <w:lvlText w:val=""/>
+      <w:lvlJc w:val="left"/>
+      <w:pPr>
+        <w:ind w:left="2880" w:hanging="360"/>
+      </w:pPr>
+      <w:rPr>
+        <w:rFonts w:ascii="Symbol" w:hAnsi="Symbol" w:hint="default"/>
+      </w:rPr>
+    </w:lvl>
+    <w:lvl w:ilvl="4" w:tplc="04090003" w:tentative="1">
+      <w:start w:val="1"/>
+      <w:numFmt w:val="bullet"/>
+      <w:lvlText w:val="o"/>
+      <w:lvlJc w:val="left"/>
+      <w:pPr>
+        <w:ind w:left="3600" w:hanging="360"/>
+      </w:pPr>
+      <w:rPr>
+        <w:rFonts w:ascii="Courier New" w:hAnsi="Courier New" w:cs="Courier New" w:hint="default"/>
+      </w:rPr>
+    </w:lvl>
+    <w:lvl w:ilvl="5" w:tplc="04090005" w:tentative="1">
+      <w:start w:val="1"/>
+      <w:numFmt w:val="bullet"/>
+      <w:lvlText w:val=""/>
+      <w:lvlJc w:val="left"/>
+      <w:pPr>
+        <w:ind w:left="4320" w:hanging="360"/>
+      </w:pPr>
+      <w:rPr>
+        <w:rFonts w:ascii="Wingdings" w:hAnsi="Wingdings" w:hint="default"/>
+      </w:rPr>
+    </w:lvl>
+    <w:lvl w:ilvl="6" w:tplc="04090001" w:tentative="1">
+      <w:start w:val="1"/>
+      <w:numFmt w:val="bullet"/>
+      <w:lvlText w:val=""/>
+      <w:lvlJc w:val="left"/>
+      <w:pPr>
+        <w:ind w:left="5040" w:hanging="360"/>
+      </w:pPr>
+      <w:rPr>
+        <w:rFonts w:ascii="Symbol" w:hAnsi="Symbol" w:hint="default"/>
+      </w:rPr>
+    </w:lvl>
+    <w:lvl w:ilvl="7" w:tplc="04090003" w:tentative="1">
+      <w:start w:val="1"/>
+      <w:numFmt w:val="bullet"/>
+      <w:lvlText w:val="o"/>
+      <w:lvlJc w:val="left"/>
+      <w:pPr>
+        <w:ind w:left="5760" w:hanging="360"/>
+      </w:pPr>
+      <w:rPr>
+        <w:rFonts w:ascii="Courier New" w:hAnsi="Courier New" w:cs="Courier New" w:hint="default"/>
+      </w:rPr>
+    </w:lvl>
+    <w:lvl w:ilvl="8" w:tplc="04090005" w:tentative="1">
+      <w:start w:val="1"/>
+      <w:numFmt w:val="bullet"/>
+      <w:lvlText w:val=""/>
+      <w:lvlJc w:val="left"/>
+      <w:pPr>
         <w:ind w:left="6480" w:hanging="360"/>
       </w:pPr>
       <w:rPr>
@@ -1807,28 +3211,40 @@
     <w:abstractNumId w:val="1"/>
   </w:num>
   <w:num w:numId="3">
-    <w:abstractNumId w:val="3"/>
+    <w:abstractNumId w:val="4"/>
   </w:num>
   <w:num w:numId="4">
-    <w:abstractNumId w:val="7"/>
+    <w:abstractNumId w:val="10"/>
   </w:num>
   <w:num w:numId="5">
-    <w:abstractNumId w:val="5"/>
+    <w:abstractNumId w:val="8"/>
   </w:num>
   <w:num w:numId="6">
     <w:abstractNumId w:val="2"/>
   </w:num>
   <w:num w:numId="7">
+    <w:abstractNumId w:val="12"/>
+  </w:num>
+  <w:num w:numId="8">
+    <w:abstractNumId w:val="7"/>
+  </w:num>
+  <w:num w:numId="9">
+    <w:abstractNumId w:val="11"/>
+  </w:num>
+  <w:num w:numId="10">
     <w:abstractNumId w:val="9"/>
   </w:num>
-  <w:num w:numId="8">
-    <w:abstractNumId w:val="4"/>
+  <w:num w:numId="11">
+    <w:abstractNumId w:val="6"/>
   </w:num>
-  <w:num w:numId="9">
-    <w:abstractNumId w:val="8"/>
+  <w:num w:numId="12">
+    <w:abstractNumId w:val="3"/>
   </w:num>
-  <w:num w:numId="10">
-    <w:abstractNumId w:val="6"/>
+  <w:num w:numId="13">
+    <w:abstractNumId w:val="13"/>
+  </w:num>
+  <w:num w:numId="14">
+    <w:abstractNumId w:val="5"/>
   </w:num>
 </w:numbering>
 </file>
@@ -1838,28 +3254,34 @@
   <w:docDefaults>
     <w:rPrDefault>
       <w:rPr>
-        <w:rFonts w:ascii="Times New Roman" w:eastAsia="Times New Roman" w:hAnsi="Times New Roman" w:cs="Times New Roman"/>
+        <w:rFonts w:asciiTheme="minorHAnsi" w:eastAsiaTheme="minorEastAsia" w:hAnsiTheme="minorHAnsi" w:cstheme="minorBidi"/>
+        <w:sz w:val="21"/>
+        <w:szCs w:val="21"/>
         <w:lang w:val="en-US" w:eastAsia="en-US" w:bidi="ar-SA"/>
       </w:rPr>
     </w:rPrDefault>
-    <w:pPrDefault/>
+    <w:pPrDefault>
+      <w:pPr>
+        <w:spacing w:after="120" w:line="264" w:lineRule="auto"/>
+      </w:pPr>
+    </w:pPrDefault>
   </w:docDefaults>
   <w:latentStyles w:defLockedState="0" w:defUIPriority="0" w:defSemiHidden="0" w:defUnhideWhenUsed="0" w:defQFormat="0" w:count="375">
     <w:lsdException w:name="Normal" w:qFormat="1"/>
-    <w:lsdException w:name="heading 1" w:qFormat="1"/>
-    <w:lsdException w:name="heading 2" w:qFormat="1"/>
-    <w:lsdException w:name="heading 3" w:qFormat="1"/>
-    <w:lsdException w:name="heading 4" w:qFormat="1"/>
-    <w:lsdException w:name="heading 5" w:qFormat="1"/>
-    <w:lsdException w:name="heading 6" w:qFormat="1"/>
-    <w:lsdException w:name="heading 7" w:qFormat="1"/>
-    <w:lsdException w:name="heading 8" w:qFormat="1"/>
-    <w:lsdException w:name="heading 9" w:semiHidden="1" w:unhideWhenUsed="1" w:qFormat="1"/>
-    <w:lsdException w:name="caption" w:semiHidden="1" w:unhideWhenUsed="1" w:qFormat="1"/>
-    <w:lsdException w:name="Title" w:qFormat="1"/>
-    <w:lsdException w:name="Subtitle" w:qFormat="1"/>
-    <w:lsdException w:name="Strong" w:qFormat="1"/>
-    <w:lsdException w:name="Emphasis" w:qFormat="1"/>
+    <w:lsdException w:name="heading 1" w:uiPriority="9" w:qFormat="1"/>
+    <w:lsdException w:name="heading 2" w:uiPriority="9" w:qFormat="1"/>
+    <w:lsdException w:name="heading 3" w:uiPriority="9" w:qFormat="1"/>
+    <w:lsdException w:name="heading 4" w:uiPriority="9" w:qFormat="1"/>
+    <w:lsdException w:name="heading 5" w:uiPriority="9" w:qFormat="1"/>
+    <w:lsdException w:name="heading 6" w:uiPriority="9" w:qFormat="1"/>
+    <w:lsdException w:name="heading 7" w:uiPriority="9" w:qFormat="1"/>
+    <w:lsdException w:name="heading 8" w:uiPriority="9" w:qFormat="1"/>
+    <w:lsdException w:name="heading 9" w:semiHidden="1" w:uiPriority="9" w:unhideWhenUsed="1" w:qFormat="1"/>
+    <w:lsdException w:name="caption" w:semiHidden="1" w:uiPriority="35" w:unhideWhenUsed="1" w:qFormat="1"/>
+    <w:lsdException w:name="Title" w:uiPriority="10" w:qFormat="1"/>
+    <w:lsdException w:name="Subtitle" w:uiPriority="11" w:qFormat="1"/>
+    <w:lsdException w:name="Strong" w:uiPriority="22" w:qFormat="1"/>
+    <w:lsdException w:name="Emphasis" w:uiPriority="20" w:qFormat="1"/>
     <w:lsdException w:name="Placeholder Text" w:semiHidden="1" w:uiPriority="99"/>
     <w:lsdException w:name="No Spacing" w:uiPriority="1" w:qFormat="1"/>
     <w:lsdException w:name="Light Shading" w:uiPriority="60"/>
@@ -2083,51 +3505,50 @@
   <w:style w:type="paragraph" w:default="1" w:styleId="Normal">
     <w:name w:val="Normal"/>
     <w:qFormat/>
-    <w:rsid w:val="00B477B3"/>
-    <w:pPr>
-      <w:spacing w:after="240"/>
-    </w:pPr>
-    <w:rPr>
-      <w:sz w:val="24"/>
-      <w:szCs w:val="24"/>
-    </w:rPr>
+    <w:rsid w:val="00596494"/>
   </w:style>
   <w:style w:type="paragraph" w:styleId="Heading1">
     <w:name w:val="heading 1"/>
     <w:basedOn w:val="Normal"/>
     <w:next w:val="Normal"/>
+    <w:link w:val="Heading1Char"/>
+    <w:uiPriority w:val="9"/>
     <w:qFormat/>
-    <w:rsid w:val="00AB6EB6"/>
+    <w:rsid w:val="00596494"/>
     <w:pPr>
       <w:keepNext/>
-      <w:spacing w:before="240" w:after="60"/>
+      <w:keepLines/>
+      <w:pBdr>
+        <w:bottom w:val="single" w:sz="4" w:space="1" w:color="00C6BB" w:themeColor="accent1"/>
+      </w:pBdr>
+      <w:spacing w:before="400" w:after="40" w:line="240" w:lineRule="auto"/>
       <w:outlineLvl w:val="0"/>
     </w:pPr>
     <w:rPr>
-      <w:rFonts w:ascii="Arial" w:hAnsi="Arial" w:cs="Arial"/>
-      <w:b/>
-      <w:bCs/>
-      <w:kern w:val="32"/>
+      <w:rFonts w:asciiTheme="majorHAnsi" w:eastAsiaTheme="majorEastAsia" w:hAnsiTheme="majorHAnsi" w:cstheme="majorBidi"/>
+      <w:color w:val="00948B" w:themeColor="accent1" w:themeShade="BF"/>
       <w:sz w:val="36"/>
-      <w:szCs w:val="32"/>
+      <w:szCs w:val="36"/>
     </w:rPr>
   </w:style>
   <w:style w:type="paragraph" w:styleId="Heading2">
     <w:name w:val="heading 2"/>
     <w:basedOn w:val="Normal"/>
     <w:next w:val="Normal"/>
+    <w:link w:val="Heading2Char"/>
+    <w:uiPriority w:val="9"/>
+    <w:unhideWhenUsed/>
     <w:qFormat/>
-    <w:rsid w:val="00AB6EB6"/>
+    <w:rsid w:val="00596494"/>
     <w:pPr>
       <w:keepNext/>
-      <w:spacing w:before="240" w:after="60"/>
+      <w:keepLines/>
+      <w:spacing w:before="160" w:after="0" w:line="240" w:lineRule="auto"/>
       <w:outlineLvl w:val="1"/>
     </w:pPr>
     <w:rPr>
-      <w:rFonts w:ascii="Arial" w:hAnsi="Arial" w:cs="Arial"/>
-      <w:b/>
-      <w:bCs/>
-      <w:iCs/>
+      <w:rFonts w:asciiTheme="majorHAnsi" w:eastAsiaTheme="majorEastAsia" w:hAnsiTheme="majorHAnsi" w:cstheme="majorBidi"/>
+      <w:color w:val="00948B" w:themeColor="accent1" w:themeShade="BF"/>
       <w:sz w:val="28"/>
       <w:szCs w:val="28"/>
     </w:rPr>
@@ -2136,17 +3557,21 @@
     <w:name w:val="heading 3"/>
     <w:basedOn w:val="Normal"/>
     <w:next w:val="Normal"/>
+    <w:link w:val="Heading3Char"/>
+    <w:uiPriority w:val="9"/>
+    <w:unhideWhenUsed/>
     <w:qFormat/>
-    <w:rsid w:val="003605FA"/>
+    <w:rsid w:val="00596494"/>
     <w:pPr>
       <w:keepNext/>
-      <w:spacing w:before="240" w:after="60"/>
+      <w:keepLines/>
+      <w:spacing w:before="80" w:after="0" w:line="240" w:lineRule="auto"/>
       <w:outlineLvl w:val="2"/>
     </w:pPr>
     <w:rPr>
-      <w:rFonts w:ascii="Arial" w:hAnsi="Arial" w:cs="Arial"/>
-      <w:b/>
-      <w:bCs/>
+      <w:rFonts w:asciiTheme="majorHAnsi" w:eastAsiaTheme="majorEastAsia" w:hAnsiTheme="majorHAnsi" w:cstheme="majorBidi"/>
+      <w:color w:val="404040" w:themeColor="text1" w:themeTint="BF"/>
+      <w:sz w:val="26"/>
       <w:szCs w:val="26"/>
     </w:rPr>
   </w:style>
@@ -2154,78 +3579,131 @@
     <w:name w:val="heading 4"/>
     <w:basedOn w:val="Normal"/>
     <w:next w:val="Normal"/>
+    <w:link w:val="Heading4Char"/>
+    <w:uiPriority w:val="9"/>
+    <w:unhideWhenUsed/>
     <w:qFormat/>
-    <w:rsid w:val="00AB6EB6"/>
+    <w:rsid w:val="00596494"/>
     <w:pPr>
       <w:keepNext/>
-      <w:spacing w:before="240" w:after="60"/>
+      <w:keepLines/>
+      <w:spacing w:before="80" w:after="0"/>
       <w:outlineLvl w:val="3"/>
     </w:pPr>
     <w:rPr>
-      <w:rFonts w:ascii="Arial" w:hAnsi="Arial"/>
-      <w:bCs/>
-      <w:szCs w:val="20"/>
-      <w:u w:val="single"/>
+      <w:rFonts w:asciiTheme="majorHAnsi" w:eastAsiaTheme="majorEastAsia" w:hAnsiTheme="majorHAnsi" w:cstheme="majorBidi"/>
+      <w:sz w:val="24"/>
+      <w:szCs w:val="24"/>
     </w:rPr>
   </w:style>
   <w:style w:type="paragraph" w:styleId="Heading5">
     <w:name w:val="heading 5"/>
     <w:basedOn w:val="Normal"/>
     <w:next w:val="Normal"/>
+    <w:link w:val="Heading5Char"/>
+    <w:uiPriority w:val="9"/>
+    <w:unhideWhenUsed/>
     <w:qFormat/>
-    <w:rsid w:val="00352376"/>
+    <w:rsid w:val="00596494"/>
     <w:pPr>
-      <w:spacing w:before="240" w:after="60"/>
+      <w:keepNext/>
+      <w:keepLines/>
+      <w:spacing w:before="80" w:after="0"/>
       <w:outlineLvl w:val="4"/>
     </w:pPr>
     <w:rPr>
-      <w:rFonts w:ascii="Arial" w:hAnsi="Arial"/>
-      <w:bCs/>
+      <w:rFonts w:asciiTheme="majorHAnsi" w:eastAsiaTheme="majorEastAsia" w:hAnsiTheme="majorHAnsi" w:cstheme="majorBidi"/>
+      <w:i/>
       <w:iCs/>
+      <w:sz w:val="22"/>
+      <w:szCs w:val="22"/>
     </w:rPr>
   </w:style>
   <w:style w:type="paragraph" w:styleId="Heading6">
     <w:name w:val="heading 6"/>
     <w:basedOn w:val="Normal"/>
     <w:next w:val="Normal"/>
+    <w:link w:val="Heading6Char"/>
+    <w:uiPriority w:val="9"/>
+    <w:unhideWhenUsed/>
     <w:qFormat/>
-    <w:rsid w:val="00352376"/>
+    <w:rsid w:val="00596494"/>
     <w:pPr>
-      <w:spacing w:before="240" w:after="60"/>
+      <w:keepNext/>
+      <w:keepLines/>
+      <w:spacing w:before="80" w:after="0"/>
       <w:outlineLvl w:val="5"/>
     </w:pPr>
     <w:rPr>
-      <w:rFonts w:ascii="Arial" w:hAnsi="Arial"/>
-      <w:bCs/>
-      <w:sz w:val="20"/>
-      <w:szCs w:val="20"/>
+      <w:rFonts w:asciiTheme="majorHAnsi" w:eastAsiaTheme="majorEastAsia" w:hAnsiTheme="majorHAnsi" w:cstheme="majorBidi"/>
+      <w:color w:val="595959" w:themeColor="text1" w:themeTint="A6"/>
     </w:rPr>
   </w:style>
   <w:style w:type="paragraph" w:styleId="Heading7">
     <w:name w:val="heading 7"/>
     <w:basedOn w:val="Normal"/>
     <w:next w:val="Normal"/>
+    <w:link w:val="Heading7Char"/>
+    <w:uiPriority w:val="9"/>
+    <w:unhideWhenUsed/>
     <w:qFormat/>
-    <w:rsid w:val="00352376"/>
+    <w:rsid w:val="00596494"/>
     <w:pPr>
-      <w:spacing w:before="240" w:after="60"/>
+      <w:keepNext/>
+      <w:keepLines/>
+      <w:spacing w:before="80" w:after="0"/>
       <w:outlineLvl w:val="6"/>
     </w:pPr>
+    <w:rPr>
+      <w:rFonts w:asciiTheme="majorHAnsi" w:eastAsiaTheme="majorEastAsia" w:hAnsiTheme="majorHAnsi" w:cstheme="majorBidi"/>
+      <w:i/>
+      <w:iCs/>
+      <w:color w:val="595959" w:themeColor="text1" w:themeTint="A6"/>
+    </w:rPr>
   </w:style>
   <w:style w:type="paragraph" w:styleId="Heading8">
     <w:name w:val="heading 8"/>
     <w:basedOn w:val="Normal"/>
     <w:next w:val="Normal"/>
+    <w:link w:val="Heading8Char"/>
+    <w:uiPriority w:val="9"/>
+    <w:unhideWhenUsed/>
     <w:qFormat/>
-    <w:rsid w:val="00352376"/>
+    <w:rsid w:val="00596494"/>
     <w:pPr>
-      <w:spacing w:before="240" w:after="60"/>
+      <w:keepNext/>
+      <w:keepLines/>
+      <w:spacing w:before="80" w:after="0"/>
       <w:outlineLvl w:val="7"/>
     </w:pPr>
     <w:rPr>
+      <w:rFonts w:asciiTheme="majorHAnsi" w:eastAsiaTheme="majorEastAsia" w:hAnsiTheme="majorHAnsi" w:cstheme="majorBidi"/>
+      <w:smallCaps/>
+      <w:color w:val="595959" w:themeColor="text1" w:themeTint="A6"/>
+    </w:rPr>
+  </w:style>
+  <w:style w:type="paragraph" w:styleId="Heading9">
+    <w:name w:val="heading 9"/>
+    <w:basedOn w:val="Normal"/>
+    <w:next w:val="Normal"/>
+    <w:link w:val="Heading9Char"/>
+    <w:uiPriority w:val="9"/>
+    <w:semiHidden/>
+    <w:unhideWhenUsed/>
+    <w:qFormat/>
+    <w:rsid w:val="00596494"/>
+    <w:pPr>
+      <w:keepNext/>
+      <w:keepLines/>
+      <w:spacing w:before="80" w:after="0"/>
+      <w:outlineLvl w:val="8"/>
+    </w:pPr>
+    <w:rPr>
+      <w:rFonts w:asciiTheme="majorHAnsi" w:eastAsiaTheme="majorEastAsia" w:hAnsiTheme="majorHAnsi" w:cstheme="majorBidi"/>
+      <w:i/>
       <w:iCs/>
-      <w:sz w:val="20"/>
-      <w:szCs w:val="20"/>
+      <w:smallCaps/>
+      <w:color w:val="595959" w:themeColor="text1" w:themeTint="A6"/>
     </w:rPr>
   </w:style>
   <w:style w:type="character" w:default="1" w:styleId="DefaultParagraphFont">
@@ -2276,7 +3754,7 @@
       <w:autoSpaceDE w:val="0"/>
       <w:autoSpaceDN w:val="0"/>
       <w:adjustRightInd w:val="0"/>
-      <w:spacing w:before="120" w:after="120" w:line="300" w:lineRule="exact"/>
+      <w:spacing w:before="120" w:line="300" w:lineRule="exact"/>
       <w:ind w:left="240" w:right="240"/>
       <w:textAlignment w:val="baseline"/>
     </w:pPr>
@@ -2289,34 +3767,42 @@
   <w:style w:type="paragraph" w:styleId="Title">
     <w:name w:val="Title"/>
     <w:basedOn w:val="Normal"/>
+    <w:next w:val="Normal"/>
+    <w:link w:val="TitleChar"/>
+    <w:uiPriority w:val="10"/>
     <w:qFormat/>
-    <w:rsid w:val="00203324"/>
+    <w:rsid w:val="00596494"/>
     <w:pPr>
-      <w:spacing w:before="240" w:after="360"/>
-      <w:jc w:val="center"/>
-      <w:outlineLvl w:val="0"/>
+      <w:spacing w:after="0" w:line="240" w:lineRule="auto"/>
+      <w:contextualSpacing/>
     </w:pPr>
     <w:rPr>
-      <w:rFonts w:ascii="Arial" w:hAnsi="Arial" w:cs="Arial"/>
-      <w:b/>
-      <w:bCs/>
-      <w:kern w:val="28"/>
-      <w:sz w:val="36"/>
-      <w:szCs w:val="32"/>
+      <w:rFonts w:asciiTheme="majorHAnsi" w:eastAsiaTheme="majorEastAsia" w:hAnsiTheme="majorHAnsi" w:cstheme="majorBidi"/>
+      <w:color w:val="00948B" w:themeColor="accent1" w:themeShade="BF"/>
+      <w:spacing w:val="-7"/>
+      <w:sz w:val="80"/>
+      <w:szCs w:val="80"/>
     </w:rPr>
   </w:style>
   <w:style w:type="paragraph" w:styleId="Subtitle">
     <w:name w:val="Subtitle"/>
     <w:basedOn w:val="Normal"/>
+    <w:next w:val="Normal"/>
+    <w:link w:val="SubtitleChar"/>
+    <w:uiPriority w:val="11"/>
     <w:qFormat/>
-    <w:rsid w:val="00203324"/>
+    <w:rsid w:val="00596494"/>
     <w:pPr>
-      <w:spacing w:after="360"/>
-      <w:jc w:val="center"/>
-      <w:outlineLvl w:val="1"/>
+      <w:numPr>
+        <w:ilvl w:val="1"/>
+      </w:numPr>
+      <w:spacing w:after="240" w:line="240" w:lineRule="auto"/>
     </w:pPr>
     <w:rPr>
-      <w:rFonts w:ascii="Arial" w:hAnsi="Arial" w:cs="Arial"/>
+      <w:rFonts w:asciiTheme="majorHAnsi" w:eastAsiaTheme="majorEastAsia" w:hAnsiTheme="majorHAnsi" w:cstheme="majorBidi"/>
+      <w:color w:val="404040" w:themeColor="text1" w:themeTint="BF"/>
+      <w:sz w:val="30"/>
+      <w:szCs w:val="30"/>
     </w:rPr>
   </w:style>
   <w:style w:type="paragraph" w:styleId="Header">
@@ -2372,13 +3858,375 @@
       <w:sz w:val="22"/>
     </w:rPr>
   </w:style>
+  <w:style w:type="paragraph" w:styleId="ListParagraph">
+    <w:name w:val="List Paragraph"/>
+    <w:basedOn w:val="Normal"/>
+    <w:uiPriority w:val="34"/>
+    <w:qFormat/>
+    <w:rsid w:val="00181490"/>
+    <w:pPr>
+      <w:ind w:left="720"/>
+      <w:contextualSpacing/>
+    </w:pPr>
+  </w:style>
+  <w:style w:type="character" w:customStyle="1" w:styleId="Heading1Char">
+    <w:name w:val="Heading 1 Char"/>
+    <w:basedOn w:val="DefaultParagraphFont"/>
+    <w:link w:val="Heading1"/>
+    <w:uiPriority w:val="9"/>
+    <w:rsid w:val="00596494"/>
+    <w:rPr>
+      <w:rFonts w:asciiTheme="majorHAnsi" w:eastAsiaTheme="majorEastAsia" w:hAnsiTheme="majorHAnsi" w:cstheme="majorBidi"/>
+      <w:color w:val="00948B" w:themeColor="accent1" w:themeShade="BF"/>
+      <w:sz w:val="36"/>
+      <w:szCs w:val="36"/>
+    </w:rPr>
+  </w:style>
+  <w:style w:type="character" w:customStyle="1" w:styleId="Heading2Char">
+    <w:name w:val="Heading 2 Char"/>
+    <w:basedOn w:val="DefaultParagraphFont"/>
+    <w:link w:val="Heading2"/>
+    <w:uiPriority w:val="9"/>
+    <w:rsid w:val="00596494"/>
+    <w:rPr>
+      <w:rFonts w:asciiTheme="majorHAnsi" w:eastAsiaTheme="majorEastAsia" w:hAnsiTheme="majorHAnsi" w:cstheme="majorBidi"/>
+      <w:color w:val="00948B" w:themeColor="accent1" w:themeShade="BF"/>
+      <w:sz w:val="28"/>
+      <w:szCs w:val="28"/>
+    </w:rPr>
+  </w:style>
+  <w:style w:type="character" w:customStyle="1" w:styleId="Heading3Char">
+    <w:name w:val="Heading 3 Char"/>
+    <w:basedOn w:val="DefaultParagraphFont"/>
+    <w:link w:val="Heading3"/>
+    <w:uiPriority w:val="9"/>
+    <w:rsid w:val="00596494"/>
+    <w:rPr>
+      <w:rFonts w:asciiTheme="majorHAnsi" w:eastAsiaTheme="majorEastAsia" w:hAnsiTheme="majorHAnsi" w:cstheme="majorBidi"/>
+      <w:color w:val="404040" w:themeColor="text1" w:themeTint="BF"/>
+      <w:sz w:val="26"/>
+      <w:szCs w:val="26"/>
+    </w:rPr>
+  </w:style>
+  <w:style w:type="character" w:customStyle="1" w:styleId="Heading4Char">
+    <w:name w:val="Heading 4 Char"/>
+    <w:basedOn w:val="DefaultParagraphFont"/>
+    <w:link w:val="Heading4"/>
+    <w:uiPriority w:val="9"/>
+    <w:rsid w:val="00596494"/>
+    <w:rPr>
+      <w:rFonts w:asciiTheme="majorHAnsi" w:eastAsiaTheme="majorEastAsia" w:hAnsiTheme="majorHAnsi" w:cstheme="majorBidi"/>
+      <w:sz w:val="24"/>
+      <w:szCs w:val="24"/>
+    </w:rPr>
+  </w:style>
+  <w:style w:type="character" w:customStyle="1" w:styleId="Heading5Char">
+    <w:name w:val="Heading 5 Char"/>
+    <w:basedOn w:val="DefaultParagraphFont"/>
+    <w:link w:val="Heading5"/>
+    <w:uiPriority w:val="9"/>
+    <w:rsid w:val="00596494"/>
+    <w:rPr>
+      <w:rFonts w:asciiTheme="majorHAnsi" w:eastAsiaTheme="majorEastAsia" w:hAnsiTheme="majorHAnsi" w:cstheme="majorBidi"/>
+      <w:i/>
+      <w:iCs/>
+      <w:sz w:val="22"/>
+      <w:szCs w:val="22"/>
+    </w:rPr>
+  </w:style>
+  <w:style w:type="character" w:customStyle="1" w:styleId="Heading6Char">
+    <w:name w:val="Heading 6 Char"/>
+    <w:basedOn w:val="DefaultParagraphFont"/>
+    <w:link w:val="Heading6"/>
+    <w:uiPriority w:val="9"/>
+    <w:rsid w:val="00596494"/>
+    <w:rPr>
+      <w:rFonts w:asciiTheme="majorHAnsi" w:eastAsiaTheme="majorEastAsia" w:hAnsiTheme="majorHAnsi" w:cstheme="majorBidi"/>
+      <w:color w:val="595959" w:themeColor="text1" w:themeTint="A6"/>
+    </w:rPr>
+  </w:style>
+  <w:style w:type="character" w:customStyle="1" w:styleId="Heading7Char">
+    <w:name w:val="Heading 7 Char"/>
+    <w:basedOn w:val="DefaultParagraphFont"/>
+    <w:link w:val="Heading7"/>
+    <w:uiPriority w:val="9"/>
+    <w:rsid w:val="00596494"/>
+    <w:rPr>
+      <w:rFonts w:asciiTheme="majorHAnsi" w:eastAsiaTheme="majorEastAsia" w:hAnsiTheme="majorHAnsi" w:cstheme="majorBidi"/>
+      <w:i/>
+      <w:iCs/>
+      <w:color w:val="595959" w:themeColor="text1" w:themeTint="A6"/>
+    </w:rPr>
+  </w:style>
+  <w:style w:type="character" w:customStyle="1" w:styleId="Heading8Char">
+    <w:name w:val="Heading 8 Char"/>
+    <w:basedOn w:val="DefaultParagraphFont"/>
+    <w:link w:val="Heading8"/>
+    <w:uiPriority w:val="9"/>
+    <w:rsid w:val="00596494"/>
+    <w:rPr>
+      <w:rFonts w:asciiTheme="majorHAnsi" w:eastAsiaTheme="majorEastAsia" w:hAnsiTheme="majorHAnsi" w:cstheme="majorBidi"/>
+      <w:smallCaps/>
+      <w:color w:val="595959" w:themeColor="text1" w:themeTint="A6"/>
+    </w:rPr>
+  </w:style>
+  <w:style w:type="character" w:customStyle="1" w:styleId="Heading9Char">
+    <w:name w:val="Heading 9 Char"/>
+    <w:basedOn w:val="DefaultParagraphFont"/>
+    <w:link w:val="Heading9"/>
+    <w:uiPriority w:val="9"/>
+    <w:semiHidden/>
+    <w:rsid w:val="00596494"/>
+    <w:rPr>
+      <w:rFonts w:asciiTheme="majorHAnsi" w:eastAsiaTheme="majorEastAsia" w:hAnsiTheme="majorHAnsi" w:cstheme="majorBidi"/>
+      <w:i/>
+      <w:iCs/>
+      <w:smallCaps/>
+      <w:color w:val="595959" w:themeColor="text1" w:themeTint="A6"/>
+    </w:rPr>
+  </w:style>
+  <w:style w:type="paragraph" w:styleId="Caption">
+    <w:name w:val="caption"/>
+    <w:basedOn w:val="Normal"/>
+    <w:next w:val="Normal"/>
+    <w:uiPriority w:val="35"/>
+    <w:semiHidden/>
+    <w:unhideWhenUsed/>
+    <w:qFormat/>
+    <w:rsid w:val="00596494"/>
+    <w:pPr>
+      <w:spacing w:line="240" w:lineRule="auto"/>
+    </w:pPr>
+    <w:rPr>
+      <w:b/>
+      <w:bCs/>
+      <w:color w:val="404040" w:themeColor="text1" w:themeTint="BF"/>
+      <w:sz w:val="20"/>
+      <w:szCs w:val="20"/>
+    </w:rPr>
+  </w:style>
+  <w:style w:type="character" w:customStyle="1" w:styleId="TitleChar">
+    <w:name w:val="Title Char"/>
+    <w:basedOn w:val="DefaultParagraphFont"/>
+    <w:link w:val="Title"/>
+    <w:uiPriority w:val="10"/>
+    <w:rsid w:val="00596494"/>
+    <w:rPr>
+      <w:rFonts w:asciiTheme="majorHAnsi" w:eastAsiaTheme="majorEastAsia" w:hAnsiTheme="majorHAnsi" w:cstheme="majorBidi"/>
+      <w:color w:val="00948B" w:themeColor="accent1" w:themeShade="BF"/>
+      <w:spacing w:val="-7"/>
+      <w:sz w:val="80"/>
+      <w:szCs w:val="80"/>
+    </w:rPr>
+  </w:style>
+  <w:style w:type="character" w:customStyle="1" w:styleId="SubtitleChar">
+    <w:name w:val="Subtitle Char"/>
+    <w:basedOn w:val="DefaultParagraphFont"/>
+    <w:link w:val="Subtitle"/>
+    <w:uiPriority w:val="11"/>
+    <w:rsid w:val="00596494"/>
+    <w:rPr>
+      <w:rFonts w:asciiTheme="majorHAnsi" w:eastAsiaTheme="majorEastAsia" w:hAnsiTheme="majorHAnsi" w:cstheme="majorBidi"/>
+      <w:color w:val="404040" w:themeColor="text1" w:themeTint="BF"/>
+      <w:sz w:val="30"/>
+      <w:szCs w:val="30"/>
+    </w:rPr>
+  </w:style>
+  <w:style w:type="character" w:styleId="Strong">
+    <w:name w:val="Strong"/>
+    <w:basedOn w:val="DefaultParagraphFont"/>
+    <w:uiPriority w:val="22"/>
+    <w:qFormat/>
+    <w:rsid w:val="00596494"/>
+    <w:rPr>
+      <w:b/>
+      <w:bCs/>
+    </w:rPr>
+  </w:style>
+  <w:style w:type="character" w:styleId="Emphasis">
+    <w:name w:val="Emphasis"/>
+    <w:basedOn w:val="DefaultParagraphFont"/>
+    <w:uiPriority w:val="20"/>
+    <w:qFormat/>
+    <w:rsid w:val="00596494"/>
+    <w:rPr>
+      <w:i/>
+      <w:iCs/>
+    </w:rPr>
+  </w:style>
+  <w:style w:type="paragraph" w:styleId="NoSpacing">
+    <w:name w:val="No Spacing"/>
+    <w:uiPriority w:val="1"/>
+    <w:qFormat/>
+    <w:rsid w:val="00596494"/>
+    <w:pPr>
+      <w:spacing w:after="0" w:line="240" w:lineRule="auto"/>
+    </w:pPr>
+  </w:style>
+  <w:style w:type="paragraph" w:styleId="Quote">
+    <w:name w:val="Quote"/>
+    <w:basedOn w:val="Normal"/>
+    <w:next w:val="Normal"/>
+    <w:link w:val="QuoteChar"/>
+    <w:uiPriority w:val="29"/>
+    <w:qFormat/>
+    <w:rsid w:val="00596494"/>
+    <w:pPr>
+      <w:spacing w:before="240" w:after="240" w:line="252" w:lineRule="auto"/>
+      <w:ind w:left="864" w:right="864"/>
+      <w:jc w:val="center"/>
+    </w:pPr>
+    <w:rPr>
+      <w:i/>
+      <w:iCs/>
+    </w:rPr>
+  </w:style>
+  <w:style w:type="character" w:customStyle="1" w:styleId="QuoteChar">
+    <w:name w:val="Quote Char"/>
+    <w:basedOn w:val="DefaultParagraphFont"/>
+    <w:link w:val="Quote"/>
+    <w:uiPriority w:val="29"/>
+    <w:rsid w:val="00596494"/>
+    <w:rPr>
+      <w:i/>
+      <w:iCs/>
+    </w:rPr>
+  </w:style>
+  <w:style w:type="paragraph" w:styleId="IntenseQuote">
+    <w:name w:val="Intense Quote"/>
+    <w:basedOn w:val="Normal"/>
+    <w:next w:val="Normal"/>
+    <w:link w:val="IntenseQuoteChar"/>
+    <w:uiPriority w:val="30"/>
+    <w:qFormat/>
+    <w:rsid w:val="00596494"/>
+    <w:pPr>
+      <w:spacing w:before="100" w:beforeAutospacing="1" w:after="240"/>
+      <w:ind w:left="864" w:right="864"/>
+      <w:jc w:val="center"/>
+    </w:pPr>
+    <w:rPr>
+      <w:rFonts w:asciiTheme="majorHAnsi" w:eastAsiaTheme="majorEastAsia" w:hAnsiTheme="majorHAnsi" w:cstheme="majorBidi"/>
+      <w:color w:val="00C6BB" w:themeColor="accent1"/>
+      <w:sz w:val="28"/>
+      <w:szCs w:val="28"/>
+    </w:rPr>
+  </w:style>
+  <w:style w:type="character" w:customStyle="1" w:styleId="IntenseQuoteChar">
+    <w:name w:val="Intense Quote Char"/>
+    <w:basedOn w:val="DefaultParagraphFont"/>
+    <w:link w:val="IntenseQuote"/>
+    <w:uiPriority w:val="30"/>
+    <w:rsid w:val="00596494"/>
+    <w:rPr>
+      <w:rFonts w:asciiTheme="majorHAnsi" w:eastAsiaTheme="majorEastAsia" w:hAnsiTheme="majorHAnsi" w:cstheme="majorBidi"/>
+      <w:color w:val="00C6BB" w:themeColor="accent1"/>
+      <w:sz w:val="28"/>
+      <w:szCs w:val="28"/>
+    </w:rPr>
+  </w:style>
+  <w:style w:type="character" w:styleId="SubtleEmphasis">
+    <w:name w:val="Subtle Emphasis"/>
+    <w:basedOn w:val="DefaultParagraphFont"/>
+    <w:uiPriority w:val="19"/>
+    <w:qFormat/>
+    <w:rsid w:val="00596494"/>
+    <w:rPr>
+      <w:i/>
+      <w:iCs/>
+      <w:color w:val="595959" w:themeColor="text1" w:themeTint="A6"/>
+    </w:rPr>
+  </w:style>
+  <w:style w:type="character" w:styleId="IntenseEmphasis">
+    <w:name w:val="Intense Emphasis"/>
+    <w:basedOn w:val="DefaultParagraphFont"/>
+    <w:uiPriority w:val="21"/>
+    <w:qFormat/>
+    <w:rsid w:val="00596494"/>
+    <w:rPr>
+      <w:b/>
+      <w:bCs/>
+      <w:i/>
+      <w:iCs/>
+    </w:rPr>
+  </w:style>
+  <w:style w:type="character" w:styleId="SubtleReference">
+    <w:name w:val="Subtle Reference"/>
+    <w:basedOn w:val="DefaultParagraphFont"/>
+    <w:uiPriority w:val="31"/>
+    <w:qFormat/>
+    <w:rsid w:val="00596494"/>
+    <w:rPr>
+      <w:smallCaps/>
+      <w:color w:val="404040" w:themeColor="text1" w:themeTint="BF"/>
+    </w:rPr>
+  </w:style>
+  <w:style w:type="character" w:styleId="IntenseReference">
+    <w:name w:val="Intense Reference"/>
+    <w:basedOn w:val="DefaultParagraphFont"/>
+    <w:uiPriority w:val="32"/>
+    <w:qFormat/>
+    <w:rsid w:val="00596494"/>
+    <w:rPr>
+      <w:b/>
+      <w:bCs/>
+      <w:smallCaps/>
+      <w:u w:val="single"/>
+    </w:rPr>
+  </w:style>
+  <w:style w:type="character" w:styleId="BookTitle">
+    <w:name w:val="Book Title"/>
+    <w:basedOn w:val="DefaultParagraphFont"/>
+    <w:uiPriority w:val="33"/>
+    <w:qFormat/>
+    <w:rsid w:val="00596494"/>
+    <w:rPr>
+      <w:b/>
+      <w:bCs/>
+      <w:smallCaps/>
+    </w:rPr>
+  </w:style>
+  <w:style w:type="paragraph" w:styleId="TOCHeading">
+    <w:name w:val="TOC Heading"/>
+    <w:basedOn w:val="Heading1"/>
+    <w:next w:val="Normal"/>
+    <w:uiPriority w:val="39"/>
+    <w:semiHidden/>
+    <w:unhideWhenUsed/>
+    <w:qFormat/>
+    <w:rsid w:val="00596494"/>
+    <w:pPr>
+      <w:outlineLvl w:val="9"/>
+    </w:pPr>
+  </w:style>
+  <w:style w:type="character" w:styleId="UnresolvedMention">
+    <w:name w:val="Unresolved Mention"/>
+    <w:basedOn w:val="DefaultParagraphFont"/>
+    <w:uiPriority w:val="99"/>
+    <w:semiHidden/>
+    <w:unhideWhenUsed/>
+    <w:rsid w:val="000B17D6"/>
+    <w:rPr>
+      <w:color w:val="808080"/>
+      <w:shd w:val="clear" w:color="auto" w:fill="E6E6E6"/>
+    </w:rPr>
+  </w:style>
+  <w:style w:type="character" w:styleId="FollowedHyperlink">
+    <w:name w:val="FollowedHyperlink"/>
+    <w:basedOn w:val="DefaultParagraphFont"/>
+    <w:rsid w:val="003C6FD2"/>
+    <w:rPr>
+      <w:color w:val="A5A5A5" w:themeColor="followedHyperlink"/>
+      <w:u w:val="single"/>
+    </w:rPr>
+  </w:style>
 </w:styles>
 </file>
 
 <file path=word/theme/theme1.xml><?xml version="1.0" encoding="utf-8"?>
-<a:theme xmlns:a="http://schemas.openxmlformats.org/drawingml/2006/main" name="Office Theme">
+<a:theme xmlns:a="http://schemas.openxmlformats.org/drawingml/2006/main" name="Quotable">
   <a:themeElements>
-    <a:clrScheme name="Office">
+    <a:clrScheme name="Quotable">
       <a:dk1>
         <a:sysClr val="windowText" lastClr="000000"/>
       </a:dk1>
@@ -2386,100 +4234,48 @@
         <a:sysClr val="window" lastClr="FFFFFF"/>
       </a:lt1>
       <a:dk2>
-        <a:srgbClr val="44546A"/>
+        <a:srgbClr val="212121"/>
       </a:dk2>
       <a:lt2>
-        <a:srgbClr val="E7E6E6"/>
+        <a:srgbClr val="636363"/>
       </a:lt2>
       <a:accent1>
-        <a:srgbClr val="4472C4"/>
+        <a:srgbClr val="00C6BB"/>
       </a:accent1>
       <a:accent2>
-        <a:srgbClr val="ED7D31"/>
+        <a:srgbClr val="6FEBA0"/>
       </a:accent2>
       <a:accent3>
-        <a:srgbClr val="A5A5A5"/>
+        <a:srgbClr val="B6DF5E"/>
       </a:accent3>
       <a:accent4>
-        <a:srgbClr val="FFC000"/>
+        <a:srgbClr val="EFB251"/>
       </a:accent4>
       <a:accent5>
-        <a:srgbClr val="5B9BD5"/>
+        <a:srgbClr val="EF755F"/>
       </a:accent5>
       <a:accent6>
-        <a:srgbClr val="70AD47"/>
+        <a:srgbClr val="ED515C"/>
       </a:accent6>
       <a:hlink>
-        <a:srgbClr val="0563C1"/>
+        <a:srgbClr val="8F8F8F"/>
       </a:hlink>
       <a:folHlink>
-        <a:srgbClr val="954F72"/>
+        <a:srgbClr val="A5A5A5"/>
       </a:folHlink>
     </a:clrScheme>
-    <a:fontScheme name="Office">
+    <a:fontScheme name="Corbel">
       <a:majorFont>
-        <a:latin typeface="Calibri Light" panose="020F0302020204030204"/>
+        <a:latin typeface="Corbel" panose="020B0503020204020204"/>
         <a:ea typeface=""/>
         <a:cs typeface=""/>
-        <a:font script="Jpan" typeface="游ゴシック Light"/>
-        <a:font script="Hang" typeface="맑은 고딕"/>
-        <a:font script="Hans" typeface="等线 Light"/>
+        <a:font script="Jpan" typeface="HGｺﾞｼｯｸM"/>
+        <a:font script="Hang" typeface="HY엽서L"/>
+        <a:font script="Hans" typeface="华文楷体"/>
         <a:font script="Hant" typeface="新細明體"/>
-        <a:font script="Arab" typeface="Times New Roman"/>
-        <a:font script="Hebr" typeface="Times New Roman"/>
-        <a:font script="Thai" typeface="Angsana New"/>
-        <a:font script="Ethi" typeface="Nyala"/>
-        <a:font script="Beng" typeface="Vrinda"/>
-        <a:font script="Gujr" typeface="Shruti"/>
-        <a:font script="Khmr" typeface="MoolBoran"/>
-        <a:font script="Knda" typeface="Tunga"/>
-        <a:font script="Guru" typeface="Raavi"/>
-        <a:font script="Cans" typeface="Euphemia"/>
-        <a:font script="Cher" typeface="Plantagenet Cherokee"/>
-        <a:font script="Yiii" typeface="Microsoft Yi Baiti"/>
-        <a:font script="Tibt" typeface="Microsoft Himalaya"/>
-        <a:font script="Thaa" typeface="MV Boli"/>
-        <a:font script="Deva" typeface="Mangal"/>
-        <a:font script="Telu" typeface="Gautami"/>
-        <a:font script="Taml" typeface="Latha"/>
-        <a:font script="Syrc" typeface="Estrangelo Edessa"/>
-        <a:font script="Orya" typeface="Kalinga"/>
-        <a:font script="Mlym" typeface="Kartika"/>
-        <a:font script="Laoo" typeface="DokChampa"/>
-        <a:font script="Sinh" typeface="Iskoola Pota"/>
-        <a:font script="Mong" typeface="Mongolian Baiti"/>
-        <a:font script="Viet" typeface="Times New Roman"/>
-        <a:font script="Uigh" typeface="Microsoft Uighur"/>
-        <a:font script="Geor" typeface="Sylfaen"/>
-        <a:font script="Armn" typeface="Arial"/>
-        <a:font script="Bugi" typeface="Leelawadee UI"/>
-        <a:font script="Bopo" typeface="Microsoft JhengHei"/>
-        <a:font script="Java" typeface="Javanese Text"/>
-        <a:font script="Lisu" typeface="Segoe UI"/>
-        <a:font script="Mymr" typeface="Myanmar Text"/>
-        <a:font script="Nkoo" typeface="Ebrima"/>
-        <a:font script="Olck" typeface="Nirmala UI"/>
-        <a:font script="Osma" typeface="Ebrima"/>
-        <a:font script="Phag" typeface="Phagspa"/>
-        <a:font script="Syrn" typeface="Estrangelo Edessa"/>
-        <a:font script="Syrj" typeface="Estrangelo Edessa"/>
-        <a:font script="Syre" typeface="Estrangelo Edessa"/>
-        <a:font script="Sora" typeface="Nirmala UI"/>
-        <a:font script="Tale" typeface="Microsoft Tai Le"/>
-        <a:font script="Talu" typeface="Microsoft New Tai Lue"/>
-        <a:font script="Tfng" typeface="Ebrima"/>
-      </a:majorFont>
-      <a:minorFont>
-        <a:latin typeface="Calibri" panose="020F0502020204030204"/>
-        <a:ea typeface=""/>
-        <a:cs typeface=""/>
-        <a:font script="Jpan" typeface="游明朝"/>
-        <a:font script="Hang" typeface="맑은 고딕"/>
-        <a:font script="Hans" typeface="等线"/>
-        <a:font script="Hant" typeface="新細明體"/>
-        <a:font script="Arab" typeface="Arial"/>
-        <a:font script="Hebr" typeface="Arial"/>
-        <a:font script="Thai" typeface="Cordia New"/>
+        <a:font script="Arab" typeface="Tahoma"/>
+        <a:font script="Hebr" typeface="Miriam"/>
+        <a:font script="Thai" typeface="DilleniaUPC"/>
         <a:font script="Ethi" typeface="Nyala"/>
         <a:font script="Beng" typeface="Vrinda"/>
         <a:font script="Gujr" typeface="Shruti"/>
@@ -2503,26 +4299,44 @@
         <a:font script="Viet" typeface="Arial"/>
         <a:font script="Uigh" typeface="Microsoft Uighur"/>
         <a:font script="Geor" typeface="Sylfaen"/>
-        <a:font script="Armn" typeface="Arial"/>
-        <a:font script="Bugi" typeface="Leelawadee UI"/>
-        <a:font script="Bopo" typeface="Microsoft JhengHei"/>
-        <a:font script="Java" typeface="Javanese Text"/>
-        <a:font script="Lisu" typeface="Segoe UI"/>
-        <a:font script="Mymr" typeface="Myanmar Text"/>
-        <a:font script="Nkoo" typeface="Ebrima"/>
-        <a:font script="Olck" typeface="Nirmala UI"/>
-        <a:font script="Osma" typeface="Ebrima"/>
-        <a:font script="Phag" typeface="Phagspa"/>
-        <a:font script="Syrn" typeface="Estrangelo Edessa"/>
-        <a:font script="Syrj" typeface="Estrangelo Edessa"/>
-        <a:font script="Syre" typeface="Estrangelo Edessa"/>
-        <a:font script="Sora" typeface="Nirmala UI"/>
-        <a:font script="Tale" typeface="Microsoft Tai Le"/>
-        <a:font script="Talu" typeface="Microsoft New Tai Lue"/>
-        <a:font script="Tfng" typeface="Ebrima"/>
+      </a:majorFont>
+      <a:minorFont>
+        <a:latin typeface="Corbel" panose="020B0503020204020204"/>
+        <a:ea typeface=""/>
+        <a:cs typeface=""/>
+        <a:font script="Jpan" typeface="HGｺﾞｼｯｸM"/>
+        <a:font script="Hang" typeface="HY엽서L"/>
+        <a:font script="Hans" typeface="华文楷体"/>
+        <a:font script="Hant" typeface="新細明體"/>
+        <a:font script="Arab" typeface="Tahoma"/>
+        <a:font script="Hebr" typeface="Miriam"/>
+        <a:font script="Thai" typeface="DilleniaUPC"/>
+        <a:font script="Ethi" typeface="Nyala"/>
+        <a:font script="Beng" typeface="Vrinda"/>
+        <a:font script="Gujr" typeface="Shruti"/>
+        <a:font script="Khmr" typeface="DaunPenh"/>
+        <a:font script="Knda" typeface="Tunga"/>
+        <a:font script="Guru" typeface="Raavi"/>
+        <a:font script="Cans" typeface="Euphemia"/>
+        <a:font script="Cher" typeface="Plantagenet Cherokee"/>
+        <a:font script="Yiii" typeface="Microsoft Yi Baiti"/>
+        <a:font script="Tibt" typeface="Microsoft Himalaya"/>
+        <a:font script="Thaa" typeface="MV Boli"/>
+        <a:font script="Deva" typeface="Mangal"/>
+        <a:font script="Telu" typeface="Gautami"/>
+        <a:font script="Taml" typeface="Latha"/>
+        <a:font script="Syrc" typeface="Estrangelo Edessa"/>
+        <a:font script="Orya" typeface="Kalinga"/>
+        <a:font script="Mlym" typeface="Kartika"/>
+        <a:font script="Laoo" typeface="DokChampa"/>
+        <a:font script="Sinh" typeface="Iskoola Pota"/>
+        <a:font script="Mong" typeface="Mongolian Baiti"/>
+        <a:font script="Viet" typeface="Arial"/>
+        <a:font script="Uigh" typeface="Microsoft Uighur"/>
+        <a:font script="Geor" typeface="Sylfaen"/>
       </a:minorFont>
     </a:fontScheme>
-    <a:fmtScheme name="Office">
+    <a:fmtScheme name="Quotable">
       <a:fillStyleLst>
         <a:solidFill>
           <a:schemeClr val="phClr"/>
@@ -2531,76 +4345,52 @@
           <a:gsLst>
             <a:gs pos="0">
               <a:schemeClr val="phClr">
-                <a:lumMod val="110000"/>
-                <a:satMod val="105000"/>
-                <a:tint val="67000"/>
-              </a:schemeClr>
-            </a:gs>
-            <a:gs pos="50000">
-              <a:schemeClr val="phClr">
+                <a:tint val="80000"/>
                 <a:lumMod val="105000"/>
-                <a:satMod val="103000"/>
-                <a:tint val="73000"/>
               </a:schemeClr>
             </a:gs>
             <a:gs pos="100000">
               <a:schemeClr val="phClr">
-                <a:lumMod val="105000"/>
-                <a:satMod val="109000"/>
-                <a:tint val="81000"/>
+                <a:tint val="90000"/>
               </a:schemeClr>
             </a:gs>
           </a:gsLst>
           <a:lin ang="5400000" scaled="0"/>
         </a:gradFill>
-        <a:gradFill rotWithShape="1">
-          <a:gsLst>
-            <a:gs pos="0">
+        <a:blipFill rotWithShape="1">
+          <a:blip xmlns:r="http://schemas.openxmlformats.org/officeDocument/2006/relationships" r:embed="rId1">
+            <a:duotone>
               <a:schemeClr val="phClr">
-                <a:satMod val="103000"/>
+                <a:tint val="98000"/>
                 <a:lumMod val="102000"/>
-                <a:tint val="94000"/>
               </a:schemeClr>
-            </a:gs>
-            <a:gs pos="50000">
               <a:schemeClr val="phClr">
-                <a:satMod val="110000"/>
-                <a:lumMod val="100000"/>
-                <a:shade val="100000"/>
+                <a:shade val="98000"/>
+                <a:lumMod val="98000"/>
               </a:schemeClr>
-            </a:gs>
-            <a:gs pos="100000">
-              <a:schemeClr val="phClr">
-                <a:lumMod val="99000"/>
-                <a:satMod val="120000"/>
-                <a:shade val="78000"/>
-              </a:schemeClr>
-            </a:gs>
-          </a:gsLst>
-          <a:lin ang="5400000" scaled="0"/>
-        </a:gradFill>
+            </a:duotone>
+          </a:blip>
+          <a:tile tx="0" ty="0" sx="100000" sy="100000" flip="none" algn="tl"/>
+        </a:blipFill>
       </a:fillStyleLst>
       <a:lnStyleLst>
-        <a:ln w="6350" cap="flat" cmpd="sng" algn="ctr">
+        <a:ln w="9525" cap="rnd" cmpd="sng" algn="ctr">
           <a:solidFill>
             <a:schemeClr val="phClr"/>
           </a:solidFill>
           <a:prstDash val="solid"/>
-          <a:miter lim="800000"/>
         </a:ln>
-        <a:ln w="12700" cap="flat" cmpd="sng" algn="ctr">
+        <a:ln w="15875" cap="rnd" cmpd="sng" algn="ctr">
           <a:solidFill>
             <a:schemeClr val="phClr"/>
           </a:solidFill>
           <a:prstDash val="solid"/>
-          <a:miter lim="800000"/>
         </a:ln>
-        <a:ln w="19050" cap="flat" cmpd="sng" algn="ctr">
+        <a:ln w="25400" cap="rnd" cmpd="sng" algn="ctr">
           <a:solidFill>
             <a:schemeClr val="phClr"/>
           </a:solidFill>
           <a:prstDash val="solid"/>
-          <a:miter lim="800000"/>
         </a:ln>
       </a:lnStyleLst>
       <a:effectStyleLst>
@@ -2612,11 +4402,11 @@
         </a:effectStyle>
         <a:effectStyle>
           <a:effectLst>
-            <a:outerShdw blurRad="57150" dist="19050" dir="5400000" algn="ctr" rotWithShape="0">
+            <a:innerShdw blurRad="63500" dist="25400" dir="13500000">
               <a:srgbClr val="000000">
-                <a:alpha val="63000"/>
+                <a:alpha val="75000"/>
               </a:srgbClr>
-            </a:outerShdw>
+            </a:innerShdw>
           </a:effectLst>
         </a:effectStyle>
       </a:effectStyleLst>
@@ -2624,35 +4414,35 @@
         <a:solidFill>
           <a:schemeClr val="phClr"/>
         </a:solidFill>
-        <a:solidFill>
-          <a:schemeClr val="phClr">
-            <a:tint val="95000"/>
-            <a:satMod val="170000"/>
-          </a:schemeClr>
-        </a:solidFill>
         <a:gradFill rotWithShape="1">
           <a:gsLst>
             <a:gs pos="0">
               <a:schemeClr val="phClr">
-                <a:tint val="93000"/>
-                <a:satMod val="150000"/>
-                <a:shade val="98000"/>
-                <a:lumMod val="102000"/>
-              </a:schemeClr>
-            </a:gs>
-            <a:gs pos="50000">
-              <a:schemeClr val="phClr">
-                <a:tint val="98000"/>
-                <a:satMod val="130000"/>
-                <a:shade val="90000"/>
-                <a:lumMod val="103000"/>
+                <a:tint val="100000"/>
               </a:schemeClr>
             </a:gs>
             <a:gs pos="100000">
               <a:schemeClr val="phClr">
-                <a:shade val="63000"/>
+                <a:tint val="84000"/>
+                <a:shade val="84000"/>
+                <a:lumMod val="90000"/>
+              </a:schemeClr>
+            </a:gs>
+          </a:gsLst>
+          <a:lin ang="5400000" scaled="0"/>
+        </a:gradFill>
+        <a:gradFill rotWithShape="1">
+          <a:gsLst>
+            <a:gs pos="0">
+              <a:schemeClr val="phClr">
+                <a:tint val="84000"/>
+                <a:shade val="90000"/>
                 <a:satMod val="120000"/>
+                <a:lumMod val="90000"/>
               </a:schemeClr>
+            </a:gs>
+            <a:gs pos="100000">
+              <a:schemeClr val="phClr"/>
             </a:gs>
           </a:gsLst>
           <a:lin ang="5400000" scaled="0"/>
@@ -2664,7 +4454,7 @@
   <a:extraClrSchemeLst/>
   <a:extLst>
     <a:ext uri="{05A4C25C-085E-4340-85A3-A5531E510DB2}">
-      <thm15:themeFamily xmlns:thm15="http://schemas.microsoft.com/office/thememl/2012/main" name="Office Theme" id="{62F939B6-93AF-4DB8-9C6B-D6C7DFDC589F}" vid="{4A3C46E8-61CC-4603-A589-7422A47A8E4A}"/>
+      <thm15:themeFamily xmlns:thm15="http://schemas.microsoft.com/office/thememl/2012/main" name="Quotable" id="{39EC5628-30ED-4578-ACD8-9820EDB8E15A}" vid="{6F3559E9-1A4C-49D8-94D4-F41003531C49}"/>
     </a:ext>
   </a:extLst>
 </a:theme>

</xml_diff>

<commit_message>
Added Information to Slideshow
</commit_message>
<xml_diff>
--- a/Our Game Treatment.docx
+++ b/Our Game Treatment.docx
@@ -623,11 +623,7 @@
       <w:pPr>
         <w:pStyle w:val="ListParagraph"/>
         <w:ind w:hanging="0"/>
-        <w:rPr>
-          <w:b/>
-          <w:b/>
-          <w:bCs/>
-        </w:rPr>
+        <w:rPr/>
       </w:pPr>
       <w:r>
         <w:rPr>
@@ -692,7 +688,7 @@
       <w:tblPr>
         <w:tblW w:w="9840" w:type="dxa"/>
         <w:jc w:val="left"/>
-        <w:tblInd w:w="86" w:type="dxa"/>
+        <w:tblInd w:w="81" w:type="dxa"/>
         <w:tblBorders>
           <w:top w:val="single" w:sz="4" w:space="0" w:color="00000A"/>
           <w:left w:val="single" w:sz="4" w:space="0" w:color="00000A"/>
@@ -701,7 +697,7 @@
         </w:tblBorders>
         <w:tblCellMar>
           <w:top w:w="72" w:type="dxa"/>
-          <w:left w:w="81" w:type="dxa"/>
+          <w:left w:w="76" w:type="dxa"/>
           <w:bottom w:w="72" w:type="dxa"/>
           <w:right w:w="86" w:type="dxa"/>
         </w:tblCellMar>
@@ -728,7 +724,7 @@
             </w:tcBorders>
             <w:shd w:color="auto" w:fill="4CA198" w:val="clear"/>
             <w:tcMar>
-              <w:left w:w="81" w:type="dxa"/>
+              <w:left w:w="76" w:type="dxa"/>
             </w:tcMar>
             <w:vAlign w:val="center"/>
           </w:tcPr>
@@ -760,6 +756,9 @@
               <w:insideH w:val="single" w:sz="4" w:space="0" w:color="00000A"/>
             </w:tcBorders>
             <w:shd w:color="auto" w:fill="4CA198" w:val="clear"/>
+            <w:tcMar>
+              <w:left w:w="86" w:type="dxa"/>
+            </w:tcMar>
             <w:vAlign w:val="center"/>
           </w:tcPr>
           <w:p>
@@ -790,6 +789,9 @@
               <w:insideH w:val="single" w:sz="4" w:space="0" w:color="00000A"/>
             </w:tcBorders>
             <w:shd w:color="auto" w:fill="4CA198" w:val="clear"/>
+            <w:tcMar>
+              <w:left w:w="86" w:type="dxa"/>
+            </w:tcMar>
             <w:vAlign w:val="center"/>
           </w:tcPr>
           <w:p>
@@ -816,6 +818,7 @@
             <w:tcW w:w="2459" w:type="dxa"/>
             <w:tcBorders>
               <w:top w:val="single" w:sz="4" w:space="0" w:color="00000A"/>
+              <w:left w:val="single" w:sz="4" w:space="0" w:color="00000A"/>
               <w:bottom w:val="single" w:sz="4" w:space="0" w:color="00000A"/>
               <w:right w:val="single" w:sz="4" w:space="0" w:color="00000A"/>
               <w:insideH w:val="single" w:sz="4" w:space="0" w:color="00000A"/>
@@ -854,10 +857,12 @@
             <w:tcBorders>
               <w:top w:val="single" w:sz="4" w:space="0" w:color="00000A"/>
               <w:left w:val="single" w:sz="4" w:space="0" w:color="00000A"/>
+              <w:bottom w:val="single" w:sz="4" w:space="0" w:color="00000A"/>
+              <w:insideH w:val="single" w:sz="4" w:space="0" w:color="00000A"/>
             </w:tcBorders>
             <w:shd w:color="auto" w:fill="E9F0EF" w:val="clear"/>
             <w:tcMar>
-              <w:left w:w="81" w:type="dxa"/>
+              <w:left w:w="76" w:type="dxa"/>
             </w:tcMar>
           </w:tcPr>
           <w:p>
@@ -878,8 +883,13 @@
             <w:tcW w:w="2460" w:type="dxa"/>
             <w:tcBorders>
               <w:top w:val="single" w:sz="4" w:space="0" w:color="00000A"/>
+              <w:bottom w:val="single" w:sz="4" w:space="0" w:color="00000A"/>
+              <w:insideH w:val="single" w:sz="4" w:space="0" w:color="00000A"/>
             </w:tcBorders>
             <w:shd w:color="auto" w:fill="E9F0EF" w:val="clear"/>
+            <w:tcMar>
+              <w:left w:w="86" w:type="dxa"/>
+            </w:tcMar>
           </w:tcPr>
           <w:p>
             <w:pPr>
@@ -909,8 +919,13 @@
             <w:tcW w:w="2460" w:type="dxa"/>
             <w:tcBorders>
               <w:top w:val="single" w:sz="4" w:space="0" w:color="00000A"/>
+              <w:bottom w:val="single" w:sz="4" w:space="0" w:color="00000A"/>
+              <w:insideH w:val="single" w:sz="4" w:space="0" w:color="00000A"/>
             </w:tcBorders>
             <w:shd w:color="auto" w:fill="E9F0EF" w:val="clear"/>
+            <w:tcMar>
+              <w:left w:w="86" w:type="dxa"/>
+            </w:tcMar>
           </w:tcPr>
           <w:p>
             <w:pPr>
@@ -930,7 +945,10 @@
             <w:tcW w:w="2459" w:type="dxa"/>
             <w:tcBorders>
               <w:top w:val="single" w:sz="4" w:space="0" w:color="00000A"/>
+              <w:left w:val="single" w:sz="4" w:space="0" w:color="00000A"/>
+              <w:bottom w:val="single" w:sz="4" w:space="0" w:color="00000A"/>
               <w:right w:val="single" w:sz="4" w:space="0" w:color="00000A"/>
+              <w:insideH w:val="single" w:sz="4" w:space="0" w:color="00000A"/>
               <w:insideV w:val="single" w:sz="4" w:space="0" w:color="00000A"/>
             </w:tcBorders>
             <w:shd w:color="auto" w:fill="E9F0EF" w:val="clear"/>
@@ -957,11 +975,14 @@
           <w:tcPr>
             <w:tcW w:w="2460" w:type="dxa"/>
             <w:tcBorders>
+              <w:top w:val="single" w:sz="4" w:space="0" w:color="00000A"/>
               <w:left w:val="single" w:sz="4" w:space="0" w:color="00000A"/>
+              <w:bottom w:val="single" w:sz="4" w:space="0" w:color="00000A"/>
+              <w:insideH w:val="single" w:sz="4" w:space="0" w:color="00000A"/>
             </w:tcBorders>
             <w:shd w:color="auto" w:fill="FFFFFF" w:val="clear"/>
             <w:tcMar>
-              <w:left w:w="81" w:type="dxa"/>
+              <w:left w:w="76" w:type="dxa"/>
             </w:tcMar>
           </w:tcPr>
           <w:p>
@@ -980,8 +1001,15 @@
         <w:tc>
           <w:tcPr>
             <w:tcW w:w="2460" w:type="dxa"/>
-            <w:tcBorders/>
+            <w:tcBorders>
+              <w:top w:val="single" w:sz="4" w:space="0" w:color="00000A"/>
+              <w:bottom w:val="single" w:sz="4" w:space="0" w:color="00000A"/>
+              <w:insideH w:val="single" w:sz="4" w:space="0" w:color="00000A"/>
+            </w:tcBorders>
             <w:shd w:color="auto" w:fill="FFFFFF" w:val="clear"/>
+            <w:tcMar>
+              <w:left w:w="86" w:type="dxa"/>
+            </w:tcMar>
           </w:tcPr>
           <w:p>
             <w:pPr>
@@ -1009,8 +1037,15 @@
         <w:tc>
           <w:tcPr>
             <w:tcW w:w="2460" w:type="dxa"/>
-            <w:tcBorders/>
+            <w:tcBorders>
+              <w:top w:val="single" w:sz="4" w:space="0" w:color="00000A"/>
+              <w:bottom w:val="single" w:sz="4" w:space="0" w:color="00000A"/>
+              <w:insideH w:val="single" w:sz="4" w:space="0" w:color="00000A"/>
+            </w:tcBorders>
             <w:shd w:color="auto" w:fill="FFFFFF" w:val="clear"/>
+            <w:tcMar>
+              <w:left w:w="86" w:type="dxa"/>
+            </w:tcMar>
           </w:tcPr>
           <w:p>
             <w:pPr>
@@ -1029,7 +1064,11 @@
           <w:tcPr>
             <w:tcW w:w="2459" w:type="dxa"/>
             <w:tcBorders>
+              <w:top w:val="single" w:sz="4" w:space="0" w:color="00000A"/>
+              <w:left w:val="single" w:sz="4" w:space="0" w:color="00000A"/>
+              <w:bottom w:val="single" w:sz="4" w:space="0" w:color="00000A"/>
               <w:right w:val="single" w:sz="4" w:space="0" w:color="00000A"/>
+              <w:insideH w:val="single" w:sz="4" w:space="0" w:color="00000A"/>
               <w:insideV w:val="single" w:sz="4" w:space="0" w:color="00000A"/>
             </w:tcBorders>
             <w:shd w:color="auto" w:fill="FFFFFF" w:val="clear"/>
@@ -1056,11 +1095,14 @@
           <w:tcPr>
             <w:tcW w:w="2460" w:type="dxa"/>
             <w:tcBorders>
+              <w:top w:val="single" w:sz="4" w:space="0" w:color="00000A"/>
               <w:left w:val="single" w:sz="4" w:space="0" w:color="00000A"/>
+              <w:bottom w:val="single" w:sz="4" w:space="0" w:color="00000A"/>
+              <w:insideH w:val="single" w:sz="4" w:space="0" w:color="00000A"/>
             </w:tcBorders>
             <w:shd w:color="auto" w:fill="E9F0EF" w:val="clear"/>
             <w:tcMar>
-              <w:left w:w="81" w:type="dxa"/>
+              <w:left w:w="76" w:type="dxa"/>
             </w:tcMar>
           </w:tcPr>
           <w:p>
@@ -1079,8 +1121,15 @@
         <w:tc>
           <w:tcPr>
             <w:tcW w:w="2460" w:type="dxa"/>
-            <w:tcBorders/>
+            <w:tcBorders>
+              <w:top w:val="single" w:sz="4" w:space="0" w:color="00000A"/>
+              <w:bottom w:val="single" w:sz="4" w:space="0" w:color="00000A"/>
+              <w:insideH w:val="single" w:sz="4" w:space="0" w:color="00000A"/>
+            </w:tcBorders>
             <w:shd w:color="auto" w:fill="E9F0EF" w:val="clear"/>
+            <w:tcMar>
+              <w:left w:w="86" w:type="dxa"/>
+            </w:tcMar>
           </w:tcPr>
           <w:p>
             <w:pPr>
@@ -1108,8 +1157,15 @@
         <w:tc>
           <w:tcPr>
             <w:tcW w:w="2460" w:type="dxa"/>
-            <w:tcBorders/>
+            <w:tcBorders>
+              <w:top w:val="single" w:sz="4" w:space="0" w:color="00000A"/>
+              <w:bottom w:val="single" w:sz="4" w:space="0" w:color="00000A"/>
+              <w:insideH w:val="single" w:sz="4" w:space="0" w:color="00000A"/>
+            </w:tcBorders>
             <w:shd w:color="auto" w:fill="E9F0EF" w:val="clear"/>
+            <w:tcMar>
+              <w:left w:w="86" w:type="dxa"/>
+            </w:tcMar>
           </w:tcPr>
           <w:p>
             <w:pPr>
@@ -1128,7 +1184,11 @@
           <w:tcPr>
             <w:tcW w:w="2459" w:type="dxa"/>
             <w:tcBorders>
+              <w:top w:val="single" w:sz="4" w:space="0" w:color="00000A"/>
+              <w:left w:val="single" w:sz="4" w:space="0" w:color="00000A"/>
+              <w:bottom w:val="single" w:sz="4" w:space="0" w:color="00000A"/>
               <w:right w:val="single" w:sz="4" w:space="0" w:color="00000A"/>
+              <w:insideH w:val="single" w:sz="4" w:space="0" w:color="00000A"/>
               <w:insideV w:val="single" w:sz="4" w:space="0" w:color="00000A"/>
             </w:tcBorders>
             <w:shd w:color="auto" w:fill="E9F0EF" w:val="clear"/>
@@ -1155,11 +1215,14 @@
           <w:tcPr>
             <w:tcW w:w="2460" w:type="dxa"/>
             <w:tcBorders>
+              <w:top w:val="single" w:sz="4" w:space="0" w:color="00000A"/>
               <w:left w:val="single" w:sz="4" w:space="0" w:color="00000A"/>
+              <w:bottom w:val="single" w:sz="4" w:space="0" w:color="00000A"/>
+              <w:insideH w:val="single" w:sz="4" w:space="0" w:color="00000A"/>
             </w:tcBorders>
             <w:shd w:color="auto" w:fill="FFFFFF" w:val="clear"/>
             <w:tcMar>
-              <w:left w:w="81" w:type="dxa"/>
+              <w:left w:w="76" w:type="dxa"/>
             </w:tcMar>
           </w:tcPr>
           <w:p>
@@ -1178,8 +1241,15 @@
         <w:tc>
           <w:tcPr>
             <w:tcW w:w="2460" w:type="dxa"/>
-            <w:tcBorders/>
+            <w:tcBorders>
+              <w:top w:val="single" w:sz="4" w:space="0" w:color="00000A"/>
+              <w:bottom w:val="single" w:sz="4" w:space="0" w:color="00000A"/>
+              <w:insideH w:val="single" w:sz="4" w:space="0" w:color="00000A"/>
+            </w:tcBorders>
             <w:shd w:color="auto" w:fill="FFFFFF" w:val="clear"/>
+            <w:tcMar>
+              <w:left w:w="86" w:type="dxa"/>
+            </w:tcMar>
           </w:tcPr>
           <w:p>
             <w:pPr>
@@ -1207,8 +1277,15 @@
         <w:tc>
           <w:tcPr>
             <w:tcW w:w="2460" w:type="dxa"/>
-            <w:tcBorders/>
+            <w:tcBorders>
+              <w:top w:val="single" w:sz="4" w:space="0" w:color="00000A"/>
+              <w:bottom w:val="single" w:sz="4" w:space="0" w:color="00000A"/>
+              <w:insideH w:val="single" w:sz="4" w:space="0" w:color="00000A"/>
+            </w:tcBorders>
             <w:shd w:color="auto" w:fill="FFFFFF" w:val="clear"/>
+            <w:tcMar>
+              <w:left w:w="86" w:type="dxa"/>
+            </w:tcMar>
           </w:tcPr>
           <w:p>
             <w:pPr>
@@ -1227,7 +1304,11 @@
           <w:tcPr>
             <w:tcW w:w="2459" w:type="dxa"/>
             <w:tcBorders>
+              <w:top w:val="single" w:sz="4" w:space="0" w:color="00000A"/>
+              <w:left w:val="single" w:sz="4" w:space="0" w:color="00000A"/>
+              <w:bottom w:val="single" w:sz="4" w:space="0" w:color="00000A"/>
               <w:right w:val="single" w:sz="4" w:space="0" w:color="00000A"/>
+              <w:insideH w:val="single" w:sz="4" w:space="0" w:color="00000A"/>
               <w:insideV w:val="single" w:sz="4" w:space="0" w:color="00000A"/>
             </w:tcBorders>
             <w:shd w:color="auto" w:fill="FFFFFF" w:val="clear"/>
@@ -1254,11 +1335,14 @@
           <w:tcPr>
             <w:tcW w:w="2460" w:type="dxa"/>
             <w:tcBorders>
+              <w:top w:val="single" w:sz="4" w:space="0" w:color="00000A"/>
               <w:left w:val="single" w:sz="4" w:space="0" w:color="00000A"/>
+              <w:bottom w:val="single" w:sz="4" w:space="0" w:color="00000A"/>
+              <w:insideH w:val="single" w:sz="4" w:space="0" w:color="00000A"/>
             </w:tcBorders>
             <w:shd w:color="auto" w:fill="E9F0EF" w:val="clear"/>
             <w:tcMar>
-              <w:left w:w="81" w:type="dxa"/>
+              <w:left w:w="76" w:type="dxa"/>
             </w:tcMar>
           </w:tcPr>
           <w:p>
@@ -1277,8 +1361,15 @@
         <w:tc>
           <w:tcPr>
             <w:tcW w:w="2460" w:type="dxa"/>
-            <w:tcBorders/>
+            <w:tcBorders>
+              <w:top w:val="single" w:sz="4" w:space="0" w:color="00000A"/>
+              <w:bottom w:val="single" w:sz="4" w:space="0" w:color="00000A"/>
+              <w:insideH w:val="single" w:sz="4" w:space="0" w:color="00000A"/>
+            </w:tcBorders>
             <w:shd w:color="auto" w:fill="E9F0EF" w:val="clear"/>
+            <w:tcMar>
+              <w:left w:w="86" w:type="dxa"/>
+            </w:tcMar>
           </w:tcPr>
           <w:p>
             <w:pPr>
@@ -1306,8 +1397,15 @@
         <w:tc>
           <w:tcPr>
             <w:tcW w:w="2460" w:type="dxa"/>
-            <w:tcBorders/>
+            <w:tcBorders>
+              <w:top w:val="single" w:sz="4" w:space="0" w:color="00000A"/>
+              <w:bottom w:val="single" w:sz="4" w:space="0" w:color="00000A"/>
+              <w:insideH w:val="single" w:sz="4" w:space="0" w:color="00000A"/>
+            </w:tcBorders>
             <w:shd w:color="auto" w:fill="E9F0EF" w:val="clear"/>
+            <w:tcMar>
+              <w:left w:w="86" w:type="dxa"/>
+            </w:tcMar>
           </w:tcPr>
           <w:p>
             <w:pPr>
@@ -1326,7 +1424,11 @@
           <w:tcPr>
             <w:tcW w:w="2459" w:type="dxa"/>
             <w:tcBorders>
+              <w:top w:val="single" w:sz="4" w:space="0" w:color="00000A"/>
+              <w:left w:val="single" w:sz="4" w:space="0" w:color="00000A"/>
+              <w:bottom w:val="single" w:sz="4" w:space="0" w:color="00000A"/>
               <w:right w:val="single" w:sz="4" w:space="0" w:color="00000A"/>
+              <w:insideH w:val="single" w:sz="4" w:space="0" w:color="00000A"/>
               <w:insideV w:val="single" w:sz="4" w:space="0" w:color="00000A"/>
             </w:tcBorders>
             <w:shd w:color="auto" w:fill="E9F0EF" w:val="clear"/>
@@ -1353,13 +1455,14 @@
           <w:tcPr>
             <w:tcW w:w="2460" w:type="dxa"/>
             <w:tcBorders>
+              <w:top w:val="single" w:sz="4" w:space="0" w:color="00000A"/>
               <w:left w:val="single" w:sz="4" w:space="0" w:color="00000A"/>
               <w:bottom w:val="single" w:sz="4" w:space="0" w:color="00000A"/>
               <w:insideH w:val="single" w:sz="4" w:space="0" w:color="00000A"/>
             </w:tcBorders>
             <w:shd w:color="auto" w:fill="FFFFFF" w:val="clear"/>
             <w:tcMar>
-              <w:left w:w="81" w:type="dxa"/>
+              <w:left w:w="76" w:type="dxa"/>
             </w:tcMar>
           </w:tcPr>
           <w:p>
@@ -1379,10 +1482,14 @@
           <w:tcPr>
             <w:tcW w:w="2460" w:type="dxa"/>
             <w:tcBorders>
+              <w:top w:val="single" w:sz="4" w:space="0" w:color="00000A"/>
               <w:bottom w:val="single" w:sz="4" w:space="0" w:color="00000A"/>
               <w:insideH w:val="single" w:sz="4" w:space="0" w:color="00000A"/>
             </w:tcBorders>
             <w:shd w:color="auto" w:fill="FFFFFF" w:val="clear"/>
+            <w:tcMar>
+              <w:left w:w="86" w:type="dxa"/>
+            </w:tcMar>
           </w:tcPr>
           <w:p>
             <w:pPr>
@@ -1411,10 +1518,14 @@
           <w:tcPr>
             <w:tcW w:w="2460" w:type="dxa"/>
             <w:tcBorders>
+              <w:top w:val="single" w:sz="4" w:space="0" w:color="00000A"/>
               <w:bottom w:val="single" w:sz="4" w:space="0" w:color="00000A"/>
               <w:insideH w:val="single" w:sz="4" w:space="0" w:color="00000A"/>
             </w:tcBorders>
             <w:shd w:color="auto" w:fill="FFFFFF" w:val="clear"/>
+            <w:tcMar>
+              <w:left w:w="86" w:type="dxa"/>
+            </w:tcMar>
           </w:tcPr>
           <w:p>
             <w:pPr>
@@ -1433,6 +1544,8 @@
           <w:tcPr>
             <w:tcW w:w="2459" w:type="dxa"/>
             <w:tcBorders>
+              <w:top w:val="single" w:sz="4" w:space="0" w:color="00000A"/>
+              <w:left w:val="single" w:sz="4" w:space="0" w:color="00000A"/>
               <w:bottom w:val="single" w:sz="4" w:space="0" w:color="00000A"/>
               <w:right w:val="single" w:sz="4" w:space="0" w:color="00000A"/>
               <w:insideH w:val="single" w:sz="4" w:space="0" w:color="00000A"/>
@@ -1519,8 +1632,8 @@
         <w:pStyle w:val="Heading2"/>
         <w:rPr/>
       </w:pPr>
-      <w:bookmarkStart w:id="1" w:name="OLE_LINK2"/>
-      <w:bookmarkStart w:id="2" w:name="OLE_LINK1"/>
+      <w:bookmarkStart w:id="1" w:name="OLE_LINK1"/>
+      <w:bookmarkStart w:id="2" w:name="OLE_LINK2"/>
       <w:bookmarkEnd w:id="1"/>
       <w:bookmarkEnd w:id="2"/>
       <w:r>
@@ -1565,9 +1678,7 @@
       <w:rPr/>
     </w:pPr>
     <w:r>
-      <w:rPr>
-        <w:rStyle w:val="Pagenumber"/>
-      </w:rPr>
+      <w:rPr/>
       <w:fldChar w:fldCharType="begin"/>
     </w:r>
     <w:r>
@@ -1599,6 +1710,8 @@
       </w:pPr>
       <w:rPr>
         <w:rFonts w:ascii="Symbol" w:hAnsi="Symbol" w:cs="Symbol" w:hint="default"/>
+        <w:b/>
+        <w:rFonts w:cs="Symbol"/>
       </w:rPr>
     </w:lvl>
     <w:lvl w:ilvl="1">
@@ -1624,6 +1737,7 @@
       </w:pPr>
       <w:rPr>
         <w:rFonts w:ascii="Wingdings" w:hAnsi="Wingdings" w:cs="Wingdings" w:hint="default"/>
+        <w:rFonts w:cs="Wingdings"/>
       </w:rPr>
     </w:lvl>
     <w:lvl w:ilvl="3">
@@ -1636,6 +1750,7 @@
       </w:pPr>
       <w:rPr>
         <w:rFonts w:ascii="Symbol" w:hAnsi="Symbol" w:cs="Symbol" w:hint="default"/>
+        <w:rFonts w:cs="Symbol"/>
       </w:rPr>
     </w:lvl>
     <w:lvl w:ilvl="4">
@@ -1661,6 +1776,7 @@
       </w:pPr>
       <w:rPr>
         <w:rFonts w:ascii="Wingdings" w:hAnsi="Wingdings" w:cs="Wingdings" w:hint="default"/>
+        <w:rFonts w:cs="Wingdings"/>
       </w:rPr>
     </w:lvl>
     <w:lvl w:ilvl="6">
@@ -1673,6 +1789,7 @@
       </w:pPr>
       <w:rPr>
         <w:rFonts w:ascii="Symbol" w:hAnsi="Symbol" w:cs="Symbol" w:hint="default"/>
+        <w:rFonts w:cs="Symbol"/>
       </w:rPr>
     </w:lvl>
     <w:lvl w:ilvl="7">
@@ -1698,6 +1815,7 @@
       </w:pPr>
       <w:rPr>
         <w:rFonts w:ascii="Wingdings" w:hAnsi="Wingdings" w:cs="Wingdings" w:hint="default"/>
+        <w:rFonts w:cs="Wingdings"/>
       </w:rPr>
     </w:lvl>
   </w:abstractNum>
@@ -1712,6 +1830,8 @@
       </w:pPr>
       <w:rPr>
         <w:rFonts w:ascii="Symbol" w:hAnsi="Symbol" w:cs="Symbol" w:hint="default"/>
+        <w:b/>
+        <w:rFonts w:cs="Symbol"/>
       </w:rPr>
     </w:lvl>
     <w:lvl w:ilvl="1">
@@ -1737,6 +1857,7 @@
       </w:pPr>
       <w:rPr>
         <w:rFonts w:ascii="Wingdings" w:hAnsi="Wingdings" w:cs="Wingdings" w:hint="default"/>
+        <w:rFonts w:cs="Wingdings"/>
       </w:rPr>
     </w:lvl>
     <w:lvl w:ilvl="3">
@@ -1749,6 +1870,7 @@
       </w:pPr>
       <w:rPr>
         <w:rFonts w:ascii="Symbol" w:hAnsi="Symbol" w:cs="Symbol" w:hint="default"/>
+        <w:rFonts w:cs="Symbol"/>
       </w:rPr>
     </w:lvl>
     <w:lvl w:ilvl="4">
@@ -1774,6 +1896,7 @@
       </w:pPr>
       <w:rPr>
         <w:rFonts w:ascii="Wingdings" w:hAnsi="Wingdings" w:cs="Wingdings" w:hint="default"/>
+        <w:rFonts w:cs="Wingdings"/>
       </w:rPr>
     </w:lvl>
     <w:lvl w:ilvl="6">
@@ -1786,6 +1909,7 @@
       </w:pPr>
       <w:rPr>
         <w:rFonts w:ascii="Symbol" w:hAnsi="Symbol" w:cs="Symbol" w:hint="default"/>
+        <w:rFonts w:cs="Symbol"/>
       </w:rPr>
     </w:lvl>
     <w:lvl w:ilvl="7">
@@ -1811,6 +1935,7 @@
       </w:pPr>
       <w:rPr>
         <w:rFonts w:ascii="Wingdings" w:hAnsi="Wingdings" w:cs="Wingdings" w:hint="default"/>
+        <w:rFonts w:cs="Wingdings"/>
       </w:rPr>
     </w:lvl>
   </w:abstractNum>
@@ -1825,6 +1950,7 @@
       </w:pPr>
       <w:rPr>
         <w:rFonts w:ascii="Symbol" w:hAnsi="Symbol" w:cs="Symbol" w:hint="default"/>
+        <w:rFonts w:cs="Symbol"/>
       </w:rPr>
     </w:lvl>
     <w:lvl w:ilvl="1">
@@ -1850,6 +1976,7 @@
       </w:pPr>
       <w:rPr>
         <w:rFonts w:ascii="Wingdings" w:hAnsi="Wingdings" w:cs="Wingdings" w:hint="default"/>
+        <w:rFonts w:cs="Wingdings"/>
       </w:rPr>
     </w:lvl>
     <w:lvl w:ilvl="3">
@@ -1862,6 +1989,7 @@
       </w:pPr>
       <w:rPr>
         <w:rFonts w:ascii="Symbol" w:hAnsi="Symbol" w:cs="Symbol" w:hint="default"/>
+        <w:rFonts w:cs="Symbol"/>
       </w:rPr>
     </w:lvl>
     <w:lvl w:ilvl="4">
@@ -1887,6 +2015,7 @@
       </w:pPr>
       <w:rPr>
         <w:rFonts w:ascii="Wingdings" w:hAnsi="Wingdings" w:cs="Wingdings" w:hint="default"/>
+        <w:rFonts w:cs="Wingdings"/>
       </w:rPr>
     </w:lvl>
     <w:lvl w:ilvl="6">
@@ -1899,6 +2028,7 @@
       </w:pPr>
       <w:rPr>
         <w:rFonts w:ascii="Symbol" w:hAnsi="Symbol" w:cs="Symbol" w:hint="default"/>
+        <w:rFonts w:cs="Symbol"/>
       </w:rPr>
     </w:lvl>
     <w:lvl w:ilvl="7">
@@ -1924,6 +2054,7 @@
       </w:pPr>
       <w:rPr>
         <w:rFonts w:ascii="Wingdings" w:hAnsi="Wingdings" w:cs="Wingdings" w:hint="default"/>
+        <w:rFonts w:cs="Wingdings"/>
       </w:rPr>
     </w:lvl>
   </w:abstractNum>
@@ -1938,6 +2069,7 @@
       </w:pPr>
       <w:rPr>
         <w:rFonts w:ascii="Symbol" w:hAnsi="Symbol" w:cs="Symbol" w:hint="default"/>
+        <w:rFonts w:cs="Symbol"/>
       </w:rPr>
     </w:lvl>
     <w:lvl w:ilvl="1">
@@ -1963,6 +2095,7 @@
       </w:pPr>
       <w:rPr>
         <w:rFonts w:ascii="Wingdings" w:hAnsi="Wingdings" w:cs="Wingdings" w:hint="default"/>
+        <w:rFonts w:cs="Wingdings"/>
       </w:rPr>
     </w:lvl>
     <w:lvl w:ilvl="3">
@@ -1975,6 +2108,7 @@
       </w:pPr>
       <w:rPr>
         <w:rFonts w:ascii="Symbol" w:hAnsi="Symbol" w:cs="Symbol" w:hint="default"/>
+        <w:rFonts w:cs="Symbol"/>
       </w:rPr>
     </w:lvl>
     <w:lvl w:ilvl="4">
@@ -2000,6 +2134,7 @@
       </w:pPr>
       <w:rPr>
         <w:rFonts w:ascii="Wingdings" w:hAnsi="Wingdings" w:cs="Wingdings" w:hint="default"/>
+        <w:rFonts w:cs="Wingdings"/>
       </w:rPr>
     </w:lvl>
     <w:lvl w:ilvl="6">
@@ -2012,6 +2147,7 @@
       </w:pPr>
       <w:rPr>
         <w:rFonts w:ascii="Symbol" w:hAnsi="Symbol" w:cs="Symbol" w:hint="default"/>
+        <w:rFonts w:cs="Symbol"/>
       </w:rPr>
     </w:lvl>
     <w:lvl w:ilvl="7">
@@ -2037,6 +2173,7 @@
       </w:pPr>
       <w:rPr>
         <w:rFonts w:ascii="Wingdings" w:hAnsi="Wingdings" w:cs="Wingdings" w:hint="default"/>
+        <w:rFonts w:cs="Wingdings"/>
       </w:rPr>
     </w:lvl>
   </w:abstractNum>
@@ -2054,6 +2191,7 @@
       </w:pPr>
       <w:rPr>
         <w:rFonts w:ascii="Symbol" w:hAnsi="Symbol" w:cs="Symbol" w:hint="default"/>
+        <w:b/>
         <w:rFonts w:cs="OpenSymbol"/>
       </w:rPr>
     </w:lvl>
@@ -2200,6 +2338,7 @@
       </w:pPr>
       <w:rPr>
         <w:rFonts w:ascii="Symbol" w:hAnsi="Symbol" w:cs="Symbol" w:hint="default"/>
+        <w:b/>
         <w:rFonts w:cs="OpenSymbol"/>
       </w:rPr>
     </w:lvl>
@@ -2481,7 +2620,6 @@
     <w:rPrDefault>
       <w:rPr>
         <w:rFonts w:ascii="Corbel" w:hAnsi="Corbel" w:eastAsia="" w:cs="" w:asciiTheme="minorHAnsi" w:cstheme="minorBidi" w:eastAsiaTheme="minorEastAsia" w:hAnsiTheme="minorHAnsi"/>
-        <w:sz w:val="21"/>
         <w:szCs w:val="21"/>
         <w:lang w:val="en-US" w:eastAsia="en-US" w:bidi="ar-SA"/>
       </w:rPr>
@@ -2738,7 +2876,7 @@
     </w:pPr>
     <w:rPr>
       <w:rFonts w:ascii="Corbel" w:hAnsi="Corbel" w:eastAsia="" w:cs="" w:asciiTheme="minorHAnsi" w:cstheme="minorBidi" w:eastAsiaTheme="minorEastAsia" w:hAnsiTheme="minorHAnsi"/>
-      <w:color w:val="auto"/>
+      <w:color w:val="00000A"/>
       <w:sz w:val="21"/>
       <w:szCs w:val="21"/>
       <w:lang w:val="en-US" w:eastAsia="en-US" w:bidi="ar-SA"/>
@@ -3477,6 +3615,388 @@
       <w:rFonts w:ascii="OpenSymbol" w:hAnsi="OpenSymbol" w:eastAsia="OpenSymbol" w:cs="OpenSymbol"/>
     </w:rPr>
   </w:style>
+  <w:style w:type="character" w:styleId="ListLabel31">
+    <w:name w:val="ListLabel 31"/>
+    <w:qFormat/>
+    <w:rPr>
+      <w:rFonts w:cs="Symbol"/>
+      <w:b/>
+    </w:rPr>
+  </w:style>
+  <w:style w:type="character" w:styleId="ListLabel32">
+    <w:name w:val="ListLabel 32"/>
+    <w:qFormat/>
+    <w:rPr>
+      <w:rFonts w:cs="Courier New"/>
+    </w:rPr>
+  </w:style>
+  <w:style w:type="character" w:styleId="ListLabel33">
+    <w:name w:val="ListLabel 33"/>
+    <w:qFormat/>
+    <w:rPr>
+      <w:rFonts w:cs="Wingdings"/>
+    </w:rPr>
+  </w:style>
+  <w:style w:type="character" w:styleId="ListLabel34">
+    <w:name w:val="ListLabel 34"/>
+    <w:qFormat/>
+    <w:rPr>
+      <w:rFonts w:cs="Symbol"/>
+    </w:rPr>
+  </w:style>
+  <w:style w:type="character" w:styleId="ListLabel35">
+    <w:name w:val="ListLabel 35"/>
+    <w:qFormat/>
+    <w:rPr>
+      <w:rFonts w:cs="Courier New"/>
+    </w:rPr>
+  </w:style>
+  <w:style w:type="character" w:styleId="ListLabel36">
+    <w:name w:val="ListLabel 36"/>
+    <w:qFormat/>
+    <w:rPr>
+      <w:rFonts w:cs="Wingdings"/>
+    </w:rPr>
+  </w:style>
+  <w:style w:type="character" w:styleId="ListLabel37">
+    <w:name w:val="ListLabel 37"/>
+    <w:qFormat/>
+    <w:rPr>
+      <w:rFonts w:cs="Symbol"/>
+    </w:rPr>
+  </w:style>
+  <w:style w:type="character" w:styleId="ListLabel38">
+    <w:name w:val="ListLabel 38"/>
+    <w:qFormat/>
+    <w:rPr>
+      <w:rFonts w:cs="Courier New"/>
+    </w:rPr>
+  </w:style>
+  <w:style w:type="character" w:styleId="ListLabel39">
+    <w:name w:val="ListLabel 39"/>
+    <w:qFormat/>
+    <w:rPr>
+      <w:rFonts w:cs="Wingdings"/>
+    </w:rPr>
+  </w:style>
+  <w:style w:type="character" w:styleId="ListLabel40">
+    <w:name w:val="ListLabel 40"/>
+    <w:qFormat/>
+    <w:rPr>
+      <w:rFonts w:cs="Symbol"/>
+      <w:b/>
+    </w:rPr>
+  </w:style>
+  <w:style w:type="character" w:styleId="ListLabel41">
+    <w:name w:val="ListLabel 41"/>
+    <w:qFormat/>
+    <w:rPr>
+      <w:rFonts w:cs="Courier New"/>
+    </w:rPr>
+  </w:style>
+  <w:style w:type="character" w:styleId="ListLabel42">
+    <w:name w:val="ListLabel 42"/>
+    <w:qFormat/>
+    <w:rPr>
+      <w:rFonts w:cs="Wingdings"/>
+    </w:rPr>
+  </w:style>
+  <w:style w:type="character" w:styleId="ListLabel43">
+    <w:name w:val="ListLabel 43"/>
+    <w:qFormat/>
+    <w:rPr>
+      <w:rFonts w:cs="Symbol"/>
+    </w:rPr>
+  </w:style>
+  <w:style w:type="character" w:styleId="ListLabel44">
+    <w:name w:val="ListLabel 44"/>
+    <w:qFormat/>
+    <w:rPr>
+      <w:rFonts w:cs="Courier New"/>
+    </w:rPr>
+  </w:style>
+  <w:style w:type="character" w:styleId="ListLabel45">
+    <w:name w:val="ListLabel 45"/>
+    <w:qFormat/>
+    <w:rPr>
+      <w:rFonts w:cs="Wingdings"/>
+    </w:rPr>
+  </w:style>
+  <w:style w:type="character" w:styleId="ListLabel46">
+    <w:name w:val="ListLabel 46"/>
+    <w:qFormat/>
+    <w:rPr>
+      <w:rFonts w:cs="Symbol"/>
+    </w:rPr>
+  </w:style>
+  <w:style w:type="character" w:styleId="ListLabel47">
+    <w:name w:val="ListLabel 47"/>
+    <w:qFormat/>
+    <w:rPr>
+      <w:rFonts w:cs="Courier New"/>
+    </w:rPr>
+  </w:style>
+  <w:style w:type="character" w:styleId="ListLabel48">
+    <w:name w:val="ListLabel 48"/>
+    <w:qFormat/>
+    <w:rPr>
+      <w:rFonts w:cs="Wingdings"/>
+    </w:rPr>
+  </w:style>
+  <w:style w:type="character" w:styleId="ListLabel49">
+    <w:name w:val="ListLabel 49"/>
+    <w:qFormat/>
+    <w:rPr>
+      <w:rFonts w:cs="Symbol"/>
+    </w:rPr>
+  </w:style>
+  <w:style w:type="character" w:styleId="ListLabel50">
+    <w:name w:val="ListLabel 50"/>
+    <w:qFormat/>
+    <w:rPr>
+      <w:rFonts w:cs="Courier New"/>
+    </w:rPr>
+  </w:style>
+  <w:style w:type="character" w:styleId="ListLabel51">
+    <w:name w:val="ListLabel 51"/>
+    <w:qFormat/>
+    <w:rPr>
+      <w:rFonts w:cs="Wingdings"/>
+    </w:rPr>
+  </w:style>
+  <w:style w:type="character" w:styleId="ListLabel52">
+    <w:name w:val="ListLabel 52"/>
+    <w:qFormat/>
+    <w:rPr>
+      <w:rFonts w:cs="Symbol"/>
+    </w:rPr>
+  </w:style>
+  <w:style w:type="character" w:styleId="ListLabel53">
+    <w:name w:val="ListLabel 53"/>
+    <w:qFormat/>
+    <w:rPr>
+      <w:rFonts w:cs="Courier New"/>
+    </w:rPr>
+  </w:style>
+  <w:style w:type="character" w:styleId="ListLabel54">
+    <w:name w:val="ListLabel 54"/>
+    <w:qFormat/>
+    <w:rPr>
+      <w:rFonts w:cs="Wingdings"/>
+    </w:rPr>
+  </w:style>
+  <w:style w:type="character" w:styleId="ListLabel55">
+    <w:name w:val="ListLabel 55"/>
+    <w:qFormat/>
+    <w:rPr>
+      <w:rFonts w:cs="Symbol"/>
+    </w:rPr>
+  </w:style>
+  <w:style w:type="character" w:styleId="ListLabel56">
+    <w:name w:val="ListLabel 56"/>
+    <w:qFormat/>
+    <w:rPr>
+      <w:rFonts w:cs="Courier New"/>
+    </w:rPr>
+  </w:style>
+  <w:style w:type="character" w:styleId="ListLabel57">
+    <w:name w:val="ListLabel 57"/>
+    <w:qFormat/>
+    <w:rPr>
+      <w:rFonts w:cs="Wingdings"/>
+    </w:rPr>
+  </w:style>
+  <w:style w:type="character" w:styleId="ListLabel58">
+    <w:name w:val="ListLabel 58"/>
+    <w:qFormat/>
+    <w:rPr>
+      <w:rFonts w:cs="Symbol"/>
+    </w:rPr>
+  </w:style>
+  <w:style w:type="character" w:styleId="ListLabel59">
+    <w:name w:val="ListLabel 59"/>
+    <w:qFormat/>
+    <w:rPr>
+      <w:rFonts w:cs="Courier New"/>
+    </w:rPr>
+  </w:style>
+  <w:style w:type="character" w:styleId="ListLabel60">
+    <w:name w:val="ListLabel 60"/>
+    <w:qFormat/>
+    <w:rPr>
+      <w:rFonts w:cs="Wingdings"/>
+    </w:rPr>
+  </w:style>
+  <w:style w:type="character" w:styleId="ListLabel61">
+    <w:name w:val="ListLabel 61"/>
+    <w:qFormat/>
+    <w:rPr>
+      <w:rFonts w:cs="Symbol"/>
+    </w:rPr>
+  </w:style>
+  <w:style w:type="character" w:styleId="ListLabel62">
+    <w:name w:val="ListLabel 62"/>
+    <w:qFormat/>
+    <w:rPr>
+      <w:rFonts w:cs="Courier New"/>
+    </w:rPr>
+  </w:style>
+  <w:style w:type="character" w:styleId="ListLabel63">
+    <w:name w:val="ListLabel 63"/>
+    <w:qFormat/>
+    <w:rPr>
+      <w:rFonts w:cs="Wingdings"/>
+    </w:rPr>
+  </w:style>
+  <w:style w:type="character" w:styleId="ListLabel64">
+    <w:name w:val="ListLabel 64"/>
+    <w:qFormat/>
+    <w:rPr>
+      <w:rFonts w:cs="Symbol"/>
+    </w:rPr>
+  </w:style>
+  <w:style w:type="character" w:styleId="ListLabel65">
+    <w:name w:val="ListLabel 65"/>
+    <w:qFormat/>
+    <w:rPr>
+      <w:rFonts w:cs="Courier New"/>
+    </w:rPr>
+  </w:style>
+  <w:style w:type="character" w:styleId="ListLabel66">
+    <w:name w:val="ListLabel 66"/>
+    <w:qFormat/>
+    <w:rPr>
+      <w:rFonts w:cs="Wingdings"/>
+    </w:rPr>
+  </w:style>
+  <w:style w:type="character" w:styleId="ListLabel67">
+    <w:name w:val="ListLabel 67"/>
+    <w:qFormat/>
+    <w:rPr>
+      <w:rFonts w:cs="OpenSymbol"/>
+      <w:b/>
+    </w:rPr>
+  </w:style>
+  <w:style w:type="character" w:styleId="ListLabel68">
+    <w:name w:val="ListLabel 68"/>
+    <w:qFormat/>
+    <w:rPr>
+      <w:rFonts w:cs="OpenSymbol"/>
+    </w:rPr>
+  </w:style>
+  <w:style w:type="character" w:styleId="ListLabel69">
+    <w:name w:val="ListLabel 69"/>
+    <w:qFormat/>
+    <w:rPr>
+      <w:rFonts w:cs="OpenSymbol"/>
+    </w:rPr>
+  </w:style>
+  <w:style w:type="character" w:styleId="ListLabel70">
+    <w:name w:val="ListLabel 70"/>
+    <w:qFormat/>
+    <w:rPr>
+      <w:rFonts w:cs="OpenSymbol"/>
+    </w:rPr>
+  </w:style>
+  <w:style w:type="character" w:styleId="ListLabel71">
+    <w:name w:val="ListLabel 71"/>
+    <w:qFormat/>
+    <w:rPr>
+      <w:rFonts w:cs="OpenSymbol"/>
+    </w:rPr>
+  </w:style>
+  <w:style w:type="character" w:styleId="ListLabel72">
+    <w:name w:val="ListLabel 72"/>
+    <w:qFormat/>
+    <w:rPr>
+      <w:rFonts w:cs="OpenSymbol"/>
+    </w:rPr>
+  </w:style>
+  <w:style w:type="character" w:styleId="ListLabel73">
+    <w:name w:val="ListLabel 73"/>
+    <w:qFormat/>
+    <w:rPr>
+      <w:rFonts w:cs="OpenSymbol"/>
+    </w:rPr>
+  </w:style>
+  <w:style w:type="character" w:styleId="ListLabel74">
+    <w:name w:val="ListLabel 74"/>
+    <w:qFormat/>
+    <w:rPr>
+      <w:rFonts w:cs="OpenSymbol"/>
+    </w:rPr>
+  </w:style>
+  <w:style w:type="character" w:styleId="ListLabel75">
+    <w:name w:val="ListLabel 75"/>
+    <w:qFormat/>
+    <w:rPr>
+      <w:rFonts w:cs="OpenSymbol"/>
+    </w:rPr>
+  </w:style>
+  <w:style w:type="character" w:styleId="ListLabel76">
+    <w:name w:val="ListLabel 76"/>
+    <w:qFormat/>
+    <w:rPr>
+      <w:rFonts w:cs="OpenSymbol"/>
+      <w:b/>
+    </w:rPr>
+  </w:style>
+  <w:style w:type="character" w:styleId="ListLabel77">
+    <w:name w:val="ListLabel 77"/>
+    <w:qFormat/>
+    <w:rPr>
+      <w:rFonts w:cs="OpenSymbol"/>
+    </w:rPr>
+  </w:style>
+  <w:style w:type="character" w:styleId="ListLabel78">
+    <w:name w:val="ListLabel 78"/>
+    <w:qFormat/>
+    <w:rPr>
+      <w:rFonts w:cs="OpenSymbol"/>
+    </w:rPr>
+  </w:style>
+  <w:style w:type="character" w:styleId="ListLabel79">
+    <w:name w:val="ListLabel 79"/>
+    <w:qFormat/>
+    <w:rPr>
+      <w:rFonts w:cs="OpenSymbol"/>
+    </w:rPr>
+  </w:style>
+  <w:style w:type="character" w:styleId="ListLabel80">
+    <w:name w:val="ListLabel 80"/>
+    <w:qFormat/>
+    <w:rPr>
+      <w:rFonts w:cs="OpenSymbol"/>
+    </w:rPr>
+  </w:style>
+  <w:style w:type="character" w:styleId="ListLabel81">
+    <w:name w:val="ListLabel 81"/>
+    <w:qFormat/>
+    <w:rPr>
+      <w:rFonts w:cs="OpenSymbol"/>
+    </w:rPr>
+  </w:style>
+  <w:style w:type="character" w:styleId="ListLabel82">
+    <w:name w:val="ListLabel 82"/>
+    <w:qFormat/>
+    <w:rPr>
+      <w:rFonts w:cs="OpenSymbol"/>
+    </w:rPr>
+  </w:style>
+  <w:style w:type="character" w:styleId="ListLabel83">
+    <w:name w:val="ListLabel 83"/>
+    <w:qFormat/>
+    <w:rPr>
+      <w:rFonts w:cs="OpenSymbol"/>
+    </w:rPr>
+  </w:style>
+  <w:style w:type="character" w:styleId="ListLabel84">
+    <w:name w:val="ListLabel 84"/>
+    <w:qFormat/>
+    <w:rPr>
+      <w:rFonts w:cs="OpenSymbol"/>
+    </w:rPr>
+  </w:style>
   <w:style w:type="paragraph" w:styleId="Heading">
     <w:name w:val="Heading"/>
     <w:basedOn w:val="Normal"/>
@@ -3553,7 +4073,7 @@
     <w:rsid w:val="00e2659a"/>
     <w:pPr>
       <w:widowControl/>
-      <w:overflowPunct w:val="true"/>
+      <w:overflowPunct w:val="false"/>
       <w:bidi w:val="0"/>
       <w:spacing w:lineRule="exact" w:line="300" w:before="120" w:after="0"/>
       <w:ind w:left="240" w:right="240" w:hanging="0"/>
@@ -3562,7 +4082,7 @@
     </w:pPr>
     <w:rPr>
       <w:rFonts w:ascii="56 Helvetica Italic" w:hAnsi="56 Helvetica Italic" w:eastAsia="" w:cs="" w:cstheme="minorBidi" w:eastAsiaTheme="minorEastAsia"/>
-      <w:color w:val="auto"/>
+      <w:color w:val="00000A"/>
       <w:sz w:val="18"/>
       <w:szCs w:val="21"/>
       <w:lang w:val="en-US" w:eastAsia="en-US" w:bidi="ar-SA"/>
@@ -3636,7 +4156,7 @@
     <w:rsid w:val="00d93f57"/>
     <w:pPr>
       <w:widowControl/>
-      <w:overflowPunct w:val="true"/>
+      <w:overflowPunct w:val="false"/>
       <w:bidi w:val="0"/>
       <w:spacing w:lineRule="exact" w:line="300" w:before="0" w:after="240"/>
       <w:jc w:val="left"/>
@@ -3644,7 +4164,7 @@
     </w:pPr>
     <w:rPr>
       <w:rFonts w:ascii="Berkeley" w:hAnsi="Berkeley" w:eastAsia="" w:cs="" w:cstheme="minorBidi" w:eastAsiaTheme="minorEastAsia"/>
-      <w:color w:val="auto"/>
+      <w:color w:val="00000A"/>
       <w:sz w:val="22"/>
       <w:szCs w:val="21"/>
       <w:lang w:val="en-US" w:eastAsia="en-US" w:bidi="ar-SA"/>
@@ -3696,7 +4216,7 @@
     </w:pPr>
     <w:rPr>
       <w:rFonts w:ascii="Corbel" w:hAnsi="Corbel" w:eastAsia="" w:cs="" w:asciiTheme="minorHAnsi" w:cstheme="minorBidi" w:eastAsiaTheme="minorEastAsia" w:hAnsiTheme="minorHAnsi"/>
-      <w:color w:val="auto"/>
+      <w:color w:val="00000A"/>
       <w:sz w:val="21"/>
       <w:szCs w:val="21"/>
       <w:lang w:val="en-US" w:eastAsia="en-US" w:bidi="ar-SA"/>

</xml_diff>

<commit_message>
HeightMap, Character Controller Updates, More Resource
Played around with the height map generation, updated the character
controller to turn and go  up hills properly, add some more base
resources
</commit_message>
<xml_diff>
--- a/Our Game Treatment.docx
+++ b/Our Game Treatment.docx
@@ -101,6 +101,68 @@
     </w:p>
     <w:p>
       <w:pPr>
+        <w:pStyle w:val="ListParagraph"/>
+        <w:numPr>
+          <w:ilvl w:val="0"/>
+          <w:numId w:val="8"/>
+        </w:numPr>
+      </w:pPr>
+      <w:r>
+        <w:t>Networked-multiplayer gameplay</w:t>
+      </w:r>
+    </w:p>
+    <w:p>
+      <w:pPr>
+        <w:pStyle w:val="ListParagraph"/>
+        <w:numPr>
+          <w:ilvl w:val="0"/>
+          <w:numId w:val="8"/>
+        </w:numPr>
+      </w:pPr>
+      <w:r>
+        <w:t>Building-block item design</w:t>
+      </w:r>
+    </w:p>
+    <w:p>
+      <w:pPr>
+        <w:pStyle w:val="ListParagraph"/>
+        <w:numPr>
+          <w:ilvl w:val="0"/>
+          <w:numId w:val="8"/>
+        </w:numPr>
+      </w:pPr>
+      <w:r>
+        <w:t>Procedurally generated levels</w:t>
+      </w:r>
+    </w:p>
+    <w:p>
+      <w:pPr>
+        <w:pStyle w:val="ListParagraph"/>
+        <w:numPr>
+          <w:ilvl w:val="0"/>
+          <w:numId w:val="8"/>
+        </w:numPr>
+      </w:pPr>
+      <w:proofErr w:type="spellStart"/>
+      <w:r>
+        <w:t>Esports</w:t>
+      </w:r>
+      <w:proofErr w:type="spellEnd"/>
+      <w:r>
+        <w:t xml:space="preserve"> type game play</w:t>
+      </w:r>
+    </w:p>
+    <w:p>
+      <w:pPr>
+        <w:pStyle w:val="ListParagraph"/>
+        <w:numPr>
+          <w:ilvl w:val="0"/>
+          <w:numId w:val="8"/>
+        </w:numPr>
+      </w:pPr>
+    </w:p>
+    <w:p>
+      <w:pPr>
         <w:pStyle w:val="Heading1"/>
       </w:pPr>
       <w:r>
@@ -125,10 +187,7 @@
       </w:r>
       <w:proofErr w:type="gramEnd"/>
       <w:r>
-        <w:t xml:space="preserve"> build components and parts to create massive siege machines, robots, and powerful equipment in order to claim the </w:t>
-      </w:r>
-      <w:r>
-        <w:t>enemy’s home land.</w:t>
+        <w:t xml:space="preserve"> build components and parts to create massive siege machines, robots, and powerful equipment in order to claim the enemy’s home land.</w:t>
       </w:r>
     </w:p>
     <w:p>
@@ -148,10 +207,7 @@
         <w:t xml:space="preserve">Competitive, team-based, retrieve-build-and-conquer, real time strategy game </w:t>
       </w:r>
       <w:r>
-        <w:t>the strategic gathering and use of resources to demolish defeat the opposing team based on the terrain, characters (friendly and opposing), abilities, and</w:t>
-      </w:r>
-      <w:r>
-        <w:t xml:space="preserve"> team compositions.</w:t>
+        <w:t>the strategic gathering and use of resources to demolish defeat the opposing team based on the terrain, characters (friendly and opposing), abilities, and team compositions.</w:t>
       </w:r>
     </w:p>
     <w:p>
@@ -177,10 +233,7 @@
         <w:t xml:space="preserve">Procedurally Generated Level(s) </w:t>
       </w:r>
       <w:r>
-        <w:t>Almost every time you play the game, the map is in a different configuration with different regions. This promises that the experience will be new every time you play and guarantees cooperative game</w:t>
-      </w:r>
-      <w:r>
-        <w:t>play to adjust the players to the strengths and weaknesses of their team in relation to the level.</w:t>
+        <w:t>Almost every time you play the game, the map is in a different configuration with different regions. This promises that the experience will be new every time you play and guarantees cooperative gameplay to adjust the players to the strengths and weaknesses of their team in relation to the level.</w:t>
       </w:r>
     </w:p>
     <w:p>
@@ -225,13 +278,7 @@
         <w:t xml:space="preserve">Building Block-Type Hierarchy </w:t>
       </w:r>
       <w:r>
-        <w:t>The res</w:t>
-      </w:r>
-      <w:r>
-        <w:t xml:space="preserve">ources that you gather build into components and those components build into grand siege items. This will require the teams to work together and have a game plan early game because whatever you do, gather, or create in the early game will affect the items </w:t>
-      </w:r>
-      <w:r>
-        <w:t>you can create late game.</w:t>
+        <w:t>The resources that you gather build into components and those components build into grand siege items. This will require the teams to work together and have a game plan early game because whatever you do, gather, or create in the early game will affect the items you can create late game.</w:t>
       </w:r>
     </w:p>
     <w:p>
@@ -253,19 +300,7 @@
         <w:rPr>
           <w:bCs/>
         </w:rPr>
-        <w:t>The ability to exchange or give resources and items to your teammates underlines the fundamental core of the game: teamwork. It’s important to secure the resource for your team than it is to personally have the resour</w:t>
-      </w:r>
-      <w:r>
-        <w:rPr>
-          <w:bCs/>
-        </w:rPr>
-        <w:t>ces you need. In addition, it forces players to make important split-second decisions that will be the most difficult aspect to perfect. For example: After acquiring a rare resource the enemy team attacks you, therefore you might want to give the tank your</w:t>
-      </w:r>
-      <w:r>
-        <w:rPr>
-          <w:bCs/>
-        </w:rPr>
-        <w:t xml:space="preserve"> rare resource because they’re more likely to survive or the fastest player because they’re more likely to escape or even the least protected player to fool the enemy. </w:t>
+        <w:t xml:space="preserve">The ability to exchange or give resources and items to your teammates underlines the fundamental core of the game: teamwork. It’s important to secure the resource for your team than it is to personally have the resources you need. In addition, it forces players to make important split-second decisions that will be the most difficult aspect to perfect. For example: After acquiring a rare resource the enemy team attacks you, therefore you might want to give the tank your rare resource because they’re more likely to survive or the fastest player because they’re more likely to escape or even the least protected player to fool the enemy. </w:t>
       </w:r>
     </w:p>
     <w:p>
@@ -297,10 +332,7 @@
         </w:numPr>
       </w:pPr>
       <w:r>
-        <w:t xml:space="preserve">An expandable list of area </w:t>
-      </w:r>
-      <w:r>
-        <w:t>types.</w:t>
+        <w:t>An expandable list of area types.</w:t>
       </w:r>
     </w:p>
     <w:p>
@@ -336,6 +368,7 @@
         <w:rPr>
           <w:bCs/>
         </w:rPr>
+        <w:lastRenderedPageBreak/>
         <w:t>Competitive but cooperative gameplay</w:t>
       </w:r>
     </w:p>
@@ -398,11 +431,7 @@
         <w:pStyle w:val="Heading1"/>
       </w:pPr>
       <w:r>
-        <w:lastRenderedPageBreak/>
-        <w:t>Onl</w:t>
-      </w:r>
-      <w:r>
-        <w:t>ine Highlights</w:t>
+        <w:t>Online Highlights</w:t>
       </w:r>
     </w:p>
     <w:p>
@@ -526,10 +555,7 @@
         <w:t xml:space="preserve">Networking: </w:t>
       </w:r>
       <w:r>
-        <w:t>One player can act as a host for the game and others can connect as clients, or a single playe</w:t>
-      </w:r>
-      <w:r>
-        <w:t>r can play with many Computer-Controlled players.</w:t>
+        <w:t>One player can act as a host for the game and others can connect as clients, or a single player can play with many Computer-Controlled players.</w:t>
       </w:r>
     </w:p>
     <w:p>
@@ -564,17 +590,18 @@
       </w:r>
     </w:p>
     <w:p>
+      <w:pPr>
+        <w:pStyle w:val="ListParagraph"/>
+        <w:numPr>
+          <w:ilvl w:val="0"/>
+          <w:numId w:val="9"/>
+        </w:numPr>
+      </w:pPr>
       <w:r>
         <w:rPr>
           <w:b/>
         </w:rPr>
-        <w:t>Audrey “Danielle” Tal</w:t>
-      </w:r>
-      <w:r>
-        <w:rPr>
-          <w:b/>
-        </w:rPr>
-        <w:t>ley</w:t>
+        <w:t>Audrey “Danielle” Talley</w:t>
       </w:r>
       <w:r>
         <w:t xml:space="preserve">. Software Developer Intern for </w:t>
@@ -606,8 +633,8 @@
       <w:pPr>
         <w:pStyle w:val="ListParagraph"/>
         <w:numPr>
-          <w:ilvl w:val="0"/>
-          <w:numId w:val="4"/>
+          <w:ilvl w:val="1"/>
+          <w:numId w:val="9"/>
         </w:numPr>
       </w:pPr>
       <w:hyperlink r:id="rId9">
@@ -623,8 +650,8 @@
       <w:pPr>
         <w:pStyle w:val="ListParagraph"/>
         <w:numPr>
-          <w:ilvl w:val="0"/>
-          <w:numId w:val="4"/>
+          <w:ilvl w:val="1"/>
+          <w:numId w:val="9"/>
         </w:numPr>
       </w:pPr>
       <w:hyperlink r:id="rId10">
@@ -640,8 +667,8 @@
       <w:pPr>
         <w:pStyle w:val="ListParagraph"/>
         <w:numPr>
-          <w:ilvl w:val="0"/>
-          <w:numId w:val="4"/>
+          <w:ilvl w:val="1"/>
+          <w:numId w:val="9"/>
         </w:numPr>
       </w:pPr>
       <w:hyperlink r:id="rId11">
@@ -658,20 +685,17 @@
     <w:p>
       <w:pPr>
         <w:pStyle w:val="ListParagraph"/>
+        <w:numPr>
+          <w:ilvl w:val="0"/>
+          <w:numId w:val="9"/>
+        </w:numPr>
       </w:pPr>
       <w:r>
         <w:rPr>
           <w:b/>
           <w:bCs/>
         </w:rPr>
-        <w:t>Matthew Brady O’Leary.</w:t>
-      </w:r>
-      <w:r>
-        <w:rPr>
-          <w:b/>
-          <w:bCs/>
-        </w:rPr>
-        <w:t xml:space="preserve"> </w:t>
+        <w:t xml:space="preserve">Matthew Brady O’Leary. </w:t>
       </w:r>
       <w:r>
         <w:t xml:space="preserve">Software Development Intern at the </w:t>
@@ -693,10 +717,7 @@
         </w:r>
       </w:hyperlink>
       <w:r>
-        <w:t xml:space="preserve"> (1 Year). Supplemental Instruction Leader for CSCE146 at the University of South Carolina. Experience with writing music for video games produced in conjunction </w:t>
-      </w:r>
-      <w:r>
-        <w:t xml:space="preserve">with the Carolina Gamers Club. Public Relations Officer for the </w:t>
+        <w:t xml:space="preserve"> (1 Year). Supplemental Instruction Leader for CSCE146 at the University of South Carolina. Experience with writing music for video games produced in conjunction with the Carolina Gamers Club. Public Relations Officer for the </w:t>
       </w:r>
       <w:hyperlink r:id="rId13">
         <w:r>
@@ -712,9 +733,42 @@
     </w:p>
     <w:p>
       <w:pPr>
+        <w:pStyle w:val="ListParagraph"/>
+        <w:numPr>
+          <w:ilvl w:val="0"/>
+          <w:numId w:val="9"/>
+        </w:numPr>
+        <w:rPr>
+          <w:b/>
+        </w:rPr>
+      </w:pPr>
+      <w:r>
+        <w:rPr>
+          <w:b/>
+        </w:rPr>
+        <w:t xml:space="preserve">Abbi </w:t>
+      </w:r>
+      <w:proofErr w:type="spellStart"/>
+      <w:r>
+        <w:rPr>
+          <w:b/>
+        </w:rPr>
+        <w:t>Reisig</w:t>
+      </w:r>
+      <w:proofErr w:type="spellEnd"/>
+      <w:r>
+        <w:rPr>
+          <w:b/>
+        </w:rPr>
+        <w:t xml:space="preserve"> </w:t>
+      </w:r>
+    </w:p>
+    <w:p>
+      <w:pPr>
         <w:pStyle w:val="Heading2"/>
       </w:pPr>
       <w:r>
+        <w:lastRenderedPageBreak/>
         <w:t>Schedule</w:t>
       </w:r>
     </w:p>
@@ -991,7 +1045,6 @@
               <w:jc w:val="center"/>
             </w:pPr>
             <w:r>
-              <w:lastRenderedPageBreak/>
               <w:t>Phase 2</w:t>
             </w:r>
           </w:p>
@@ -1469,54 +1522,14 @@
       <w:r>
         <w:t>Competition</w:t>
       </w:r>
+    </w:p>
+    <w:p>
+      <w:r>
+        <w:t xml:space="preserve">Our biggest competition would be other e-sport games like Heroes of the Storm. However, none of these games have the building component nor new maps every match. This is what makes our game new and unique. </w:t>
+      </w:r>
       <w:bookmarkStart w:id="0" w:name="_GoBack"/>
       <w:bookmarkEnd w:id="0"/>
     </w:p>
-    <w:p>
-      <w:pPr>
-        <w:pStyle w:val="Heading1"/>
-      </w:pPr>
-      <w:r>
-        <w:t>Game World</w:t>
-      </w:r>
-    </w:p>
-    <w:p>
-      <w:pPr>
-        <w:pStyle w:val="Heading2"/>
-      </w:pPr>
-      <w:r>
-        <w:t>Backstory</w:t>
-      </w:r>
-    </w:p>
-    <w:p>
-      <w:pPr>
-        <w:pStyle w:val="Heading2"/>
-      </w:pPr>
-      <w:r>
-        <w:t>Objective</w:t>
-      </w:r>
-    </w:p>
-    <w:p>
-      <w:pPr>
-        <w:pStyle w:val="Heading2"/>
-      </w:pPr>
-      <w:r>
-        <w:t>Characters</w:t>
-      </w:r>
-    </w:p>
-    <w:p>
-      <w:pPr>
-        <w:pStyle w:val="Heading2"/>
-      </w:pPr>
-      <w:bookmarkStart w:id="1" w:name="OLE_LINK1"/>
-      <w:bookmarkStart w:id="2" w:name="OLE_LINK2"/>
-      <w:bookmarkEnd w:id="1"/>
-      <w:bookmarkEnd w:id="2"/>
-      <w:r>
-        <w:t>Mission or Story Progression</w:t>
-      </w:r>
-    </w:p>
-    <w:p/>
     <w:sectPr>
       <w:footerReference w:type="default" r:id="rId14"/>
       <w:pgSz w:w="12240" w:h="15840"/>
@@ -1574,7 +1587,7 @@
       <w:rPr>
         <w:noProof/>
       </w:rPr>
-      <w:t>3</w:t>
+      <w:t>4</w:t>
     </w:r>
     <w:r>
       <w:fldChar w:fldCharType="end"/>
@@ -2093,6 +2106,119 @@
     </w:lvl>
   </w:abstractNum>
   <w:abstractNum w:abstractNumId="4" w15:restartNumberingAfterBreak="0">
+    <w:nsid w:val="4A7D5E37"/>
+    <w:multiLevelType w:val="hybridMultilevel"/>
+    <w:tmpl w:val="3DD8DECE"/>
+    <w:lvl w:ilvl="0" w:tplc="04090001">
+      <w:start w:val="1"/>
+      <w:numFmt w:val="bullet"/>
+      <w:lvlText w:val=""/>
+      <w:lvlJc w:val="left"/>
+      <w:pPr>
+        <w:ind w:left="720" w:hanging="360"/>
+      </w:pPr>
+      <w:rPr>
+        <w:rFonts w:ascii="Symbol" w:hAnsi="Symbol" w:hint="default"/>
+      </w:rPr>
+    </w:lvl>
+    <w:lvl w:ilvl="1" w:tplc="04090003">
+      <w:start w:val="1"/>
+      <w:numFmt w:val="bullet"/>
+      <w:lvlText w:val="o"/>
+      <w:lvlJc w:val="left"/>
+      <w:pPr>
+        <w:ind w:left="1440" w:hanging="360"/>
+      </w:pPr>
+      <w:rPr>
+        <w:rFonts w:ascii="Courier New" w:hAnsi="Courier New" w:cs="Courier New" w:hint="default"/>
+      </w:rPr>
+    </w:lvl>
+    <w:lvl w:ilvl="2" w:tplc="04090005" w:tentative="1">
+      <w:start w:val="1"/>
+      <w:numFmt w:val="bullet"/>
+      <w:lvlText w:val=""/>
+      <w:lvlJc w:val="left"/>
+      <w:pPr>
+        <w:ind w:left="2160" w:hanging="360"/>
+      </w:pPr>
+      <w:rPr>
+        <w:rFonts w:ascii="Wingdings" w:hAnsi="Wingdings" w:hint="default"/>
+      </w:rPr>
+    </w:lvl>
+    <w:lvl w:ilvl="3" w:tplc="04090001" w:tentative="1">
+      <w:start w:val="1"/>
+      <w:numFmt w:val="bullet"/>
+      <w:lvlText w:val=""/>
+      <w:lvlJc w:val="left"/>
+      <w:pPr>
+        <w:ind w:left="2880" w:hanging="360"/>
+      </w:pPr>
+      <w:rPr>
+        <w:rFonts w:ascii="Symbol" w:hAnsi="Symbol" w:hint="default"/>
+      </w:rPr>
+    </w:lvl>
+    <w:lvl w:ilvl="4" w:tplc="04090003" w:tentative="1">
+      <w:start w:val="1"/>
+      <w:numFmt w:val="bullet"/>
+      <w:lvlText w:val="o"/>
+      <w:lvlJc w:val="left"/>
+      <w:pPr>
+        <w:ind w:left="3600" w:hanging="360"/>
+      </w:pPr>
+      <w:rPr>
+        <w:rFonts w:ascii="Courier New" w:hAnsi="Courier New" w:cs="Courier New" w:hint="default"/>
+      </w:rPr>
+    </w:lvl>
+    <w:lvl w:ilvl="5" w:tplc="04090005" w:tentative="1">
+      <w:start w:val="1"/>
+      <w:numFmt w:val="bullet"/>
+      <w:lvlText w:val=""/>
+      <w:lvlJc w:val="left"/>
+      <w:pPr>
+        <w:ind w:left="4320" w:hanging="360"/>
+      </w:pPr>
+      <w:rPr>
+        <w:rFonts w:ascii="Wingdings" w:hAnsi="Wingdings" w:hint="default"/>
+      </w:rPr>
+    </w:lvl>
+    <w:lvl w:ilvl="6" w:tplc="04090001" w:tentative="1">
+      <w:start w:val="1"/>
+      <w:numFmt w:val="bullet"/>
+      <w:lvlText w:val=""/>
+      <w:lvlJc w:val="left"/>
+      <w:pPr>
+        <w:ind w:left="5040" w:hanging="360"/>
+      </w:pPr>
+      <w:rPr>
+        <w:rFonts w:ascii="Symbol" w:hAnsi="Symbol" w:hint="default"/>
+      </w:rPr>
+    </w:lvl>
+    <w:lvl w:ilvl="7" w:tplc="04090003" w:tentative="1">
+      <w:start w:val="1"/>
+      <w:numFmt w:val="bullet"/>
+      <w:lvlText w:val="o"/>
+      <w:lvlJc w:val="left"/>
+      <w:pPr>
+        <w:ind w:left="5760" w:hanging="360"/>
+      </w:pPr>
+      <w:rPr>
+        <w:rFonts w:ascii="Courier New" w:hAnsi="Courier New" w:cs="Courier New" w:hint="default"/>
+      </w:rPr>
+    </w:lvl>
+    <w:lvl w:ilvl="8" w:tplc="04090005" w:tentative="1">
+      <w:start w:val="1"/>
+      <w:numFmt w:val="bullet"/>
+      <w:lvlText w:val=""/>
+      <w:lvlJc w:val="left"/>
+      <w:pPr>
+        <w:ind w:left="6480" w:hanging="360"/>
+      </w:pPr>
+      <w:rPr>
+        <w:rFonts w:ascii="Wingdings" w:hAnsi="Wingdings" w:hint="default"/>
+      </w:rPr>
+    </w:lvl>
+  </w:abstractNum>
+  <w:abstractNum w:abstractNumId="5" w15:restartNumberingAfterBreak="0">
     <w:nsid w:val="4CE24558"/>
     <w:multiLevelType w:val="multilevel"/>
     <w:tmpl w:val="E6E0D844"/>
@@ -2205,7 +2331,120 @@
       </w:rPr>
     </w:lvl>
   </w:abstractNum>
-  <w:abstractNum w:abstractNumId="5" w15:restartNumberingAfterBreak="0">
+  <w:abstractNum w:abstractNumId="6" w15:restartNumberingAfterBreak="0">
+    <w:nsid w:val="4D7724D2"/>
+    <w:multiLevelType w:val="hybridMultilevel"/>
+    <w:tmpl w:val="9BAEEF62"/>
+    <w:lvl w:ilvl="0" w:tplc="04090001">
+      <w:start w:val="1"/>
+      <w:numFmt w:val="bullet"/>
+      <w:lvlText w:val=""/>
+      <w:lvlJc w:val="left"/>
+      <w:pPr>
+        <w:ind w:left="720" w:hanging="360"/>
+      </w:pPr>
+      <w:rPr>
+        <w:rFonts w:ascii="Symbol" w:hAnsi="Symbol" w:hint="default"/>
+      </w:rPr>
+    </w:lvl>
+    <w:lvl w:ilvl="1" w:tplc="04090003" w:tentative="1">
+      <w:start w:val="1"/>
+      <w:numFmt w:val="bullet"/>
+      <w:lvlText w:val="o"/>
+      <w:lvlJc w:val="left"/>
+      <w:pPr>
+        <w:ind w:left="1440" w:hanging="360"/>
+      </w:pPr>
+      <w:rPr>
+        <w:rFonts w:ascii="Courier New" w:hAnsi="Courier New" w:cs="Courier New" w:hint="default"/>
+      </w:rPr>
+    </w:lvl>
+    <w:lvl w:ilvl="2" w:tplc="04090005" w:tentative="1">
+      <w:start w:val="1"/>
+      <w:numFmt w:val="bullet"/>
+      <w:lvlText w:val=""/>
+      <w:lvlJc w:val="left"/>
+      <w:pPr>
+        <w:ind w:left="2160" w:hanging="360"/>
+      </w:pPr>
+      <w:rPr>
+        <w:rFonts w:ascii="Wingdings" w:hAnsi="Wingdings" w:hint="default"/>
+      </w:rPr>
+    </w:lvl>
+    <w:lvl w:ilvl="3" w:tplc="04090001" w:tentative="1">
+      <w:start w:val="1"/>
+      <w:numFmt w:val="bullet"/>
+      <w:lvlText w:val=""/>
+      <w:lvlJc w:val="left"/>
+      <w:pPr>
+        <w:ind w:left="2880" w:hanging="360"/>
+      </w:pPr>
+      <w:rPr>
+        <w:rFonts w:ascii="Symbol" w:hAnsi="Symbol" w:hint="default"/>
+      </w:rPr>
+    </w:lvl>
+    <w:lvl w:ilvl="4" w:tplc="04090003" w:tentative="1">
+      <w:start w:val="1"/>
+      <w:numFmt w:val="bullet"/>
+      <w:lvlText w:val="o"/>
+      <w:lvlJc w:val="left"/>
+      <w:pPr>
+        <w:ind w:left="3600" w:hanging="360"/>
+      </w:pPr>
+      <w:rPr>
+        <w:rFonts w:ascii="Courier New" w:hAnsi="Courier New" w:cs="Courier New" w:hint="default"/>
+      </w:rPr>
+    </w:lvl>
+    <w:lvl w:ilvl="5" w:tplc="04090005" w:tentative="1">
+      <w:start w:val="1"/>
+      <w:numFmt w:val="bullet"/>
+      <w:lvlText w:val=""/>
+      <w:lvlJc w:val="left"/>
+      <w:pPr>
+        <w:ind w:left="4320" w:hanging="360"/>
+      </w:pPr>
+      <w:rPr>
+        <w:rFonts w:ascii="Wingdings" w:hAnsi="Wingdings" w:hint="default"/>
+      </w:rPr>
+    </w:lvl>
+    <w:lvl w:ilvl="6" w:tplc="04090001" w:tentative="1">
+      <w:start w:val="1"/>
+      <w:numFmt w:val="bullet"/>
+      <w:lvlText w:val=""/>
+      <w:lvlJc w:val="left"/>
+      <w:pPr>
+        <w:ind w:left="5040" w:hanging="360"/>
+      </w:pPr>
+      <w:rPr>
+        <w:rFonts w:ascii="Symbol" w:hAnsi="Symbol" w:hint="default"/>
+      </w:rPr>
+    </w:lvl>
+    <w:lvl w:ilvl="7" w:tplc="04090003" w:tentative="1">
+      <w:start w:val="1"/>
+      <w:numFmt w:val="bullet"/>
+      <w:lvlText w:val="o"/>
+      <w:lvlJc w:val="left"/>
+      <w:pPr>
+        <w:ind w:left="5760" w:hanging="360"/>
+      </w:pPr>
+      <w:rPr>
+        <w:rFonts w:ascii="Courier New" w:hAnsi="Courier New" w:cs="Courier New" w:hint="default"/>
+      </w:rPr>
+    </w:lvl>
+    <w:lvl w:ilvl="8" w:tplc="04090005" w:tentative="1">
+      <w:start w:val="1"/>
+      <w:numFmt w:val="bullet"/>
+      <w:lvlText w:val=""/>
+      <w:lvlJc w:val="left"/>
+      <w:pPr>
+        <w:ind w:left="6480" w:hanging="360"/>
+      </w:pPr>
+      <w:rPr>
+        <w:rFonts w:ascii="Wingdings" w:hAnsi="Wingdings" w:hint="default"/>
+      </w:rPr>
+    </w:lvl>
+  </w:abstractNum>
+  <w:abstractNum w:abstractNumId="7" w15:restartNumberingAfterBreak="0">
     <w:nsid w:val="5D815742"/>
     <w:multiLevelType w:val="multilevel"/>
     <w:tmpl w:val="81A4E6CC"/>
@@ -2346,7 +2585,7 @@
       </w:rPr>
     </w:lvl>
   </w:abstractNum>
-  <w:abstractNum w:abstractNumId="6" w15:restartNumberingAfterBreak="0">
+  <w:abstractNum w:abstractNumId="8" w15:restartNumberingAfterBreak="0">
     <w:nsid w:val="622F6BE6"/>
     <w:multiLevelType w:val="multilevel"/>
     <w:tmpl w:val="2EBC37E2"/>
@@ -2475,7 +2714,7 @@
     <w:abstractNumId w:val="0"/>
   </w:num>
   <w:num w:numId="3">
-    <w:abstractNumId w:val="4"/>
+    <w:abstractNumId w:val="5"/>
   </w:num>
   <w:num w:numId="4">
     <w:abstractNumId w:val="3"/>
@@ -2484,10 +2723,16 @@
     <w:abstractNumId w:val="1"/>
   </w:num>
   <w:num w:numId="6">
-    <w:abstractNumId w:val="5"/>
+    <w:abstractNumId w:val="7"/>
   </w:num>
   <w:num w:numId="7">
+    <w:abstractNumId w:val="8"/>
+  </w:num>
+  <w:num w:numId="8">
     <w:abstractNumId w:val="6"/>
+  </w:num>
+  <w:num w:numId="9">
+    <w:abstractNumId w:val="4"/>
   </w:num>
 </w:numbering>
 </file>

</xml_diff>